<commit_message>
update Tue 05 Apr
</commit_message>
<xml_diff>
--- a/Proposal_Skripsi.docx
+++ b/Proposal_Skripsi.docx
@@ -2,6 +2,210 @@
 <file path=word/document.xml><?xml version="1.0" encoding="utf-8"?>
 <w:document xmlns:o="urn:schemas-microsoft-com:office:office" xmlns:r="http://schemas.openxmlformats.org/officeDocument/2006/relationships" xmlns:v="urn:schemas-microsoft-com:vml" xmlns:w="http://schemas.openxmlformats.org/wordprocessingml/2006/main" xmlns:w10="urn:schemas-microsoft-com:office:word" xmlns:wp="http://schemas.openxmlformats.org/drawingml/2006/wordprocessingDrawing" xmlns:wps="http://schemas.microsoft.com/office/word/2010/wordprocessingShape" xmlns:wpg="http://schemas.microsoft.com/office/word/2010/wordprocessingGroup" xmlns:mc="http://schemas.openxmlformats.org/markup-compatibility/2006" xmlns:wp14="http://schemas.microsoft.com/office/word/2010/wordprocessingDrawing" xmlns:w14="http://schemas.microsoft.com/office/word/2010/wordml" mc:Ignorable="w14 wp14">
   <w:body>
+    <w:p>
+      <w:pPr>
+        <w:pStyle w:val="Title"/>
+        <w:spacing w:before="240" w:after="120"/>
+        <w:rPr/>
+      </w:pPr>
+      <w:r>
+        <w:drawing>
+          <wp:anchor behindDoc="0" distT="0" distB="0" distL="0" distR="0" simplePos="0" locked="0" layoutInCell="0" allowOverlap="1" relativeHeight="2">
+            <wp:simplePos x="0" y="0"/>
+            <wp:positionH relativeFrom="column">
+              <wp:align>center</wp:align>
+            </wp:positionH>
+            <wp:positionV relativeFrom="paragraph">
+              <wp:posOffset>635</wp:posOffset>
+            </wp:positionV>
+            <wp:extent cx="2440305" cy="3253105"/>
+            <wp:effectExtent l="0" t="0" r="0" b="0"/>
+            <wp:wrapTopAndBottom/>
+            <wp:docPr id="1" name="Image1" descr=""/>
+            <wp:cNvGraphicFramePr>
+              <a:graphicFrameLocks xmlns:a="http://schemas.openxmlformats.org/drawingml/2006/main" noChangeAspect="1"/>
+            </wp:cNvGraphicFramePr>
+            <a:graphic xmlns:a="http://schemas.openxmlformats.org/drawingml/2006/main">
+              <a:graphicData uri="http://schemas.openxmlformats.org/drawingml/2006/picture">
+                <pic:pic xmlns:pic="http://schemas.openxmlformats.org/drawingml/2006/picture">
+                  <pic:nvPicPr>
+                    <pic:cNvPr id="1" name="Image1" descr=""/>
+                    <pic:cNvPicPr>
+                      <a:picLocks noChangeAspect="1" noChangeArrowheads="1"/>
+                    </pic:cNvPicPr>
+                  </pic:nvPicPr>
+                  <pic:blipFill>
+                    <a:blip r:embed="rId2"/>
+                    <a:stretch>
+                      <a:fillRect/>
+                    </a:stretch>
+                  </pic:blipFill>
+                  <pic:spPr bwMode="auto">
+                    <a:xfrm>
+                      <a:off x="0" y="0"/>
+                      <a:ext cx="2440305" cy="3253105"/>
+                    </a:xfrm>
+                    <a:prstGeom prst="rect">
+                      <a:avLst/>
+                    </a:prstGeom>
+                  </pic:spPr>
+                </pic:pic>
+              </a:graphicData>
+            </a:graphic>
+          </wp:anchor>
+        </w:drawing>
+      </w:r>
+      <w:r>
+        <w:rPr/>
+        <w:t>A</w:t>
+      </w:r>
+      <w:r>
+        <w:rPr/>
+        <w:t>nalisis keamanan jarinGAN PADA WIRELESS HOME ROUTER TERHADAP  SERANGAN  ...</w:t>
+      </w:r>
+      <w:r>
+        <w:rPr/>
+        <w:t xml:space="preserve"> untuk meningkatkan keamanan</w:t>
+      </w:r>
+    </w:p>
+    <w:p>
+      <w:pPr>
+        <w:pStyle w:val="TextBody"/>
+        <w:rPr/>
+      </w:pPr>
+      <w:r>
+        <w:rPr/>
+      </w:r>
+    </w:p>
+    <w:p>
+      <w:pPr>
+        <w:pStyle w:val="TextBody"/>
+        <w:jc w:val="center"/>
+        <w:rPr/>
+      </w:pPr>
+      <w:r>
+        <w:rPr/>
+        <w:t xml:space="preserve">Skripsi diajukan untuk  memenuhi  salah satu syarat  memperoleh gelar </w:t>
+      </w:r>
+    </w:p>
+    <w:p>
+      <w:pPr>
+        <w:pStyle w:val="TextBody"/>
+        <w:jc w:val="center"/>
+        <w:rPr/>
+      </w:pPr>
+      <w:r>
+        <w:rPr/>
+        <w:t>Sarjana Komputer</w:t>
+      </w:r>
+    </w:p>
+    <w:p>
+      <w:pPr>
+        <w:pStyle w:val="TextBody"/>
+        <w:jc w:val="center"/>
+        <w:rPr/>
+      </w:pPr>
+      <w:r>
+        <w:rPr/>
+        <w:t>Program Studi Teknik Informatika</w:t>
+      </w:r>
+    </w:p>
+    <w:p>
+      <w:pPr>
+        <w:pStyle w:val="TextBody"/>
+        <w:jc w:val="center"/>
+        <w:rPr/>
+      </w:pPr>
+      <w:r>
+        <w:rPr/>
+      </w:r>
+    </w:p>
+    <w:p>
+      <w:pPr>
+        <w:pStyle w:val="TextBody"/>
+        <w:jc w:val="center"/>
+        <w:rPr/>
+      </w:pPr>
+      <w:r>
+        <w:rPr/>
+        <w:t>Oleh</w:t>
+      </w:r>
+    </w:p>
+    <w:p>
+      <w:pPr>
+        <w:pStyle w:val="TextBody"/>
+        <w:jc w:val="center"/>
+        <w:rPr/>
+      </w:pPr>
+      <w:r>
+        <w:rPr/>
+        <w:t>Deny Lukman Syarif</w:t>
+      </w:r>
+    </w:p>
+    <w:p>
+      <w:pPr>
+        <w:pStyle w:val="TextBody"/>
+        <w:jc w:val="center"/>
+        <w:rPr/>
+      </w:pPr>
+      <w:r>
+        <w:rPr/>
+        <w:t>4611419046</w:t>
+      </w:r>
+    </w:p>
+    <w:p>
+      <w:pPr>
+        <w:pStyle w:val="TextBody"/>
+        <w:jc w:val="center"/>
+        <w:rPr/>
+      </w:pPr>
+      <w:r>
+        <w:rPr/>
+      </w:r>
+    </w:p>
+    <w:p>
+      <w:pPr>
+        <w:pStyle w:val="Title"/>
+        <w:rPr/>
+      </w:pPr>
+      <w:r>
+        <w:rPr/>
+        <w:t>Jurusan ilmu komputer</w:t>
+      </w:r>
+    </w:p>
+    <w:p>
+      <w:pPr>
+        <w:pStyle w:val="Title"/>
+        <w:rPr/>
+      </w:pPr>
+      <w:r>
+        <w:rPr/>
+        <w:t>fakultas matematika dan ilmu pengetahuan alam</w:t>
+      </w:r>
+    </w:p>
+    <w:p>
+      <w:pPr>
+        <w:pStyle w:val="Title"/>
+        <w:rPr/>
+      </w:pPr>
+      <w:r>
+        <w:rPr/>
+        <w:t>universitas negeri semarang</w:t>
+      </w:r>
+    </w:p>
+    <w:p>
+      <w:pPr>
+        <w:pStyle w:val="Title"/>
+        <w:rPr/>
+      </w:pPr>
+      <w:r>
+        <w:rPr/>
+        <w:t>2022</w:t>
+      </w:r>
+      <w:r>
+        <w:br w:type="page"/>
+      </w:r>
+    </w:p>
     <w:p>
       <w:pPr>
         <w:pStyle w:val="Title"/>
@@ -40,9 +244,6 @@
         <w:rPr/>
         <w:t>1.1.</w:t>
         <w:tab/>
-      </w:r>
-      <w:r>
-        <w:rPr/>
         <w:t>Latar Belakang</w:t>
       </w:r>
     </w:p>
@@ -147,7 +348,7 @@
       </w:pPr>
       <w:r>
         <w:rPr/>
-        <w:t>BAB 2</w:t>
+        <w:t>judul bagianBAB 2</w:t>
       </w:r>
     </w:p>
     <w:p>
@@ -217,11 +418,12 @@
     </w:p>
     <w:sectPr>
       <w:type w:val="nextPage"/>
-      <w:pgSz w:w="11909" w:h="16834"/>
-      <w:pgMar w:left="2261" w:right="1699" w:gutter="0" w:header="0" w:top="1699" w:footer="0" w:bottom="1699"/>
+      <w:pgSz w:w="11906" w:h="16838"/>
+      <w:pgMar w:left="2261" w:right="1699" w:header="0" w:top="1699" w:footer="0" w:bottom="1699" w:gutter="0"/>
       <w:pgNumType w:fmt="decimal"/>
       <w:formProt w:val="false"/>
       <w:textDirection w:val="lrTb"/>
+      <w:docGrid w:type="default" w:linePitch="100" w:charSpace="0"/>
     </w:sectPr>
   </w:body>
 </w:document>
@@ -483,7 +685,6 @@
     </w:rPrDefault>
     <w:pPrDefault>
       <w:pPr>
-        <w:widowControl/>
         <w:suppressAutoHyphens w:val="true"/>
       </w:pPr>
     </w:pPrDefault>
@@ -493,7 +694,10 @@
     <w:qFormat/>
     <w:pPr>
       <w:widowControl/>
+      <w:suppressAutoHyphens w:val="true"/>
       <w:bidi w:val="0"/>
+      <w:spacing w:before="0" w:after="0"/>
+      <w:jc w:val="left"/>
     </w:pPr>
     <w:rPr>
       <w:rFonts w:ascii="Liberation Serif" w:hAnsi="Liberation Serif" w:eastAsia="DejaVu Sans" w:cs="Noto Sans Devanagari"/>
@@ -570,7 +774,9 @@
     <w:pPr>
       <w:spacing w:lineRule="auto" w:line="276" w:before="0" w:after="140"/>
     </w:pPr>
-    <w:rPr/>
+    <w:rPr>
+      <w:rFonts w:ascii="Times New Roman" w:hAnsi="Times New Roman"/>
+    </w:rPr>
   </w:style>
   <w:style w:type="paragraph" w:styleId="List">
     <w:name w:val="List"/>
@@ -630,7 +836,10 @@
     <w:qFormat/>
     <w:pPr>
       <w:widowControl/>
+      <w:suppressAutoHyphens w:val="true"/>
       <w:bidi w:val="0"/>
+      <w:spacing w:before="0" w:after="0"/>
+      <w:jc w:val="left"/>
     </w:pPr>
     <w:rPr>
       <w:rFonts w:ascii="Times New Roman" w:hAnsi="Times New Roman" w:eastAsia="DejaVu Sans" w:cs="Noto Sans Devanagari"/>

</xml_diff>

<commit_message>
update Tue Apr 5
</commit_message>
<xml_diff>
--- a/Proposal_Skripsi.docx
+++ b/Proposal_Skripsi.docx
@@ -57,15 +57,7 @@
       </w:r>
       <w:r>
         <w:rPr/>
-        <w:t>A</w:t>
-      </w:r>
-      <w:r>
-        <w:rPr/>
-        <w:t>nalisis keamanan jarinGAN PADA WIRELESS HOME ROUTER TERHADAP  SERANGAN  ...</w:t>
-      </w:r>
-      <w:r>
-        <w:rPr/>
-        <w:t xml:space="preserve"> untuk meningkatkan keamanan</w:t>
+        <w:t>Analisis keamanan jarinGAN PADA WIRELESS HOME ROUTER TERHADAP  SERANGAN  ... untuk meningkatkan keamanan</w:t>
       </w:r>
     </w:p>
     <w:p>
@@ -209,6 +201,156 @@
     <w:p>
       <w:pPr>
         <w:pStyle w:val="Title"/>
+        <w:rPr/>
+      </w:pPr>
+      <w:r>
+        <w:rPr/>
+        <w:t>Abstrak</w:t>
+      </w:r>
+    </w:p>
+    <w:p>
+      <w:pPr>
+        <w:pStyle w:val="TextBody"/>
+        <w:rPr/>
+      </w:pPr>
+      <w:r>
+        <w:rPr/>
+      </w:r>
+      <w:r>
+        <w:br w:type="page"/>
+      </w:r>
+    </w:p>
+    <w:p>
+      <w:pPr>
+        <w:pStyle w:val="Title"/>
+        <w:rPr/>
+      </w:pPr>
+      <w:r>
+        <w:rPr/>
+        <w:t>daftar isi</w:t>
+      </w:r>
+    </w:p>
+    <w:p>
+      <w:pPr>
+        <w:pStyle w:val="TextBody"/>
+        <w:tabs>
+          <w:tab w:val="clear" w:pos="709"/>
+          <w:tab w:val="left" w:pos="7365" w:leader="dot"/>
+          <w:tab w:val="left" w:pos="7590" w:leader="none"/>
+        </w:tabs>
+        <w:rPr/>
+      </w:pPr>
+      <w:r>
+        <w:rPr/>
+        <w:t>Halaman Judul</w:t>
+        <w:tab/>
+        <w:tab/>
+      </w:r>
+      <w:r>
+        <w:rPr/>
+        <w:t>i</w:t>
+      </w:r>
+    </w:p>
+    <w:p>
+      <w:pPr>
+        <w:pStyle w:val="TextBody"/>
+        <w:tabs>
+          <w:tab w:val="clear" w:pos="709"/>
+          <w:tab w:val="left" w:pos="7365" w:leader="dot"/>
+          <w:tab w:val="left" w:pos="7590" w:leader="none"/>
+        </w:tabs>
+        <w:rPr/>
+      </w:pPr>
+      <w:r>
+        <w:rPr/>
+        <w:t>Abstrak</w:t>
+        <w:tab/>
+        <w:tab/>
+        <w:t>ii</w:t>
+      </w:r>
+    </w:p>
+    <w:p>
+      <w:pPr>
+        <w:pStyle w:val="TextBody"/>
+        <w:tabs>
+          <w:tab w:val="clear" w:pos="709"/>
+          <w:tab w:val="left" w:pos="7365" w:leader="dot"/>
+          <w:tab w:val="left" w:pos="7590" w:leader="none"/>
+        </w:tabs>
+        <w:rPr/>
+      </w:pPr>
+      <w:r>
+        <w:rPr/>
+        <w:t xml:space="preserve">Daftar </w:t>
+      </w:r>
+      <w:r>
+        <w:rPr/>
+        <w:t>Isi</w:t>
+        <w:tab/>
+        <w:tab/>
+        <w:t>iii</w:t>
+      </w:r>
+    </w:p>
+    <w:p>
+      <w:pPr>
+        <w:pStyle w:val="TextBody"/>
+        <w:tabs>
+          <w:tab w:val="clear" w:pos="709"/>
+          <w:tab w:val="left" w:pos="7365" w:leader="dot"/>
+          <w:tab w:val="left" w:pos="7590" w:leader="none"/>
+        </w:tabs>
+        <w:rPr/>
+      </w:pPr>
+      <w:r>
+        <w:rPr/>
+        <w:t>Bab 1. Pendahuluan</w:t>
+        <w:tab/>
+        <w:tab/>
+        <w:t>1</w:t>
+      </w:r>
+    </w:p>
+    <w:p>
+      <w:pPr>
+        <w:pStyle w:val="TextBody"/>
+        <w:tabs>
+          <w:tab w:val="clear" w:pos="709"/>
+          <w:tab w:val="left" w:pos="7365" w:leader="dot"/>
+          <w:tab w:val="left" w:pos="7590" w:leader="none"/>
+        </w:tabs>
+        <w:rPr/>
+      </w:pPr>
+      <w:r>
+        <w:rPr/>
+        <w:t>1.1. Latar Belakang</w:t>
+        <w:tab/>
+        <w:tab/>
+        <w:t>1</w:t>
+      </w:r>
+    </w:p>
+    <w:p>
+      <w:pPr>
+        <w:pStyle w:val="TextBody"/>
+        <w:tabs>
+          <w:tab w:val="clear" w:pos="709"/>
+          <w:tab w:val="left" w:pos="7365" w:leader="dot"/>
+          <w:tab w:val="left" w:pos="7590" w:leader="none"/>
+        </w:tabs>
+        <w:rPr/>
+      </w:pPr>
+      <w:r>
+        <w:rPr/>
+        <w:t>1.2. Identifikasi Masalah</w:t>
+        <w:tab/>
+        <w:tab/>
+        <w:t>2</w:t>
+      </w:r>
+      <w:r>
+        <w:br w:type="page"/>
+      </w:r>
+    </w:p>
+    <w:p>
+      <w:pPr>
+        <w:pStyle w:val="Title"/>
         <w:bidi w:val="0"/>
         <w:spacing w:before="240" w:after="120"/>
         <w:rPr/>
@@ -232,109 +374,1266 @@
     <w:p>
       <w:pPr>
         <w:pStyle w:val="Judulbagian"/>
+        <w:widowControl/>
         <w:numPr>
           <w:ilvl w:val="0"/>
           <w:numId w:val="2"/>
         </w:numPr>
-        <w:bidi w:val="0"/>
+        <w:suppressAutoHyphens w:val="true"/>
+        <w:bidi w:val="0"/>
+        <w:spacing w:before="0" w:after="0"/>
+        <w:ind w:left="0" w:right="0" w:hanging="340"/>
         <w:jc w:val="left"/>
         <w:rPr/>
       </w:pPr>
       <w:r>
         <w:rPr/>
-        <w:t>1.1.</w:t>
+        <w:t>1.1. Latar Belakang</w:t>
+      </w:r>
+    </w:p>
+    <w:p>
+      <w:pPr>
+        <w:pStyle w:val="TextBody"/>
+        <w:widowControl/>
+        <w:suppressAutoHyphens w:val="true"/>
+        <w:bidi w:val="0"/>
+        <w:spacing w:lineRule="auto" w:line="276" w:before="0" w:after="140"/>
+        <w:ind w:left="397" w:right="0" w:hanging="0"/>
+        <w:jc w:val="both"/>
+        <w:rPr/>
+      </w:pPr>
+      <w:r>
+        <w:rPr/>
         <w:tab/>
-        <w:t>Latar Belakang</w:t>
+      </w:r>
+      <w:r>
+        <w:rPr/>
+        <w:t xml:space="preserve">Jaringan </w:t>
+      </w:r>
+      <w:r>
+        <w:rPr>
+          <w:i/>
+          <w:iCs/>
+        </w:rPr>
+        <w:t xml:space="preserve">wireless </w:t>
+      </w:r>
+      <w:r>
+        <w:rPr>
+          <w:i w:val="false"/>
+          <w:iCs w:val="false"/>
+        </w:rPr>
+        <w:t xml:space="preserve">adalah sebuah jaringan nirkabel yang tidak membutuhkan media </w:t>
+      </w:r>
+      <w:r>
+        <w:rPr>
+          <w:i w:val="false"/>
+          <w:iCs w:val="false"/>
+        </w:rPr>
+        <w:t xml:space="preserve">fisik seperti kabel untuk bertukar informasi dari </w:t>
+      </w:r>
+      <w:r>
+        <w:rPr>
+          <w:i/>
+          <w:iCs/>
+        </w:rPr>
+        <w:t xml:space="preserve">device </w:t>
+      </w:r>
+      <w:r>
+        <w:rPr>
+          <w:i w:val="false"/>
+          <w:iCs w:val="false"/>
+        </w:rPr>
+        <w:t xml:space="preserve">satu ke yang lain. Semua </w:t>
+      </w:r>
+      <w:r>
+        <w:rPr>
+          <w:i/>
+          <w:iCs/>
+        </w:rPr>
+        <w:t xml:space="preserve">wireless devices </w:t>
+      </w:r>
+      <w:r>
+        <w:rPr>
+          <w:i w:val="false"/>
+          <w:iCs w:val="false"/>
+        </w:rPr>
+        <w:t xml:space="preserve">beroperasi pada gelombang elektromagnetik sebagai medium/perantaranya. Dengan adanya koneksi tanpa harus terhubung menggukan kabel, jaringan </w:t>
+      </w:r>
+      <w:r>
+        <w:rPr>
+          <w:i/>
+          <w:iCs/>
+        </w:rPr>
+        <w:t xml:space="preserve">wireless </w:t>
+      </w:r>
+      <w:r>
+        <w:rPr>
+          <w:i w:val="false"/>
+          <w:iCs w:val="false"/>
+        </w:rPr>
+        <w:t xml:space="preserve">sangat memberikan manfaat dalam segi mobilitas yang tinggi dan mengurangi biaya penggunaan. Akan tetapi dalam segi keamaan pada jaringan </w:t>
+      </w:r>
+      <w:r>
+        <w:rPr>
+          <w:i/>
+          <w:iCs/>
+        </w:rPr>
+        <w:t>wireless</w:t>
+      </w:r>
+      <w:r>
+        <w:rPr>
+          <w:i w:val="false"/>
+          <w:iCs w:val="false"/>
+        </w:rPr>
+        <w:t xml:space="preserve"> lebih rentan </w:t>
+      </w:r>
+      <w:r>
+        <w:rPr>
+          <w:i w:val="false"/>
+          <w:iCs w:val="false"/>
+        </w:rPr>
+        <w:t xml:space="preserve">adanya serangan daripada jaringan </w:t>
+      </w:r>
+      <w:r>
+        <w:rPr>
+          <w:i/>
+          <w:iCs/>
+        </w:rPr>
+        <w:t xml:space="preserve">wired. </w:t>
+      </w:r>
+      <w:r>
+        <w:rPr>
+          <w:i w:val="false"/>
+          <w:iCs w:val="false"/>
+        </w:rPr>
+        <w:t xml:space="preserve">Karena pada jaringan </w:t>
+      </w:r>
+      <w:r>
+        <w:rPr>
+          <w:i/>
+          <w:iCs/>
+        </w:rPr>
+        <w:t xml:space="preserve">wireless </w:t>
+      </w:r>
+      <w:r>
+        <w:rPr>
+          <w:i w:val="false"/>
+          <w:iCs w:val="false"/>
+        </w:rPr>
+        <w:t xml:space="preserve">hanya menggunakan gelombang elektromagnetik tanpa harus memerlukan </w:t>
+      </w:r>
+      <w:r>
+        <w:rPr>
+          <w:i/>
+          <w:iCs/>
+        </w:rPr>
+        <w:t xml:space="preserve">peripheral </w:t>
+      </w:r>
+      <w:r>
+        <w:rPr>
+          <w:i w:val="false"/>
+          <w:iCs w:val="false"/>
+        </w:rPr>
+        <w:t xml:space="preserve">seperti kabel untuk bisa tersambung ke jaringan. Sedangkan pada jaringan </w:t>
+      </w:r>
+      <w:r>
+        <w:rPr>
+          <w:i/>
+          <w:iCs/>
+        </w:rPr>
+        <w:t xml:space="preserve">wired </w:t>
+      </w:r>
+      <w:r>
+        <w:rPr>
+          <w:i w:val="false"/>
+          <w:iCs w:val="false"/>
+        </w:rPr>
+        <w:t>harus memerlukan kabel agar bisa tersambung ke dalam jaringan.</w:t>
+      </w:r>
+    </w:p>
+    <w:p>
+      <w:pPr>
+        <w:pStyle w:val="TextBody"/>
+        <w:widowControl/>
+        <w:suppressAutoHyphens w:val="true"/>
+        <w:bidi w:val="0"/>
+        <w:spacing w:lineRule="auto" w:line="276" w:before="0" w:after="140"/>
+        <w:ind w:left="397" w:right="0" w:hanging="0"/>
+        <w:jc w:val="both"/>
+        <w:rPr/>
+      </w:pPr>
+      <w:r>
+        <w:rPr>
+          <w:i w:val="false"/>
+          <w:iCs w:val="false"/>
+        </w:rPr>
+        <w:tab/>
+        <w:t xml:space="preserve">Sebuah pertukaran informasi atau data melalui jaringan antara perangkat melalui tahapan </w:t>
+      </w:r>
+      <w:r>
+        <w:rPr>
+          <w:i/>
+          <w:iCs/>
+        </w:rPr>
+        <w:t xml:space="preserve">encapsulation </w:t>
+      </w:r>
+      <w:r>
+        <w:rPr>
+          <w:i w:val="false"/>
+          <w:iCs w:val="false"/>
+        </w:rPr>
+        <w:t>di setiap layer yang nantinya akan dibawa dari perangkat satu ke yang lainnya. Pada saat proses data sedang ditransmit, sebuah paket data dapat saja diubah atau dicuri di tengah perjalan</w:t>
+      </w:r>
+      <w:r>
+        <w:rPr>
+          <w:i w:val="false"/>
+          <w:iCs w:val="false"/>
+        </w:rPr>
+        <w:t>an</w:t>
+      </w:r>
+      <w:r>
+        <w:rPr>
+          <w:i w:val="false"/>
+          <w:iCs w:val="false"/>
+        </w:rPr>
+        <w:t xml:space="preserve"> menuju </w:t>
+      </w:r>
+      <w:r>
+        <w:rPr>
+          <w:i/>
+          <w:iCs/>
+        </w:rPr>
+        <w:t>destination</w:t>
+      </w:r>
+      <w:r>
+        <w:rPr>
+          <w:i w:val="false"/>
+          <w:iCs w:val="false"/>
+        </w:rPr>
+        <w:t xml:space="preserve"> oleh </w:t>
+      </w:r>
+      <w:r>
+        <w:rPr>
+          <w:i/>
+          <w:iCs/>
+        </w:rPr>
+        <w:t xml:space="preserve">hacker. </w:t>
+      </w:r>
+      <w:r>
+        <w:rPr>
+          <w:i w:val="false"/>
+          <w:iCs w:val="false"/>
+        </w:rPr>
+        <w:t xml:space="preserve">Dengan adanya kemajuan teknologi sekarang ini, banyak sekali </w:t>
+      </w:r>
+      <w:r>
+        <w:rPr>
+          <w:i/>
+          <w:iCs/>
+        </w:rPr>
+        <w:t xml:space="preserve">tools </w:t>
+      </w:r>
+      <w:r>
+        <w:rPr>
+          <w:i w:val="false"/>
+          <w:iCs w:val="false"/>
+        </w:rPr>
+        <w:t xml:space="preserve">yang sudah ada dan dapat digunakan oleh </w:t>
+      </w:r>
+      <w:r>
+        <w:rPr>
+          <w:i/>
+          <w:iCs/>
+        </w:rPr>
+        <w:t xml:space="preserve">hacker. </w:t>
+      </w:r>
+      <w:r>
+        <w:rPr>
+          <w:i w:val="false"/>
+          <w:iCs w:val="false"/>
+        </w:rPr>
+        <w:t xml:space="preserve">Bahkan orang awam pun yang tidak mempunyai skill atau pengetahuan di bidang </w:t>
+      </w:r>
+      <w:r>
+        <w:rPr>
+          <w:i/>
+          <w:iCs/>
+        </w:rPr>
+        <w:t xml:space="preserve">security </w:t>
+      </w:r>
+      <w:r>
+        <w:rPr>
+          <w:i w:val="false"/>
+          <w:iCs w:val="false"/>
+        </w:rPr>
+        <w:t xml:space="preserve">pun bisa menggunakannya. Dilihat dari perkembangan </w:t>
+      </w:r>
+      <w:r>
+        <w:rPr>
+          <w:i/>
+          <w:iCs/>
+        </w:rPr>
+        <w:t xml:space="preserve">tools </w:t>
+      </w:r>
+      <w:r>
+        <w:rPr>
+          <w:i w:val="false"/>
+          <w:iCs w:val="false"/>
+        </w:rPr>
+        <w:t xml:space="preserve">dari tahun 1985-2015 semakin kesini </w:t>
+      </w:r>
+      <w:r>
+        <w:rPr>
+          <w:i/>
+          <w:iCs/>
+        </w:rPr>
+        <w:t xml:space="preserve">tools </w:t>
+      </w:r>
+      <w:r>
+        <w:rPr>
+          <w:i w:val="false"/>
+          <w:iCs w:val="false"/>
+        </w:rPr>
+        <w:t xml:space="preserve">kecanggihan semakin meningkat dibandingkan pengetahuan secara teknikal untuk dapat </w:t>
+      </w:r>
+      <w:r>
+        <w:rPr>
+          <w:rFonts w:eastAsia="DejaVu Sans" w:cs="Noto Sans Devanagari"/>
+          <w:i w:val="false"/>
+          <w:iCs w:val="false"/>
+          <w:color w:val="auto"/>
+          <w:kern w:val="2"/>
+          <w:sz w:val="24"/>
+          <w:szCs w:val="24"/>
+          <w:lang w:val="en-US" w:eastAsia="zh-CN" w:bidi="hi-IN"/>
+        </w:rPr>
+        <w:t>menggunakannya</w:t>
+      </w:r>
+      <w:r>
+        <w:rPr>
+          <w:i w:val="false"/>
+          <w:iCs w:val="false"/>
+        </w:rPr>
+        <w:t xml:space="preserve">. </w:t>
+      </w:r>
+    </w:p>
+    <w:p>
+      <w:pPr>
+        <w:pStyle w:val="TextBody"/>
+        <w:widowControl/>
+        <w:suppressAutoHyphens w:val="true"/>
+        <w:bidi w:val="0"/>
+        <w:spacing w:lineRule="auto" w:line="276" w:before="0" w:after="140"/>
+        <w:ind w:left="397" w:right="0" w:hanging="0"/>
+        <w:jc w:val="both"/>
+        <w:rPr/>
+      </w:pPr>
+      <w:r>
+        <w:rPr>
+          <w:i w:val="false"/>
+          <w:iCs w:val="false"/>
+        </w:rPr>
+        <w:tab/>
+      </w:r>
+      <w:r>
+        <w:rPr>
+          <w:i/>
+          <w:iCs/>
+        </w:rPr>
+        <w:t xml:space="preserve">Wireless hacking tools </w:t>
+      </w:r>
+      <w:r>
+        <w:rPr>
+          <w:i w:val="false"/>
+          <w:iCs w:val="false"/>
+        </w:rPr>
+        <w:t xml:space="preserve">dapat dengan mudahnya dicari di internet dan diinstall pada sistem operasi seperti Aircrack-ng yang dapat digunakan untuk mendeteksi kelemahan keamanan. Dengan </w:t>
+      </w:r>
+      <w:r>
+        <w:rPr>
+          <w:i/>
+          <w:iCs/>
+        </w:rPr>
+        <w:t xml:space="preserve">tools </w:t>
+      </w:r>
+      <w:r>
+        <w:rPr>
+          <w:i w:val="false"/>
+          <w:iCs w:val="false"/>
+        </w:rPr>
+        <w:t xml:space="preserve">ini dapat digunakan untuk </w:t>
+      </w:r>
+      <w:r>
+        <w:rPr>
+          <w:i/>
+          <w:iCs/>
+        </w:rPr>
+        <w:t>monitoring</w:t>
+      </w:r>
+      <w:r>
+        <w:rPr>
+          <w:i w:val="false"/>
+          <w:iCs w:val="false"/>
+        </w:rPr>
+        <w:t xml:space="preserve">, </w:t>
+      </w:r>
+      <w:r>
+        <w:rPr>
+          <w:i/>
+          <w:iCs/>
+        </w:rPr>
+        <w:t>cracking</w:t>
+      </w:r>
+      <w:r>
+        <w:rPr>
+          <w:i w:val="false"/>
+          <w:iCs w:val="false"/>
+        </w:rPr>
+        <w:t xml:space="preserve">, </w:t>
+      </w:r>
+      <w:r>
+        <w:rPr>
+          <w:i/>
+          <w:iCs/>
+        </w:rPr>
+        <w:t xml:space="preserve">attacking, </w:t>
+      </w:r>
+      <w:r>
+        <w:rPr>
+          <w:i w:val="false"/>
+          <w:iCs w:val="false"/>
+        </w:rPr>
+        <w:t xml:space="preserve">dan </w:t>
+      </w:r>
+      <w:r>
+        <w:rPr>
+          <w:i/>
+          <w:iCs/>
+        </w:rPr>
+        <w:t xml:space="preserve">testing. </w:t>
+      </w:r>
+      <w:r>
+        <w:rPr>
+          <w:i w:val="false"/>
+          <w:iCs w:val="false"/>
+        </w:rPr>
+        <w:t xml:space="preserve">Kegunaan-kegunaan ini dapat digunakan dalam dua sisi untuk mengetahui celah keamanan dan untuk meningkatkan keamanannya, tapi dapat juga digunakan untuk memanfaatkan celah keamanan tersebut untuk hal-hal yang tidak seharusnya. </w:t>
+      </w:r>
+    </w:p>
+    <w:p>
+      <w:pPr>
+        <w:pStyle w:val="TextBody"/>
+        <w:widowControl/>
+        <w:suppressAutoHyphens w:val="true"/>
+        <w:bidi w:val="0"/>
+        <w:spacing w:lineRule="auto" w:line="276" w:before="0" w:after="140"/>
+        <w:ind w:left="397" w:right="0" w:hanging="0"/>
+        <w:jc w:val="both"/>
+        <w:rPr/>
+      </w:pPr>
+      <w:r>
+        <w:rPr>
+          <w:i w:val="false"/>
+          <w:iCs w:val="false"/>
+        </w:rPr>
+        <w:tab/>
+      </w:r>
+      <w:r>
+        <w:rPr>
+          <w:i/>
+          <w:iCs/>
+        </w:rPr>
+        <w:t xml:space="preserve">Wireless home router </w:t>
+      </w:r>
+      <w:r>
+        <w:rPr>
+          <w:i w:val="false"/>
+          <w:iCs w:val="false"/>
+        </w:rPr>
+        <w:t xml:space="preserve">di dalamnya sudah terdapat </w:t>
+      </w:r>
+      <w:r>
+        <w:rPr>
+          <w:i/>
+          <w:iCs/>
+        </w:rPr>
+        <w:t xml:space="preserve">access point, switch, </w:t>
+      </w:r>
+      <w:r>
+        <w:rPr>
+          <w:i w:val="false"/>
+          <w:iCs w:val="false"/>
+        </w:rPr>
+        <w:t xml:space="preserve">dan </w:t>
+      </w:r>
+      <w:r>
+        <w:rPr>
+          <w:i/>
+          <w:iCs/>
+        </w:rPr>
+        <w:t xml:space="preserve">router. </w:t>
+      </w:r>
+      <w:r>
+        <w:rPr>
+          <w:i w:val="false"/>
+          <w:iCs w:val="false"/>
+        </w:rPr>
+        <w:t xml:space="preserve">Semua proses dari pemberian IP ke perangkat, proses </w:t>
+      </w:r>
+      <w:r>
+        <w:rPr>
+          <w:i/>
+          <w:iCs/>
+        </w:rPr>
+        <w:t xml:space="preserve">routing </w:t>
+      </w:r>
+      <w:r>
+        <w:rPr>
+          <w:i w:val="false"/>
+          <w:iCs w:val="false"/>
+        </w:rPr>
+        <w:t xml:space="preserve">ke internet, proses </w:t>
+      </w:r>
+      <w:r>
+        <w:rPr>
+          <w:i/>
+          <w:iCs/>
+        </w:rPr>
+        <w:t>switching</w:t>
+      </w:r>
+      <w:r>
+        <w:rPr>
+          <w:i w:val="false"/>
+          <w:iCs w:val="false"/>
+        </w:rPr>
+        <w:t xml:space="preserve">, mengatur </w:t>
+      </w:r>
+      <w:r>
+        <w:rPr>
+          <w:i/>
+          <w:iCs/>
+        </w:rPr>
+        <w:t xml:space="preserve">Quality of Services, </w:t>
+      </w:r>
+      <w:r>
+        <w:rPr>
+          <w:i w:val="false"/>
+          <w:iCs w:val="false"/>
+        </w:rPr>
+        <w:t xml:space="preserve">dll semua dilakukan pada satu perangkat yaitu </w:t>
+      </w:r>
+      <w:r>
+        <w:rPr>
+          <w:i/>
+          <w:iCs/>
+        </w:rPr>
+        <w:t xml:space="preserve">Wireless home router. </w:t>
+      </w:r>
+      <w:r>
+        <w:rPr>
+          <w:rFonts w:eastAsia="DejaVu Sans" w:cs="Noto Sans Devanagari"/>
+          <w:i w:val="false"/>
+          <w:iCs w:val="false"/>
+          <w:color w:val="auto"/>
+          <w:kern w:val="2"/>
+          <w:sz w:val="24"/>
+          <w:szCs w:val="24"/>
+          <w:lang w:val="en-US" w:eastAsia="zh-CN" w:bidi="hi-IN"/>
+        </w:rPr>
+        <w:t>Dengan adanya serangan terhadap</w:t>
+      </w:r>
+      <w:r>
+        <w:rPr>
+          <w:rFonts w:eastAsia="DejaVu Sans" w:cs="Noto Sans Devanagari"/>
+          <w:i/>
+          <w:iCs/>
+          <w:color w:val="auto"/>
+          <w:kern w:val="2"/>
+          <w:sz w:val="24"/>
+          <w:szCs w:val="24"/>
+          <w:lang w:val="en-US" w:eastAsia="zh-CN" w:bidi="hi-IN"/>
+        </w:rPr>
+        <w:t xml:space="preserve"> Wireless Home Router</w:t>
+      </w:r>
+      <w:r>
+        <w:rPr>
+          <w:rFonts w:eastAsia="DejaVu Sans" w:cs="Noto Sans Devanagari"/>
+          <w:i w:val="false"/>
+          <w:iCs w:val="false"/>
+          <w:color w:val="auto"/>
+          <w:kern w:val="2"/>
+          <w:sz w:val="24"/>
+          <w:szCs w:val="24"/>
+          <w:lang w:val="en-US" w:eastAsia="zh-CN" w:bidi="hi-IN"/>
+        </w:rPr>
+        <w:t xml:space="preserve"> melalui</w:t>
+      </w:r>
+      <w:r>
+        <w:rPr>
+          <w:rFonts w:eastAsia="DejaVu Sans" w:cs="Noto Sans Devanagari"/>
+          <w:i/>
+          <w:iCs/>
+          <w:color w:val="auto"/>
+          <w:kern w:val="2"/>
+          <w:sz w:val="24"/>
+          <w:szCs w:val="24"/>
+          <w:lang w:val="en-US" w:eastAsia="zh-CN" w:bidi="hi-IN"/>
+        </w:rPr>
+        <w:t xml:space="preserve"> monitoring</w:t>
+      </w:r>
+      <w:r>
+        <w:rPr>
+          <w:rFonts w:eastAsia="DejaVu Sans" w:cs="Noto Sans Devanagari"/>
+          <w:i w:val="false"/>
+          <w:iCs w:val="false"/>
+          <w:color w:val="auto"/>
+          <w:kern w:val="2"/>
+          <w:sz w:val="24"/>
+          <w:szCs w:val="24"/>
+          <w:lang w:val="en-US" w:eastAsia="zh-CN" w:bidi="hi-IN"/>
+        </w:rPr>
+        <w:t xml:space="preserve"> proses komunikasi dalam jaringan menggunakan</w:t>
+      </w:r>
+      <w:r>
+        <w:rPr>
+          <w:rFonts w:eastAsia="DejaVu Sans" w:cs="Noto Sans Devanagari"/>
+          <w:i/>
+          <w:iCs/>
+          <w:color w:val="auto"/>
+          <w:kern w:val="2"/>
+          <w:sz w:val="24"/>
+          <w:szCs w:val="24"/>
+          <w:lang w:val="en-US" w:eastAsia="zh-CN" w:bidi="hi-IN"/>
+        </w:rPr>
+        <w:t xml:space="preserve"> tools</w:t>
+      </w:r>
+      <w:r>
+        <w:rPr>
+          <w:rFonts w:eastAsia="DejaVu Sans" w:cs="Noto Sans Devanagari"/>
+          <w:i w:val="false"/>
+          <w:iCs w:val="false"/>
+          <w:color w:val="auto"/>
+          <w:kern w:val="2"/>
+          <w:sz w:val="24"/>
+          <w:szCs w:val="24"/>
+          <w:lang w:val="en-US" w:eastAsia="zh-CN" w:bidi="hi-IN"/>
+        </w:rPr>
+        <w:t xml:space="preserve"> yang ada, </w:t>
+      </w:r>
+      <w:r>
+        <w:rPr>
+          <w:rFonts w:eastAsia="DejaVu Sans" w:cs="Noto Sans Devanagari"/>
+          <w:i/>
+          <w:iCs/>
+          <w:color w:val="auto"/>
+          <w:kern w:val="2"/>
+          <w:sz w:val="24"/>
+          <w:szCs w:val="24"/>
+          <w:lang w:val="en-US" w:eastAsia="zh-CN" w:bidi="hi-IN"/>
+        </w:rPr>
+        <w:t xml:space="preserve">hacker </w:t>
+      </w:r>
+      <w:r>
+        <w:rPr>
+          <w:rFonts w:eastAsia="DejaVu Sans" w:cs="Noto Sans Devanagari"/>
+          <w:i w:val="false"/>
+          <w:iCs w:val="false"/>
+          <w:color w:val="auto"/>
+          <w:kern w:val="2"/>
+          <w:sz w:val="24"/>
+          <w:szCs w:val="24"/>
+          <w:lang w:val="en-US" w:eastAsia="zh-CN" w:bidi="hi-IN"/>
+        </w:rPr>
+        <w:t xml:space="preserve">dapat melakukan berbagai serangan ke jaringan tersebut jika keamanan pada </w:t>
+      </w:r>
+      <w:r>
+        <w:rPr>
+          <w:rFonts w:eastAsia="DejaVu Sans" w:cs="Noto Sans Devanagari"/>
+          <w:i/>
+          <w:iCs/>
+          <w:color w:val="auto"/>
+          <w:kern w:val="2"/>
+          <w:sz w:val="24"/>
+          <w:szCs w:val="24"/>
+          <w:lang w:val="en-US" w:eastAsia="zh-CN" w:bidi="hi-IN"/>
+        </w:rPr>
+        <w:t>Wireless Home Router</w:t>
+      </w:r>
+      <w:r>
+        <w:rPr>
+          <w:rFonts w:eastAsia="DejaVu Sans" w:cs="Noto Sans Devanagari"/>
+          <w:i w:val="false"/>
+          <w:iCs w:val="false"/>
+          <w:color w:val="auto"/>
+          <w:kern w:val="2"/>
+          <w:sz w:val="24"/>
+          <w:szCs w:val="24"/>
+          <w:lang w:val="en-US" w:eastAsia="zh-CN" w:bidi="hi-IN"/>
+        </w:rPr>
+        <w:t xml:space="preserve"> tidak diperhatikan.</w:t>
+      </w:r>
+    </w:p>
+    <w:p>
+      <w:pPr>
+        <w:pStyle w:val="TextBody"/>
+        <w:widowControl/>
+        <w:suppressAutoHyphens w:val="true"/>
+        <w:bidi w:val="0"/>
+        <w:spacing w:lineRule="auto" w:line="276" w:before="0" w:after="140"/>
+        <w:ind w:left="397" w:right="0" w:hanging="0"/>
+        <w:jc w:val="both"/>
+        <w:rPr/>
+      </w:pPr>
+      <w:r>
+        <w:rPr>
+          <w:rFonts w:eastAsia="DejaVu Sans" w:cs="Noto Sans Devanagari"/>
+          <w:i w:val="false"/>
+          <w:iCs w:val="false"/>
+          <w:color w:val="auto"/>
+          <w:kern w:val="2"/>
+          <w:sz w:val="24"/>
+          <w:szCs w:val="24"/>
+          <w:lang w:val="en-US" w:eastAsia="zh-CN" w:bidi="hi-IN"/>
+        </w:rPr>
+        <w:tab/>
+        <w:t xml:space="preserve">Berdasarkan uraian di atas, penulis tertarik untuk mempelajari cara untuk mengamankan </w:t>
+      </w:r>
+      <w:r>
+        <w:rPr>
+          <w:rFonts w:eastAsia="DejaVu Sans" w:cs="Noto Sans Devanagari"/>
+          <w:i w:val="false"/>
+          <w:iCs w:val="false"/>
+          <w:color w:val="auto"/>
+          <w:kern w:val="2"/>
+          <w:sz w:val="24"/>
+          <w:szCs w:val="24"/>
+          <w:lang w:val="en-US" w:eastAsia="zh-CN" w:bidi="hi-IN"/>
+        </w:rPr>
+        <w:t>suatu jaringan.</w:t>
+      </w:r>
+      <w:r>
+        <w:rPr>
+          <w:rFonts w:eastAsia="DejaVu Sans" w:cs="Noto Sans Devanagari"/>
+          <w:i/>
+          <w:iCs/>
+          <w:color w:val="auto"/>
+          <w:kern w:val="2"/>
+          <w:sz w:val="24"/>
+          <w:szCs w:val="24"/>
+          <w:lang w:val="en-US" w:eastAsia="zh-CN" w:bidi="hi-IN"/>
+        </w:rPr>
+        <w:t xml:space="preserve"> </w:t>
+      </w:r>
+      <w:r>
+        <w:rPr>
+          <w:rFonts w:eastAsia="DejaVu Sans" w:cs="Noto Sans Devanagari"/>
+          <w:i w:val="false"/>
+          <w:iCs w:val="false"/>
+          <w:color w:val="auto"/>
+          <w:kern w:val="2"/>
+          <w:sz w:val="24"/>
+          <w:szCs w:val="24"/>
+          <w:lang w:val="en-US" w:eastAsia="zh-CN" w:bidi="hi-IN"/>
+        </w:rPr>
+        <w:t xml:space="preserve">Oleh karena itu, penulis mengambil bahan mengenai keamanan jaringan internet untuk judul skripsi “Analisis </w:t>
+      </w:r>
+      <w:r>
+        <w:rPr>
+          <w:rFonts w:eastAsia="DejaVu Sans" w:cs="Noto Sans Devanagari"/>
+          <w:i w:val="false"/>
+          <w:iCs w:val="false"/>
+          <w:color w:val="auto"/>
+          <w:kern w:val="2"/>
+          <w:sz w:val="24"/>
+          <w:szCs w:val="24"/>
+          <w:lang w:val="en-US" w:eastAsia="zh-CN" w:bidi="hi-IN"/>
+        </w:rPr>
+        <w:t>K</w:t>
+      </w:r>
+      <w:r>
+        <w:rPr>
+          <w:rFonts w:eastAsia="DejaVu Sans" w:cs="Noto Sans Devanagari"/>
+          <w:i w:val="false"/>
+          <w:iCs w:val="false"/>
+          <w:color w:val="auto"/>
+          <w:kern w:val="2"/>
+          <w:sz w:val="24"/>
+          <w:szCs w:val="24"/>
+          <w:lang w:val="en-US" w:eastAsia="zh-CN" w:bidi="hi-IN"/>
+        </w:rPr>
+        <w:t>eamanan Jarin</w:t>
+      </w:r>
+      <w:r>
+        <w:rPr>
+          <w:lang w:val="en-US" w:eastAsia="zh-CN" w:bidi="hi-IN"/>
+        </w:rPr>
+        <w:t>gan Pada Wireless Home Router Terhadap  Serangan</w:t>
+      </w:r>
+      <w:r>
+        <w:rPr>
+          <w:rFonts w:eastAsia="DejaVu Sans" w:cs="Noto Sans Devanagari"/>
+          <w:i w:val="false"/>
+          <w:iCs w:val="false"/>
+          <w:color w:val="auto"/>
+          <w:kern w:val="2"/>
+          <w:sz w:val="24"/>
+          <w:szCs w:val="24"/>
+          <w:lang w:val="en-US" w:eastAsia="zh-CN" w:bidi="hi-IN"/>
+        </w:rPr>
+        <w:t xml:space="preserve">  ... untuk Meningkatkan Keamanan”</w:t>
       </w:r>
     </w:p>
     <w:p>
       <w:pPr>
         <w:pStyle w:val="Judulbagian"/>
+        <w:widowControl/>
         <w:numPr>
           <w:ilvl w:val="0"/>
           <w:numId w:val="2"/>
         </w:numPr>
-        <w:bidi w:val="0"/>
+        <w:suppressAutoHyphens w:val="true"/>
+        <w:bidi w:val="0"/>
+        <w:spacing w:before="0" w:after="0"/>
+        <w:ind w:left="0" w:right="0" w:hanging="340"/>
         <w:jc w:val="left"/>
         <w:rPr/>
       </w:pPr>
       <w:r>
         <w:rPr/>
-        <w:t>1.2.</w:t>
-        <w:tab/>
-        <w:t>Identifikasi Masalah</w:t>
+        <w:t>1.2. Identifikasi Masalah</w:t>
       </w:r>
     </w:p>
     <w:p>
       <w:pPr>
         <w:pStyle w:val="Judulbagian"/>
+        <w:widowControl/>
         <w:numPr>
           <w:ilvl w:val="0"/>
           <w:numId w:val="2"/>
         </w:numPr>
-        <w:bidi w:val="0"/>
+        <w:suppressAutoHyphens w:val="true"/>
+        <w:bidi w:val="0"/>
+        <w:spacing w:before="0" w:after="0"/>
+        <w:ind w:left="0" w:right="0" w:hanging="340"/>
         <w:jc w:val="left"/>
         <w:rPr/>
       </w:pPr>
       <w:r>
         <w:rPr/>
-        <w:t>1.3.</w:t>
+        <w:t>1.3. Rumusan Masalah</w:t>
+      </w:r>
+    </w:p>
+    <w:p>
+      <w:pPr>
+        <w:pStyle w:val="TextBody"/>
+        <w:widowControl/>
+        <w:suppressAutoHyphens w:val="true"/>
+        <w:bidi w:val="0"/>
+        <w:spacing w:lineRule="auto" w:line="276" w:before="0" w:after="140"/>
+        <w:ind w:left="397" w:right="0" w:hanging="0"/>
+        <w:jc w:val="both"/>
+        <w:rPr/>
+      </w:pPr>
+      <w:r>
+        <w:rPr/>
         <w:tab/>
-        <w:t>Rumusan Masalah</w:t>
+        <w:t>Berdasarkan latar belakang masalah dan hubungan pemilihan judu</w:t>
+      </w:r>
+      <w:r>
+        <w:rPr/>
+        <w:t xml:space="preserve">l </w:t>
+      </w:r>
+      <w:r>
+        <w:rPr/>
+        <w:t xml:space="preserve">tersebut, </w:t>
+      </w:r>
+      <w:r>
+        <w:rPr/>
+        <w:t xml:space="preserve">maka penulis merumuskan inti permasalahan yaitu menganalisis keamanan dari jaringan </w:t>
+      </w:r>
+      <w:r>
+        <w:rPr>
+          <w:i/>
+          <w:iCs/>
+        </w:rPr>
+        <w:t xml:space="preserve">wirelesss home router </w:t>
+      </w:r>
+      <w:r>
+        <w:rPr>
+          <w:i w:val="false"/>
+          <w:iCs w:val="false"/>
+        </w:rPr>
+        <w:t xml:space="preserve">yang biasanya digunakan di perumahan-perumahan </w:t>
+      </w:r>
+      <w:r>
+        <w:rPr>
+          <w:i w:val="false"/>
+          <w:iCs w:val="false"/>
+        </w:rPr>
+        <w:t>tanpa pengetahuan di bidang jaringan</w:t>
+      </w:r>
+      <w:r>
+        <w:rPr>
+          <w:i w:val="false"/>
+          <w:iCs w:val="false"/>
+        </w:rPr>
+        <w:t>.</w:t>
       </w:r>
     </w:p>
     <w:p>
       <w:pPr>
         <w:pStyle w:val="Judulbagian"/>
+        <w:widowControl/>
         <w:numPr>
           <w:ilvl w:val="0"/>
           <w:numId w:val="2"/>
         </w:numPr>
-        <w:bidi w:val="0"/>
+        <w:suppressAutoHyphens w:val="true"/>
+        <w:bidi w:val="0"/>
+        <w:spacing w:before="0" w:after="0"/>
+        <w:ind w:left="0" w:right="0" w:hanging="340"/>
         <w:jc w:val="left"/>
         <w:rPr/>
       </w:pPr>
       <w:r>
         <w:rPr/>
-        <w:t>1.4.</w:t>
+        <w:t>1.4. Batasan Masalah</w:t>
+      </w:r>
+    </w:p>
+    <w:p>
+      <w:pPr>
+        <w:pStyle w:val="TextBody"/>
+        <w:widowControl/>
+        <w:suppressAutoHyphens w:val="true"/>
+        <w:bidi w:val="0"/>
+        <w:spacing w:lineRule="auto" w:line="276" w:before="0" w:after="140"/>
+        <w:ind w:left="397" w:right="0" w:hanging="0"/>
+        <w:jc w:val="left"/>
+        <w:rPr/>
+      </w:pPr>
+      <w:r>
+        <w:rPr/>
         <w:tab/>
-        <w:t>Batasan Masalah</w:t>
+      </w:r>
+      <w:r>
+        <w:rPr/>
+        <w:t>Dalam pembuatan skripsi ini, penulis membatasi masalah yang akan dianalisis yaitu:</w:t>
+      </w:r>
+    </w:p>
+    <w:p>
+      <w:pPr>
+        <w:pStyle w:val="TextBody"/>
+        <w:widowControl/>
+        <w:numPr>
+          <w:ilvl w:val="0"/>
+          <w:numId w:val="3"/>
+        </w:numPr>
+        <w:suppressAutoHyphens w:val="true"/>
+        <w:bidi w:val="0"/>
+        <w:spacing w:lineRule="auto" w:line="276" w:before="0" w:after="140"/>
+        <w:ind w:left="737" w:right="0" w:hanging="340"/>
+        <w:jc w:val="left"/>
+        <w:rPr/>
+      </w:pPr>
+      <w:r>
+        <w:rPr/>
+        <w:t xml:space="preserve">Penggunaan </w:t>
+      </w:r>
+      <w:r>
+        <w:rPr>
+          <w:i/>
+          <w:iCs/>
+        </w:rPr>
+        <w:t xml:space="preserve">tools </w:t>
+      </w:r>
+      <w:r>
+        <w:rPr>
+          <w:i w:val="false"/>
+          <w:iCs w:val="false"/>
+        </w:rPr>
+        <w:t xml:space="preserve">Aircrack-ng dan </w:t>
+      </w:r>
+      <w:r>
+        <w:rPr>
+          <w:i/>
+          <w:iCs/>
+        </w:rPr>
+        <w:t xml:space="preserve">Wireshark </w:t>
+      </w:r>
+      <w:r>
+        <w:rPr>
+          <w:i w:val="false"/>
+          <w:iCs w:val="false"/>
+        </w:rPr>
+        <w:t xml:space="preserve">untuk menganalisa keamanan jaringan di perumahan yang menggunakan jaringan </w:t>
+      </w:r>
+      <w:r>
+        <w:rPr>
+          <w:i/>
+          <w:iCs/>
+        </w:rPr>
+        <w:t>wireless.</w:t>
+      </w:r>
+    </w:p>
+    <w:p>
+      <w:pPr>
+        <w:pStyle w:val="TextBody"/>
+        <w:widowControl/>
+        <w:numPr>
+          <w:ilvl w:val="0"/>
+          <w:numId w:val="3"/>
+        </w:numPr>
+        <w:suppressAutoHyphens w:val="true"/>
+        <w:bidi w:val="0"/>
+        <w:spacing w:lineRule="auto" w:line="276" w:before="0" w:after="140"/>
+        <w:ind w:left="737" w:right="0" w:hanging="340"/>
+        <w:jc w:val="left"/>
+        <w:rPr>
+          <w:i w:val="false"/>
+          <w:i w:val="false"/>
+          <w:iCs w:val="false"/>
+        </w:rPr>
+      </w:pPr>
+      <w:r>
+        <w:rPr>
+          <w:i w:val="false"/>
+          <w:iCs w:val="false"/>
+        </w:rPr>
+        <w:t>Penulis melakukan analisa serangan ke beberapa</w:t>
+      </w:r>
+      <w:r>
+        <w:rPr>
+          <w:i/>
+          <w:iCs/>
+        </w:rPr>
+        <w:t xml:space="preserve"> mode security </w:t>
+      </w:r>
+      <w:r>
+        <w:rPr>
+          <w:i w:val="false"/>
+          <w:iCs w:val="false"/>
+        </w:rPr>
+        <w:t xml:space="preserve">pada jaringan </w:t>
+      </w:r>
+      <w:r>
+        <w:rPr>
+          <w:i/>
+          <w:iCs/>
+        </w:rPr>
+        <w:t xml:space="preserve">wireless </w:t>
+      </w:r>
+      <w:r>
+        <w:rPr>
+          <w:i w:val="false"/>
+          <w:iCs w:val="false"/>
+        </w:rPr>
+        <w:t>untuk mengetahui perbedaan hasil serangan.</w:t>
+      </w:r>
+    </w:p>
+    <w:p>
+      <w:pPr>
+        <w:pStyle w:val="TextBody"/>
+        <w:widowControl/>
+        <w:numPr>
+          <w:ilvl w:val="0"/>
+          <w:numId w:val="3"/>
+        </w:numPr>
+        <w:suppressAutoHyphens w:val="true"/>
+        <w:bidi w:val="0"/>
+        <w:spacing w:lineRule="auto" w:line="276" w:before="0" w:after="140"/>
+        <w:ind w:left="737" w:right="0" w:hanging="340"/>
+        <w:jc w:val="left"/>
+        <w:rPr>
+          <w:i w:val="false"/>
+          <w:i w:val="false"/>
+          <w:iCs w:val="false"/>
+        </w:rPr>
+      </w:pPr>
+      <w:r>
+        <w:rPr>
+          <w:i w:val="false"/>
+          <w:iCs w:val="false"/>
+        </w:rPr>
+        <w:t>Penulis hanya memberikan solusi yang sebaiknya digunakan untuk mengantisipasi terjadinya serangan seperti yang dilakukan penulis.</w:t>
       </w:r>
     </w:p>
     <w:p>
       <w:pPr>
         <w:pStyle w:val="Judulbagian"/>
+        <w:widowControl/>
         <w:numPr>
           <w:ilvl w:val="0"/>
           <w:numId w:val="2"/>
         </w:numPr>
-        <w:bidi w:val="0"/>
+        <w:suppressAutoHyphens w:val="true"/>
+        <w:bidi w:val="0"/>
+        <w:spacing w:before="0" w:after="0"/>
+        <w:ind w:left="0" w:right="0" w:hanging="340"/>
         <w:jc w:val="left"/>
         <w:rPr/>
       </w:pPr>
       <w:r>
         <w:rPr/>
-        <w:t>1.5.</w:t>
+        <w:t>1.5. Tujuan Penelitian</w:t>
+      </w:r>
+    </w:p>
+    <w:p>
+      <w:pPr>
+        <w:pStyle w:val="TextBody"/>
+        <w:widowControl/>
+        <w:suppressAutoHyphens w:val="true"/>
+        <w:bidi w:val="0"/>
+        <w:spacing w:lineRule="auto" w:line="276" w:before="0" w:after="140"/>
+        <w:ind w:left="397" w:right="0" w:hanging="0"/>
+        <w:jc w:val="left"/>
+        <w:rPr/>
+      </w:pPr>
+      <w:r>
+        <w:rPr/>
         <w:tab/>
-        <w:t>Tujuan Penelitian</w:t>
+      </w:r>
+      <w:r>
+        <w:rPr/>
+        <w:t xml:space="preserve">Tujuan yang hendak dicapai penulis dalam penelitian ini adalah untuk menganalisa keamanan dari jaringan </w:t>
+      </w:r>
+      <w:r>
+        <w:rPr>
+          <w:i/>
+          <w:iCs/>
+        </w:rPr>
+        <w:t xml:space="preserve">wireless home router </w:t>
+      </w:r>
+      <w:r>
+        <w:rPr>
+          <w:i w:val="false"/>
+          <w:iCs w:val="false"/>
+        </w:rPr>
+        <w:t>di perumahan dari serangan dan bagaimana solusi untuk mengantisipasinya.</w:t>
       </w:r>
     </w:p>
     <w:p>
       <w:pPr>
         <w:pStyle w:val="Judulbagian"/>
+        <w:widowControl/>
         <w:numPr>
           <w:ilvl w:val="0"/>
           <w:numId w:val="2"/>
         </w:numPr>
-        <w:bidi w:val="0"/>
+        <w:suppressAutoHyphens w:val="true"/>
+        <w:bidi w:val="0"/>
+        <w:spacing w:before="0" w:after="0"/>
+        <w:ind w:left="0" w:right="0" w:hanging="340"/>
         <w:jc w:val="left"/>
         <w:rPr/>
       </w:pPr>
       <w:r>
         <w:rPr/>
-        <w:t>1.6.</w:t>
+        <w:t>1.6. Manfaat Penelitian</w:t>
+      </w:r>
+    </w:p>
+    <w:p>
+      <w:pPr>
+        <w:pStyle w:val="TextBody"/>
+        <w:widowControl/>
+        <w:suppressAutoHyphens w:val="true"/>
+        <w:bidi w:val="0"/>
+        <w:spacing w:lineRule="auto" w:line="276" w:before="0" w:after="140"/>
+        <w:ind w:left="397" w:right="0" w:hanging="0"/>
+        <w:jc w:val="left"/>
+        <w:rPr/>
+      </w:pPr>
+      <w:r>
+        <w:rPr/>
         <w:tab/>
-        <w:t>Manfaat Penelitian</w:t>
+      </w:r>
+      <w:r>
+        <w:rPr/>
+        <w:t>Penelitian ini bermanfaat untuk, antara lain:</w:t>
+      </w:r>
+    </w:p>
+    <w:p>
+      <w:pPr>
+        <w:pStyle w:val="TextBody"/>
+        <w:widowControl/>
+        <w:numPr>
+          <w:ilvl w:val="0"/>
+          <w:numId w:val="4"/>
+        </w:numPr>
+        <w:suppressAutoHyphens w:val="true"/>
+        <w:bidi w:val="0"/>
+        <w:spacing w:lineRule="auto" w:line="276" w:before="0" w:after="140"/>
+        <w:ind w:left="737" w:right="0" w:hanging="340"/>
+        <w:jc w:val="left"/>
+        <w:rPr/>
+      </w:pPr>
+      <w:r>
+        <w:rPr/>
+        <w:t xml:space="preserve">Sebagai pengetahuan untuk umum khususnya yang di rumahnya menggunakan jaringan </w:t>
+      </w:r>
+      <w:r>
+        <w:rPr>
+          <w:i/>
+          <w:iCs/>
+        </w:rPr>
+        <w:t xml:space="preserve">wireless home router </w:t>
+      </w:r>
+      <w:r>
+        <w:rPr>
+          <w:i w:val="false"/>
+          <w:iCs w:val="false"/>
+        </w:rPr>
+        <w:t xml:space="preserve">terhadap bahaya jaringan </w:t>
+      </w:r>
+      <w:r>
+        <w:rPr>
+          <w:i/>
+          <w:iCs/>
+        </w:rPr>
+        <w:t xml:space="preserve">wireless </w:t>
+      </w:r>
+      <w:r>
+        <w:rPr>
+          <w:i w:val="false"/>
+          <w:iCs w:val="false"/>
+        </w:rPr>
+        <w:t>tanpa pengamanan.</w:t>
+      </w:r>
+    </w:p>
+    <w:p>
+      <w:pPr>
+        <w:pStyle w:val="TextBody"/>
+        <w:widowControl/>
+        <w:numPr>
+          <w:ilvl w:val="0"/>
+          <w:numId w:val="4"/>
+        </w:numPr>
+        <w:suppressAutoHyphens w:val="true"/>
+        <w:bidi w:val="0"/>
+        <w:spacing w:lineRule="auto" w:line="276" w:before="0" w:after="140"/>
+        <w:ind w:left="737" w:right="0" w:hanging="340"/>
+        <w:jc w:val="left"/>
+        <w:rPr/>
+      </w:pPr>
+      <w:r>
+        <w:rPr>
+          <w:i w:val="false"/>
+          <w:iCs w:val="false"/>
+        </w:rPr>
+        <w:t xml:space="preserve">Sebagai data yang bisa dijadikan referensi dalam konfigurasi </w:t>
+      </w:r>
+      <w:r>
+        <w:rPr>
+          <w:i/>
+          <w:iCs/>
+        </w:rPr>
+        <w:t xml:space="preserve">wireless home router </w:t>
+      </w:r>
+      <w:r>
+        <w:rPr>
+          <w:i w:val="false"/>
+          <w:iCs w:val="false"/>
+        </w:rPr>
+        <w:t>untuk mengamankan jaringan lebih baik.</w:t>
       </w:r>
       <w:r>
         <w:br w:type="page"/>
@@ -348,7 +1647,7 @@
       </w:pPr>
       <w:r>
         <w:rPr/>
-        <w:t>judul bagianBAB 2</w:t>
+        <w:t>BAB 2</w:t>
       </w:r>
     </w:p>
     <w:p>
@@ -419,7 +1718,7 @@
     <w:sectPr>
       <w:type w:val="nextPage"/>
       <w:pgSz w:w="11906" w:h="16838"/>
-      <w:pgMar w:left="2261" w:right="1699" w:header="0" w:top="1699" w:footer="0" w:bottom="1699" w:gutter="0"/>
+      <w:pgMar w:left="2261" w:right="1699" w:gutter="0" w:header="0" w:top="1699" w:footer="0" w:bottom="1699"/>
       <w:pgNumType w:fmt="decimal"/>
       <w:formProt w:val="false"/>
       <w:textDirection w:val="lrTb"/>
@@ -662,11 +1961,255 @@
       </w:pPr>
     </w:lvl>
   </w:abstractNum>
+  <w:abstractNum w:abstractNumId="3">
+    <w:lvl w:ilvl="0">
+      <w:start w:val="1"/>
+      <w:numFmt w:val="decimal"/>
+      <w:lvlText w:val="%1."/>
+      <w:lvlJc w:val="left"/>
+      <w:pPr>
+        <w:tabs>
+          <w:tab w:val="num" w:pos="720"/>
+        </w:tabs>
+        <w:ind w:left="720" w:hanging="360"/>
+      </w:pPr>
+      <w:rPr/>
+    </w:lvl>
+    <w:lvl w:ilvl="1">
+      <w:start w:val="1"/>
+      <w:numFmt w:val="decimal"/>
+      <w:lvlText w:val="%2."/>
+      <w:lvlJc w:val="left"/>
+      <w:pPr>
+        <w:tabs>
+          <w:tab w:val="num" w:pos="1080"/>
+        </w:tabs>
+        <w:ind w:left="1080" w:hanging="360"/>
+      </w:pPr>
+      <w:rPr/>
+    </w:lvl>
+    <w:lvl w:ilvl="2">
+      <w:start w:val="1"/>
+      <w:numFmt w:val="decimal"/>
+      <w:lvlText w:val="%3."/>
+      <w:lvlJc w:val="left"/>
+      <w:pPr>
+        <w:tabs>
+          <w:tab w:val="num" w:pos="1440"/>
+        </w:tabs>
+        <w:ind w:left="1440" w:hanging="360"/>
+      </w:pPr>
+      <w:rPr/>
+    </w:lvl>
+    <w:lvl w:ilvl="3">
+      <w:start w:val="1"/>
+      <w:numFmt w:val="decimal"/>
+      <w:lvlText w:val="%4."/>
+      <w:lvlJc w:val="left"/>
+      <w:pPr>
+        <w:tabs>
+          <w:tab w:val="num" w:pos="1800"/>
+        </w:tabs>
+        <w:ind w:left="1800" w:hanging="360"/>
+      </w:pPr>
+      <w:rPr/>
+    </w:lvl>
+    <w:lvl w:ilvl="4">
+      <w:start w:val="1"/>
+      <w:numFmt w:val="decimal"/>
+      <w:lvlText w:val="%5."/>
+      <w:lvlJc w:val="left"/>
+      <w:pPr>
+        <w:tabs>
+          <w:tab w:val="num" w:pos="2160"/>
+        </w:tabs>
+        <w:ind w:left="2160" w:hanging="360"/>
+      </w:pPr>
+      <w:rPr/>
+    </w:lvl>
+    <w:lvl w:ilvl="5">
+      <w:start w:val="1"/>
+      <w:numFmt w:val="decimal"/>
+      <w:lvlText w:val="%6."/>
+      <w:lvlJc w:val="left"/>
+      <w:pPr>
+        <w:tabs>
+          <w:tab w:val="num" w:pos="2520"/>
+        </w:tabs>
+        <w:ind w:left="2520" w:hanging="360"/>
+      </w:pPr>
+      <w:rPr/>
+    </w:lvl>
+    <w:lvl w:ilvl="6">
+      <w:start w:val="1"/>
+      <w:numFmt w:val="decimal"/>
+      <w:lvlText w:val="%7."/>
+      <w:lvlJc w:val="left"/>
+      <w:pPr>
+        <w:tabs>
+          <w:tab w:val="num" w:pos="2880"/>
+        </w:tabs>
+        <w:ind w:left="2880" w:hanging="360"/>
+      </w:pPr>
+      <w:rPr/>
+    </w:lvl>
+    <w:lvl w:ilvl="7">
+      <w:start w:val="1"/>
+      <w:numFmt w:val="decimal"/>
+      <w:lvlText w:val="%8."/>
+      <w:lvlJc w:val="left"/>
+      <w:pPr>
+        <w:tabs>
+          <w:tab w:val="num" w:pos="3240"/>
+        </w:tabs>
+        <w:ind w:left="3240" w:hanging="360"/>
+      </w:pPr>
+      <w:rPr/>
+    </w:lvl>
+    <w:lvl w:ilvl="8">
+      <w:start w:val="1"/>
+      <w:numFmt w:val="decimal"/>
+      <w:lvlText w:val="%9."/>
+      <w:lvlJc w:val="left"/>
+      <w:pPr>
+        <w:tabs>
+          <w:tab w:val="num" w:pos="3600"/>
+        </w:tabs>
+        <w:ind w:left="3600" w:hanging="360"/>
+      </w:pPr>
+      <w:rPr/>
+    </w:lvl>
+  </w:abstractNum>
+  <w:abstractNum w:abstractNumId="4">
+    <w:lvl w:ilvl="0">
+      <w:start w:val="1"/>
+      <w:numFmt w:val="decimal"/>
+      <w:lvlText w:val="%1."/>
+      <w:lvlJc w:val="left"/>
+      <w:pPr>
+        <w:tabs>
+          <w:tab w:val="num" w:pos="1117"/>
+        </w:tabs>
+        <w:ind w:left="1117" w:hanging="360"/>
+      </w:pPr>
+      <w:rPr/>
+    </w:lvl>
+    <w:lvl w:ilvl="1">
+      <w:start w:val="1"/>
+      <w:numFmt w:val="decimal"/>
+      <w:lvlText w:val="%2."/>
+      <w:lvlJc w:val="left"/>
+      <w:pPr>
+        <w:tabs>
+          <w:tab w:val="num" w:pos="1477"/>
+        </w:tabs>
+        <w:ind w:left="1477" w:hanging="360"/>
+      </w:pPr>
+      <w:rPr/>
+    </w:lvl>
+    <w:lvl w:ilvl="2">
+      <w:start w:val="1"/>
+      <w:numFmt w:val="decimal"/>
+      <w:lvlText w:val="%3."/>
+      <w:lvlJc w:val="left"/>
+      <w:pPr>
+        <w:tabs>
+          <w:tab w:val="num" w:pos="1837"/>
+        </w:tabs>
+        <w:ind w:left="1837" w:hanging="360"/>
+      </w:pPr>
+      <w:rPr/>
+    </w:lvl>
+    <w:lvl w:ilvl="3">
+      <w:start w:val="1"/>
+      <w:numFmt w:val="decimal"/>
+      <w:lvlText w:val="%4."/>
+      <w:lvlJc w:val="left"/>
+      <w:pPr>
+        <w:tabs>
+          <w:tab w:val="num" w:pos="2197"/>
+        </w:tabs>
+        <w:ind w:left="2197" w:hanging="360"/>
+      </w:pPr>
+      <w:rPr/>
+    </w:lvl>
+    <w:lvl w:ilvl="4">
+      <w:start w:val="1"/>
+      <w:numFmt w:val="decimal"/>
+      <w:lvlText w:val="%5."/>
+      <w:lvlJc w:val="left"/>
+      <w:pPr>
+        <w:tabs>
+          <w:tab w:val="num" w:pos="2557"/>
+        </w:tabs>
+        <w:ind w:left="2557" w:hanging="360"/>
+      </w:pPr>
+      <w:rPr/>
+    </w:lvl>
+    <w:lvl w:ilvl="5">
+      <w:start w:val="1"/>
+      <w:numFmt w:val="decimal"/>
+      <w:lvlText w:val="%6."/>
+      <w:lvlJc w:val="left"/>
+      <w:pPr>
+        <w:tabs>
+          <w:tab w:val="num" w:pos="2917"/>
+        </w:tabs>
+        <w:ind w:left="2917" w:hanging="360"/>
+      </w:pPr>
+      <w:rPr/>
+    </w:lvl>
+    <w:lvl w:ilvl="6">
+      <w:start w:val="1"/>
+      <w:numFmt w:val="decimal"/>
+      <w:lvlText w:val="%7."/>
+      <w:lvlJc w:val="left"/>
+      <w:pPr>
+        <w:tabs>
+          <w:tab w:val="num" w:pos="3277"/>
+        </w:tabs>
+        <w:ind w:left="3277" w:hanging="360"/>
+      </w:pPr>
+      <w:rPr/>
+    </w:lvl>
+    <w:lvl w:ilvl="7">
+      <w:start w:val="1"/>
+      <w:numFmt w:val="decimal"/>
+      <w:lvlText w:val="%8."/>
+      <w:lvlJc w:val="left"/>
+      <w:pPr>
+        <w:tabs>
+          <w:tab w:val="num" w:pos="3637"/>
+        </w:tabs>
+        <w:ind w:left="3637" w:hanging="360"/>
+      </w:pPr>
+      <w:rPr/>
+    </w:lvl>
+    <w:lvl w:ilvl="8">
+      <w:start w:val="1"/>
+      <w:numFmt w:val="decimal"/>
+      <w:lvlText w:val="%9."/>
+      <w:lvlJc w:val="left"/>
+      <w:pPr>
+        <w:tabs>
+          <w:tab w:val="num" w:pos="3997"/>
+        </w:tabs>
+        <w:ind w:left="3997" w:hanging="360"/>
+      </w:pPr>
+      <w:rPr/>
+    </w:lvl>
+  </w:abstractNum>
   <w:num w:numId="1">
     <w:abstractNumId w:val="1"/>
   </w:num>
   <w:num w:numId="2">
     <w:abstractNumId w:val="2"/>
+  </w:num>
+  <w:num w:numId="3">
+    <w:abstractNumId w:val="3"/>
+  </w:num>
+  <w:num w:numId="4">
+    <w:abstractNumId w:val="4"/>
   </w:num>
 </w:numbering>
 </file>
@@ -750,6 +2293,15 @@
   </w:style>
   <w:style w:type="character" w:styleId="NumberingSymbols">
     <w:name w:val="Numbering Symbols"/>
+    <w:qFormat/>
+    <w:rPr/>
+  </w:style>
+  <w:style w:type="character" w:styleId="LineNumbering">
+    <w:name w:val="Line Numbering"/>
+    <w:rPr/>
+  </w:style>
+  <w:style w:type="character" w:styleId="IndexLink">
+    <w:name w:val="Index Link"/>
     <w:qFormat/>
     <w:rPr/>
   </w:style>
@@ -853,5 +2405,55 @@
       <w:lang w:val="en-US" w:eastAsia="zh-CN" w:bidi="hi-IN"/>
     </w:rPr>
   </w:style>
+  <w:style w:type="paragraph" w:styleId="IndexHeading">
+    <w:name w:val="Index Heading"/>
+    <w:basedOn w:val="Heading"/>
+    <w:pPr>
+      <w:suppressLineNumbers/>
+      <w:ind w:left="0" w:hanging="0"/>
+    </w:pPr>
+    <w:rPr>
+      <w:b/>
+      <w:bCs/>
+      <w:sz w:val="32"/>
+      <w:szCs w:val="32"/>
+    </w:rPr>
+  </w:style>
+  <w:style w:type="paragraph" w:styleId="ContentsHeading">
+    <w:name w:val="TOA Heading"/>
+    <w:basedOn w:val="IndexHeading"/>
+    <w:pPr>
+      <w:suppressLineNumbers/>
+      <w:ind w:left="0" w:hanging="0"/>
+    </w:pPr>
+    <w:rPr>
+      <w:b/>
+      <w:bCs/>
+      <w:sz w:val="32"/>
+      <w:szCs w:val="32"/>
+    </w:rPr>
+  </w:style>
+  <w:style w:type="paragraph" w:styleId="HeaderandFooter">
+    <w:name w:val="Header and Footer"/>
+    <w:basedOn w:val="Normal"/>
+    <w:qFormat/>
+    <w:pPr>
+      <w:suppressLineNumbers/>
+      <w:tabs>
+        <w:tab w:val="clear" w:pos="709"/>
+        <w:tab w:val="center" w:pos="3973" w:leader="none"/>
+        <w:tab w:val="right" w:pos="7946" w:leader="none"/>
+      </w:tabs>
+    </w:pPr>
+    <w:rPr/>
+  </w:style>
+  <w:style w:type="paragraph" w:styleId="Footer">
+    <w:name w:val="Footer"/>
+    <w:basedOn w:val="HeaderandFooter"/>
+    <w:pPr>
+      <w:suppressLineNumbers/>
+    </w:pPr>
+    <w:rPr/>
+  </w:style>
 </w:styles>
 </file>
</xml_diff>

<commit_message>
update Wed Apr 13
</commit_message>
<xml_diff>
--- a/Proposal_Skripsi.docx
+++ b/Proposal_Skripsi.docx
@@ -238,6 +238,7 @@
           <w:tab w:val="left" w:pos="7365" w:leader="dot"/>
           <w:tab w:val="left" w:pos="7590" w:leader="none"/>
         </w:tabs>
+        <w:spacing w:lineRule="auto" w:line="240"/>
         <w:rPr/>
       </w:pPr>
       <w:r>
@@ -245,9 +246,6 @@
         <w:t>Halaman Judul</w:t>
         <w:tab/>
         <w:tab/>
-      </w:r>
-      <w:r>
-        <w:rPr/>
         <w:t>i</w:t>
       </w:r>
     </w:p>
@@ -259,6 +257,7 @@
           <w:tab w:val="left" w:pos="7365" w:leader="dot"/>
           <w:tab w:val="left" w:pos="7590" w:leader="none"/>
         </w:tabs>
+        <w:spacing w:lineRule="auto" w:line="240"/>
         <w:rPr/>
       </w:pPr>
       <w:r>
@@ -277,15 +276,12 @@
           <w:tab w:val="left" w:pos="7365" w:leader="dot"/>
           <w:tab w:val="left" w:pos="7590" w:leader="none"/>
         </w:tabs>
-        <w:rPr/>
-      </w:pPr>
-      <w:r>
-        <w:rPr/>
-        <w:t xml:space="preserve">Daftar </w:t>
-      </w:r>
-      <w:r>
-        <w:rPr/>
-        <w:t>Isi</w:t>
+        <w:spacing w:lineRule="auto" w:line="240"/>
+        <w:rPr/>
+      </w:pPr>
+      <w:r>
+        <w:rPr/>
+        <w:t>Daftar Isi</w:t>
         <w:tab/>
         <w:tab/>
         <w:t>iii</w:t>
@@ -299,6 +295,7 @@
           <w:tab w:val="left" w:pos="7365" w:leader="dot"/>
           <w:tab w:val="left" w:pos="7590" w:leader="none"/>
         </w:tabs>
+        <w:spacing w:lineRule="auto" w:line="240"/>
         <w:rPr/>
       </w:pPr>
       <w:r>
@@ -317,6 +314,7 @@
           <w:tab w:val="left" w:pos="7365" w:leader="dot"/>
           <w:tab w:val="left" w:pos="7590" w:leader="none"/>
         </w:tabs>
+        <w:spacing w:lineRule="auto" w:line="240"/>
         <w:rPr/>
       </w:pPr>
       <w:r>
@@ -335,6 +333,7 @@
           <w:tab w:val="left" w:pos="7365" w:leader="dot"/>
           <w:tab w:val="left" w:pos="7590" w:leader="none"/>
         </w:tabs>
+        <w:spacing w:lineRule="auto" w:line="240"/>
         <w:rPr/>
       </w:pPr>
       <w:r>
@@ -405,9 +404,6 @@
       <w:r>
         <w:rPr/>
         <w:tab/>
-      </w:r>
-      <w:r>
-        <w:rPr/>
         <w:t xml:space="preserve">Jaringan </w:t>
       </w:r>
       <w:r>
@@ -422,14 +418,7 @@
           <w:i w:val="false"/>
           <w:iCs w:val="false"/>
         </w:rPr>
-        <w:t xml:space="preserve">adalah sebuah jaringan nirkabel yang tidak membutuhkan media </w:t>
-      </w:r>
-      <w:r>
-        <w:rPr>
-          <w:i w:val="false"/>
-          <w:iCs w:val="false"/>
-        </w:rPr>
-        <w:t xml:space="preserve">fisik seperti kabel untuk bertukar informasi dari </w:t>
+        <w:t xml:space="preserve">adalah sebuah jaringan nirkabel yang tidak membutuhkan media fisik seperti kabel untuk bertukar informasi dari </w:t>
       </w:r>
       <w:r>
         <w:rPr>
@@ -485,14 +474,7 @@
           <w:i w:val="false"/>
           <w:iCs w:val="false"/>
         </w:rPr>
-        <w:t xml:space="preserve"> lebih rentan </w:t>
-      </w:r>
-      <w:r>
-        <w:rPr>
-          <w:i w:val="false"/>
-          <w:iCs w:val="false"/>
-        </w:rPr>
-        <w:t xml:space="preserve">adanya serangan daripada jaringan </w:t>
+        <w:t xml:space="preserve"> lebih rentan adanya serangan daripada jaringan </w:t>
       </w:r>
       <w:r>
         <w:rPr>
@@ -582,21 +564,7 @@
           <w:i w:val="false"/>
           <w:iCs w:val="false"/>
         </w:rPr>
-        <w:t>di setiap layer yang nantinya akan dibawa dari perangkat satu ke yang lainnya. Pada saat proses data sedang ditransmit, sebuah paket data dapat saja diubah atau dicuri di tengah perjalan</w:t>
-      </w:r>
-      <w:r>
-        <w:rPr>
-          <w:i w:val="false"/>
-          <w:iCs w:val="false"/>
-        </w:rPr>
-        <w:t>an</w:t>
-      </w:r>
-      <w:r>
-        <w:rPr>
-          <w:i w:val="false"/>
-          <w:iCs w:val="false"/>
-        </w:rPr>
-        <w:t xml:space="preserve"> menuju </w:t>
+        <w:t xml:space="preserve">di setiap layer yang nantinya akan dibawa dari perangkat satu ke yang lainnya. Pada saat proses data sedang ditransmit, sebuah paket data dapat saja diubah atau dicuri di tengah perjalanan menuju </w:t>
       </w:r>
       <w:r>
         <w:rPr>
@@ -1096,72 +1064,33 @@
           <w:lang w:val="en-US" w:eastAsia="zh-CN" w:bidi="hi-IN"/>
         </w:rPr>
         <w:tab/>
-        <w:t xml:space="preserve">Berdasarkan uraian di atas, penulis tertarik untuk mempelajari cara untuk mengamankan </w:t>
+        <w:t>Berdasarkan uraian di atas, penulis tertarik untuk mempelajari cara untuk mengamankan suatu jaringan.</w:t>
       </w:r>
       <w:r>
         <w:rPr>
           <w:rFonts w:eastAsia="DejaVu Sans" w:cs="Noto Sans Devanagari"/>
-          <w:i w:val="false"/>
-          <w:iCs w:val="false"/>
+          <w:i/>
+          <w:iCs/>
           <w:color w:val="auto"/>
           <w:kern w:val="2"/>
           <w:sz w:val="24"/>
           <w:szCs w:val="24"/>
           <w:lang w:val="en-US" w:eastAsia="zh-CN" w:bidi="hi-IN"/>
         </w:rPr>
-        <w:t>suatu jaringan.</w:t>
+        <w:t xml:space="preserve"> </w:t>
       </w:r>
       <w:r>
         <w:rPr>
           <w:rFonts w:eastAsia="DejaVu Sans" w:cs="Noto Sans Devanagari"/>
-          <w:i/>
-          <w:iCs/>
+          <w:i w:val="false"/>
+          <w:iCs w:val="false"/>
           <w:color w:val="auto"/>
           <w:kern w:val="2"/>
           <w:sz w:val="24"/>
           <w:szCs w:val="24"/>
           <w:lang w:val="en-US" w:eastAsia="zh-CN" w:bidi="hi-IN"/>
         </w:rPr>
-        <w:t xml:space="preserve"> </w:t>
-      </w:r>
-      <w:r>
-        <w:rPr>
-          <w:rFonts w:eastAsia="DejaVu Sans" w:cs="Noto Sans Devanagari"/>
-          <w:i w:val="false"/>
-          <w:iCs w:val="false"/>
-          <w:color w:val="auto"/>
-          <w:kern w:val="2"/>
-          <w:sz w:val="24"/>
-          <w:szCs w:val="24"/>
-          <w:lang w:val="en-US" w:eastAsia="zh-CN" w:bidi="hi-IN"/>
-        </w:rPr>
-        <w:t xml:space="preserve">Oleh karena itu, penulis mengambil bahan mengenai keamanan jaringan internet untuk judul skripsi “Analisis </w:t>
-      </w:r>
-      <w:r>
-        <w:rPr>
-          <w:rFonts w:eastAsia="DejaVu Sans" w:cs="Noto Sans Devanagari"/>
-          <w:i w:val="false"/>
-          <w:iCs w:val="false"/>
-          <w:color w:val="auto"/>
-          <w:kern w:val="2"/>
-          <w:sz w:val="24"/>
-          <w:szCs w:val="24"/>
-          <w:lang w:val="en-US" w:eastAsia="zh-CN" w:bidi="hi-IN"/>
-        </w:rPr>
-        <w:t>K</w:t>
-      </w:r>
-      <w:r>
-        <w:rPr>
-          <w:rFonts w:eastAsia="DejaVu Sans" w:cs="Noto Sans Devanagari"/>
-          <w:i w:val="false"/>
-          <w:iCs w:val="false"/>
-          <w:color w:val="auto"/>
-          <w:kern w:val="2"/>
-          <w:sz w:val="24"/>
-          <w:szCs w:val="24"/>
-          <w:lang w:val="en-US" w:eastAsia="zh-CN" w:bidi="hi-IN"/>
-        </w:rPr>
-        <w:t>eamanan Jarin</w:t>
+        <w:t>Oleh karena itu, penulis mengambil bahan mengenai keamanan jaringan internet untuk judul skripsi “Analisis Keamanan Jarin</w:t>
       </w:r>
       <w:r>
         <w:rPr>
@@ -1237,19 +1166,7 @@
       <w:r>
         <w:rPr/>
         <w:tab/>
-        <w:t>Berdasarkan latar belakang masalah dan hubungan pemilihan judu</w:t>
-      </w:r>
-      <w:r>
-        <w:rPr/>
-        <w:t xml:space="preserve">l </w:t>
-      </w:r>
-      <w:r>
-        <w:rPr/>
-        <w:t xml:space="preserve">tersebut, </w:t>
-      </w:r>
-      <w:r>
-        <w:rPr/>
-        <w:t xml:space="preserve">maka penulis merumuskan inti permasalahan yaitu menganalisis keamanan dari jaringan </w:t>
+        <w:t xml:space="preserve">Berdasarkan latar belakang masalah dan hubungan pemilihan judul tersebut, maka penulis merumuskan inti permasalahan yaitu menganalisis keamanan dari jaringan </w:t>
       </w:r>
       <w:r>
         <w:rPr>
@@ -1263,21 +1180,7 @@
           <w:i w:val="false"/>
           <w:iCs w:val="false"/>
         </w:rPr>
-        <w:t xml:space="preserve">yang biasanya digunakan di perumahan-perumahan </w:t>
-      </w:r>
-      <w:r>
-        <w:rPr>
-          <w:i w:val="false"/>
-          <w:iCs w:val="false"/>
-        </w:rPr>
-        <w:t>tanpa pengetahuan di bidang jaringan</w:t>
-      </w:r>
-      <w:r>
-        <w:rPr>
-          <w:i w:val="false"/>
-          <w:iCs w:val="false"/>
-        </w:rPr>
-        <w:t>.</w:t>
+        <w:t>yang biasanya digunakan di perumahan-perumahan tanpa pengetahuan di bidang jaringan.</w:t>
       </w:r>
     </w:p>
     <w:p>
@@ -1314,9 +1217,6 @@
       <w:r>
         <w:rPr/>
         <w:tab/>
-      </w:r>
-      <w:r>
-        <w:rPr/>
         <w:t>Dalam pembuatan skripsi ini, penulis membatasi masalah yang akan dianalisis yaitu:</w:t>
       </w:r>
     </w:p>
@@ -1491,9 +1391,6 @@
       <w:r>
         <w:rPr/>
         <w:tab/>
-      </w:r>
-      <w:r>
-        <w:rPr/>
         <w:t xml:space="preserve">Tujuan yang hendak dicapai penulis dalam penelitian ini adalah untuk menganalisa keamanan dari jaringan </w:t>
       </w:r>
       <w:r>
@@ -1545,9 +1442,6 @@
       <w:r>
         <w:rPr/>
         <w:tab/>
-      </w:r>
-      <w:r>
-        <w:rPr/>
         <w:t>Penelitian ini bermanfaat untuk, antara lain:</w:t>
       </w:r>
     </w:p>
@@ -1663,6 +1557,16 @@
     </w:p>
     <w:p>
       <w:pPr>
+        <w:pStyle w:val="TextBody"/>
+        <w:bidi w:val="0"/>
+        <w:rPr/>
+      </w:pPr>
+      <w:r>
+        <w:rPr/>
+      </w:r>
+    </w:p>
+    <w:p>
+      <w:pPr>
         <w:pStyle w:val="Judulbagian"/>
         <w:bidi w:val="0"/>
         <w:jc w:val="left"/>
@@ -1670,9 +1574,382 @@
       </w:pPr>
       <w:r>
         <w:rPr/>
-        <w:t>2.1.</w:t>
-        <w:tab/>
-        <w:t>Teori 1</w:t>
+        <w:t>2.1. Te</w:t>
+      </w:r>
+      <w:r>
+        <w:rPr/>
+        <w:t>laah Penelitian</w:t>
+      </w:r>
+    </w:p>
+    <w:p>
+      <w:pPr>
+        <w:pStyle w:val="TextBody"/>
+        <w:rPr/>
+      </w:pPr>
+      <w:r>
+        <w:rPr/>
+        <w:t xml:space="preserve">Pada penelitian sebelumnya yang berjudul Detection of Wireless Fake Access Points oleh Norbert Lovinger (2020), jaringan </w:t>
+      </w:r>
+      <w:r>
+        <w:rPr>
+          <w:i/>
+          <w:iCs/>
+        </w:rPr>
+        <w:t xml:space="preserve">wireless </w:t>
+      </w:r>
+      <w:r>
+        <w:rPr>
+          <w:i w:val="false"/>
+          <w:iCs w:val="false"/>
+        </w:rPr>
+        <w:t xml:space="preserve">sudah menjadi bagian dari keseharian yang digunakan untuk melakukan berbagai aktivitas seperti bekerja, menonton hiburan, mencari informasi, dan sebagainya. Namun masih banyak individu yang kurang perhatian dengan keamanan jaringan </w:t>
+      </w:r>
+      <w:r>
+        <w:rPr>
+          <w:i/>
+          <w:iCs/>
+        </w:rPr>
+        <w:t xml:space="preserve">wireless </w:t>
+      </w:r>
+      <w:r>
+        <w:rPr>
+          <w:i w:val="false"/>
+          <w:iCs w:val="false"/>
+        </w:rPr>
+        <w:t xml:space="preserve">yang digunakannya. Hal ini memicu terjadinya ancaman serangan dengan menjadikan jaringan </w:t>
+      </w:r>
+      <w:r>
+        <w:rPr>
+          <w:i/>
+          <w:iCs/>
+        </w:rPr>
+        <w:t xml:space="preserve">wireless </w:t>
+      </w:r>
+      <w:r>
+        <w:rPr>
+          <w:i w:val="false"/>
+          <w:iCs w:val="false"/>
+        </w:rPr>
+        <w:t xml:space="preserve">sebagai media untuk melancarkan serangan oleh si </w:t>
+      </w:r>
+      <w:r>
+        <w:rPr>
+          <w:i/>
+          <w:iCs/>
+        </w:rPr>
+        <w:t>attacker.</w:t>
+      </w:r>
+      <w:r>
+        <w:rPr>
+          <w:i w:val="false"/>
+          <w:iCs w:val="false"/>
+        </w:rPr>
+        <w:t xml:space="preserve"> Dengan menggunakan </w:t>
+      </w:r>
+      <w:r>
+        <w:rPr>
+          <w:i/>
+          <w:iCs/>
+        </w:rPr>
+        <w:t xml:space="preserve">wireless fake access point </w:t>
+      </w:r>
+      <w:r>
+        <w:rPr>
+          <w:i w:val="false"/>
+          <w:iCs w:val="false"/>
+        </w:rPr>
+        <w:t xml:space="preserve">jika pengguna kurang berhati-hati saat akan menggunakan jaringan </w:t>
+      </w:r>
+      <w:r>
+        <w:rPr>
+          <w:i/>
+          <w:iCs/>
+        </w:rPr>
+        <w:t xml:space="preserve">wireless </w:t>
+      </w:r>
+      <w:r>
+        <w:rPr>
+          <w:i w:val="false"/>
+          <w:iCs w:val="false"/>
+        </w:rPr>
+        <w:t>akan sangat mudah menjadi korban.</w:t>
+      </w:r>
+    </w:p>
+    <w:p>
+      <w:pPr>
+        <w:pStyle w:val="TextBody"/>
+        <w:rPr/>
+      </w:pPr>
+      <w:r>
+        <w:rPr>
+          <w:i w:val="false"/>
+          <w:iCs w:val="false"/>
+        </w:rPr>
+        <w:t>Penelitian lain yang dijadikan referensi adalah</w:t>
+      </w:r>
+      <w:r>
+        <w:rPr>
+          <w:i w:val="false"/>
+          <w:iCs w:val="false"/>
+        </w:rPr>
+        <w:t xml:space="preserve"> </w:t>
+      </w:r>
+      <w:r>
+        <w:rPr>
+          <w:i w:val="false"/>
+          <w:iCs w:val="false"/>
+        </w:rPr>
+        <w:t xml:space="preserve">penelitian Ryan VanSickle (2019) dengan judul Effectiveness of Tools in Identifying Rogue Access Points on a Wireless Network. Isi dari penelitiannya adalah dengan adanya </w:t>
+      </w:r>
+      <w:r>
+        <w:rPr>
+          <w:i/>
+          <w:iCs/>
+        </w:rPr>
+        <w:t xml:space="preserve">wireless access point </w:t>
+      </w:r>
+      <w:r>
+        <w:rPr>
+          <w:i w:val="false"/>
+          <w:iCs w:val="false"/>
+        </w:rPr>
+        <w:t xml:space="preserve">yang dengan mudahnya digunakan untuk koneksi ke internet, namun seringkali kurang dalam konfigurasi keamanannya. </w:t>
+      </w:r>
+      <w:r>
+        <w:rPr>
+          <w:i/>
+          <w:iCs/>
+        </w:rPr>
+        <w:t xml:space="preserve">Attacker </w:t>
+      </w:r>
+      <w:r>
+        <w:rPr>
+          <w:i w:val="false"/>
+          <w:iCs w:val="false"/>
+        </w:rPr>
+        <w:t xml:space="preserve">dapat saja membuat </w:t>
+      </w:r>
+      <w:r>
+        <w:rPr>
+          <w:i/>
+          <w:iCs/>
+        </w:rPr>
+        <w:t xml:space="preserve">rogue access point (RAP) </w:t>
+      </w:r>
+      <w:r>
+        <w:rPr>
+          <w:i w:val="false"/>
+          <w:iCs w:val="false"/>
+        </w:rPr>
+        <w:t xml:space="preserve">menggunakan perangkat lain untuk mengakali </w:t>
+      </w:r>
+      <w:r>
+        <w:rPr>
+          <w:i/>
+          <w:iCs/>
+        </w:rPr>
+        <w:t xml:space="preserve">user </w:t>
+      </w:r>
+      <w:r>
+        <w:rPr>
+          <w:i w:val="false"/>
+          <w:iCs w:val="false"/>
+        </w:rPr>
+        <w:t xml:space="preserve">agar  terhubung dengan </w:t>
+      </w:r>
+      <w:r>
+        <w:rPr>
+          <w:i/>
+          <w:iCs/>
+        </w:rPr>
+        <w:t xml:space="preserve">access point </w:t>
+      </w:r>
+      <w:r>
+        <w:rPr>
+          <w:i w:val="false"/>
+          <w:iCs w:val="false"/>
+        </w:rPr>
+        <w:t xml:space="preserve">yang palsu. Dengan adanya </w:t>
+      </w:r>
+      <w:r>
+        <w:rPr>
+          <w:i/>
+          <w:iCs/>
+        </w:rPr>
+        <w:t xml:space="preserve">tools </w:t>
+      </w:r>
+      <w:r>
+        <w:rPr>
+          <w:i w:val="false"/>
+          <w:iCs w:val="false"/>
+        </w:rPr>
+        <w:t xml:space="preserve">seperti Aircrack-ng, Kismet, dan inSSIDer dapat dengan mudahnya mengidentifikasi mana </w:t>
+      </w:r>
+      <w:r>
+        <w:rPr>
+          <w:i/>
+          <w:iCs/>
+        </w:rPr>
+        <w:t xml:space="preserve">access point </w:t>
+      </w:r>
+      <w:r>
+        <w:rPr>
+          <w:i w:val="false"/>
+          <w:iCs w:val="false"/>
+        </w:rPr>
+        <w:t>yang asli dan yang palsu.</w:t>
+      </w:r>
+    </w:p>
+    <w:p>
+      <w:pPr>
+        <w:pStyle w:val="TextBody"/>
+        <w:rPr/>
+      </w:pPr>
+      <w:r>
+        <w:rPr>
+          <w:i w:val="false"/>
+          <w:iCs w:val="false"/>
+        </w:rPr>
+        <w:t>P</w:t>
+      </w:r>
+      <w:r>
+        <w:rPr>
+          <w:i w:val="false"/>
+          <w:iCs w:val="false"/>
+        </w:rPr>
+        <w:t xml:space="preserve">enelitian lain yang juga dijadikan acuan adalah penelitian </w:t>
+      </w:r>
+      <w:r>
+        <w:rPr>
+          <w:i w:val="false"/>
+          <w:iCs w:val="false"/>
+        </w:rPr>
+        <w:t xml:space="preserve">Michael Kyei Kissi (2020) dengan judul Penetration Testing of IEEE 802.11 Encryption Protocols using Kali Linux Hacking Tools. Isi dari penelitiannya adalah penggunaan jaringan </w:t>
+      </w:r>
+      <w:r>
+        <w:rPr>
+          <w:i/>
+          <w:iCs/>
+        </w:rPr>
+        <w:t xml:space="preserve">wireless </w:t>
+      </w:r>
+      <w:r>
+        <w:rPr>
+          <w:i w:val="false"/>
+          <w:iCs w:val="false"/>
+        </w:rPr>
+        <w:t xml:space="preserve">yang tingkat fleksibilitas dan mobilitasnya yang tinggi sudah digunakan di beragam organisasi seperti bandara, restoran, hotel, dan sebagainya. Dengan banyaknya perangkat yang terhubung dengan jaringan </w:t>
+      </w:r>
+      <w:r>
+        <w:rPr>
+          <w:i/>
+          <w:iCs/>
+        </w:rPr>
+        <w:t xml:space="preserve">wireless, </w:t>
+      </w:r>
+      <w:r>
+        <w:rPr>
+          <w:i w:val="false"/>
+          <w:iCs w:val="false"/>
+        </w:rPr>
+        <w:t xml:space="preserve">komunikasi atau informasi akan dikirim dan diterima melewati sinyal elektromagnetik. Sehingga </w:t>
+      </w:r>
+      <w:r>
+        <w:rPr>
+          <w:i/>
+          <w:iCs/>
+        </w:rPr>
+        <w:t xml:space="preserve">attacker </w:t>
+      </w:r>
+      <w:r>
+        <w:rPr>
+          <w:i w:val="false"/>
+          <w:iCs w:val="false"/>
+        </w:rPr>
+        <w:t xml:space="preserve">dapat dengan mudahnya untuk melakukan </w:t>
+      </w:r>
+      <w:r>
+        <w:rPr>
+          <w:i/>
+          <w:iCs/>
+        </w:rPr>
+        <w:t xml:space="preserve">sniffing </w:t>
+      </w:r>
+      <w:r>
+        <w:rPr>
+          <w:i w:val="false"/>
+          <w:iCs w:val="false"/>
+        </w:rPr>
+        <w:t xml:space="preserve">dan </w:t>
+      </w:r>
+      <w:r>
+        <w:rPr>
+          <w:i/>
+          <w:iCs/>
+        </w:rPr>
+        <w:t>capture data packets</w:t>
+      </w:r>
+      <w:r>
+        <w:rPr>
+          <w:i w:val="false"/>
+          <w:iCs w:val="false"/>
+        </w:rPr>
+        <w:t xml:space="preserve">. Pada penelitian ini ditujukan untuk melakukan </w:t>
+      </w:r>
+      <w:r>
+        <w:rPr>
+          <w:i/>
+          <w:iCs/>
+        </w:rPr>
+        <w:t xml:space="preserve">testing </w:t>
+      </w:r>
+      <w:r>
+        <w:rPr>
+          <w:i w:val="false"/>
+          <w:iCs w:val="false"/>
+          <w:u w:val="none"/>
+        </w:rPr>
+        <w:t xml:space="preserve">untuk melakukan serangan dengan menggunakan Kali Linux dan </w:t>
+      </w:r>
+      <w:r>
+        <w:rPr>
+          <w:i/>
+          <w:iCs/>
+          <w:u w:val="none"/>
+        </w:rPr>
+        <w:t>Aircrack-ng tools.</w:t>
+      </w:r>
+      <w:r>
+        <w:rPr>
+          <w:i w:val="false"/>
+          <w:iCs w:val="false"/>
+          <w:u w:val="none"/>
+        </w:rPr>
+        <w:t xml:space="preserve"> Berbeda dengan penelitian sebelumnya, dimana Aircrack-ng digunakan untuk mengidentifikasi </w:t>
+      </w:r>
+      <w:r>
+        <w:rPr>
+          <w:i/>
+          <w:iCs/>
+          <w:u w:val="none"/>
+        </w:rPr>
+        <w:t xml:space="preserve">rogue access point (RAP), </w:t>
+      </w:r>
+      <w:r>
+        <w:rPr>
+          <w:i w:val="false"/>
+          <w:iCs w:val="false"/>
+          <w:u w:val="none"/>
+        </w:rPr>
+        <w:t xml:space="preserve">di penelitian ini Aircrack-ng digunakan untuk melakukan serangan pada jaringan </w:t>
+      </w:r>
+      <w:r>
+        <w:rPr>
+          <w:i/>
+          <w:iCs/>
+          <w:u w:val="none"/>
+        </w:rPr>
+        <w:t xml:space="preserve">wireless. </w:t>
       </w:r>
     </w:p>
     <w:p>
@@ -1684,9 +1961,22 @@
       </w:pPr>
       <w:r>
         <w:rPr/>
-        <w:t>2.2.</w:t>
-        <w:tab/>
-        <w:t>Teori 2</w:t>
+        <w:t xml:space="preserve">2.2. </w:t>
+      </w:r>
+      <w:r>
+        <w:rPr/>
+        <w:t>Landasan Teori</w:t>
+      </w:r>
+    </w:p>
+    <w:p>
+      <w:pPr>
+        <w:pStyle w:val="Subjudulbagian"/>
+        <w:rPr/>
+      </w:pPr>
+      <w:r>
+        <w:rPr/>
+        <w:t>2.2.1.</w:t>
+        <w:tab/>
       </w:r>
       <w:r>
         <w:br w:type="page"/>
@@ -1713,6 +2003,167 @@
       <w:r>
         <w:rPr/>
         <w:t>metode penelitian</w:t>
+      </w:r>
+    </w:p>
+    <w:p>
+      <w:pPr>
+        <w:pStyle w:val="Judulbagian"/>
+        <w:rPr/>
+      </w:pPr>
+      <w:r>
+        <w:rPr/>
+        <w:t>3.1 Waktu dan Tempat Penelitian</w:t>
+      </w:r>
+    </w:p>
+    <w:p>
+      <w:pPr>
+        <w:pStyle w:val="TextBody"/>
+        <w:rPr/>
+      </w:pPr>
+      <w:r>
+        <w:rPr/>
+        <w:t xml:space="preserve">Penelitian akan dilaksanakan setelah </w:t>
+      </w:r>
+      <w:r>
+        <w:br w:type="page"/>
+      </w:r>
+    </w:p>
+    <w:p>
+      <w:pPr>
+        <w:pStyle w:val="Title"/>
+        <w:rPr/>
+      </w:pPr>
+      <w:r>
+        <w:rPr/>
+        <w:t xml:space="preserve">daftar </w:t>
+      </w:r>
+      <w:r>
+        <w:rPr/>
+        <w:t>Referensi</w:t>
+      </w:r>
+    </w:p>
+    <w:p>
+      <w:pPr>
+        <w:pStyle w:val="TextBody"/>
+        <w:rPr/>
+      </w:pPr>
+      <w:r>
+        <w:rPr/>
+      </w:r>
+    </w:p>
+    <w:p>
+      <w:pPr>
+        <w:pStyle w:val="TextBody"/>
+        <w:widowControl/>
+        <w:suppressAutoHyphens w:val="true"/>
+        <w:bidi w:val="0"/>
+        <w:spacing w:lineRule="auto" w:line="276" w:before="0" w:after="140"/>
+        <w:ind w:left="629" w:right="0" w:hanging="629"/>
+        <w:jc w:val="left"/>
+        <w:rPr/>
+      </w:pPr>
+      <w:r>
+        <w:rPr/>
+        <w:t>Aircrack Home Page.</w:t>
+        <w:tab/>
+        <w:t>2022. “AIRCRACK-NG”, (</w:t>
+      </w:r>
+      <w:hyperlink r:id="rId3">
+        <w:r>
+          <w:rPr>
+            <w:rStyle w:val="InternetLink"/>
+          </w:rPr>
+          <w:t>http://aircrackng.com</w:t>
+        </w:r>
+      </w:hyperlink>
+      <w:r>
+        <w:rPr/>
+        <w:t xml:space="preserve">) </w:t>
+      </w:r>
+    </w:p>
+    <w:p>
+      <w:pPr>
+        <w:pStyle w:val="TextBody"/>
+        <w:widowControl/>
+        <w:suppressAutoHyphens w:val="true"/>
+        <w:bidi w:val="0"/>
+        <w:spacing w:lineRule="auto" w:line="276" w:before="0" w:after="140"/>
+        <w:ind w:left="629" w:right="0" w:hanging="629"/>
+        <w:jc w:val="left"/>
+        <w:rPr/>
+      </w:pPr>
+      <w:r>
+        <w:rPr/>
+        <w:t>Kissi, Michael.</w:t>
+        <w:tab/>
+        <w:t>2020.</w:t>
+        <w:tab/>
+        <w:t>Penetration Testing of IEEE 802.11 Encryption Protocols using Kali Linux Hacking Tools.</w:t>
+        <w:tab/>
+        <w:t>Diakses pada tanggal 5 April 2022</w:t>
+      </w:r>
+    </w:p>
+    <w:p>
+      <w:pPr>
+        <w:pStyle w:val="TextBody"/>
+        <w:widowControl/>
+        <w:suppressAutoHyphens w:val="true"/>
+        <w:bidi w:val="0"/>
+        <w:spacing w:lineRule="auto" w:line="276" w:before="0" w:after="140"/>
+        <w:ind w:left="629" w:right="0" w:hanging="629"/>
+        <w:jc w:val="left"/>
+        <w:rPr/>
+      </w:pPr>
+      <w:r>
+        <w:rPr/>
+        <w:t>Lovinger, Norbert.</w:t>
+        <w:tab/>
+        <w:t>2020.</w:t>
+        <w:tab/>
+        <w:t>Detection of wireless fake access points.</w:t>
+        <w:tab/>
+        <w:t>Diakses pada tanggal 4 April 2022</w:t>
+      </w:r>
+    </w:p>
+    <w:p>
+      <w:pPr>
+        <w:pStyle w:val="TextBody"/>
+        <w:widowControl/>
+        <w:suppressAutoHyphens w:val="true"/>
+        <w:bidi w:val="0"/>
+        <w:spacing w:lineRule="auto" w:line="276" w:before="0" w:after="140"/>
+        <w:ind w:left="629" w:right="0" w:hanging="629"/>
+        <w:jc w:val="left"/>
+        <w:rPr/>
+      </w:pPr>
+      <w:r>
+        <w:rPr/>
+        <w:t>VanSickle, Ryan.</w:t>
+        <w:tab/>
+        <w:t>2019.</w:t>
+        <w:tab/>
+        <w:t>Effectiveness of Tools in Identifying Rogue Access Points on a Wireless Network.</w:t>
+        <w:tab/>
+        <w:t>Diakses pada tanggal 4 April 2022</w:t>
+      </w:r>
+    </w:p>
+    <w:p>
+      <w:pPr>
+        <w:pStyle w:val="TextBody"/>
+        <w:rPr/>
+      </w:pPr>
+      <w:r>
+        <w:rPr/>
+      </w:r>
+    </w:p>
+    <w:p>
+      <w:pPr>
+        <w:pStyle w:val="TextBody"/>
+        <w:spacing w:before="0" w:after="140"/>
+        <w:rPr/>
+      </w:pPr>
+      <w:r>
+        <w:rPr/>
       </w:r>
     </w:p>
     <w:sectPr>
@@ -1973,7 +2424,6 @@
         </w:tabs>
         <w:ind w:left="720" w:hanging="360"/>
       </w:pPr>
-      <w:rPr/>
     </w:lvl>
     <w:lvl w:ilvl="1">
       <w:start w:val="1"/>
@@ -1986,7 +2436,6 @@
         </w:tabs>
         <w:ind w:left="1080" w:hanging="360"/>
       </w:pPr>
-      <w:rPr/>
     </w:lvl>
     <w:lvl w:ilvl="2">
       <w:start w:val="1"/>
@@ -1999,7 +2448,6 @@
         </w:tabs>
         <w:ind w:left="1440" w:hanging="360"/>
       </w:pPr>
-      <w:rPr/>
     </w:lvl>
     <w:lvl w:ilvl="3">
       <w:start w:val="1"/>
@@ -2012,7 +2460,6 @@
         </w:tabs>
         <w:ind w:left="1800" w:hanging="360"/>
       </w:pPr>
-      <w:rPr/>
     </w:lvl>
     <w:lvl w:ilvl="4">
       <w:start w:val="1"/>
@@ -2025,7 +2472,6 @@
         </w:tabs>
         <w:ind w:left="2160" w:hanging="360"/>
       </w:pPr>
-      <w:rPr/>
     </w:lvl>
     <w:lvl w:ilvl="5">
       <w:start w:val="1"/>
@@ -2038,7 +2484,6 @@
         </w:tabs>
         <w:ind w:left="2520" w:hanging="360"/>
       </w:pPr>
-      <w:rPr/>
     </w:lvl>
     <w:lvl w:ilvl="6">
       <w:start w:val="1"/>
@@ -2051,7 +2496,6 @@
         </w:tabs>
         <w:ind w:left="2880" w:hanging="360"/>
       </w:pPr>
-      <w:rPr/>
     </w:lvl>
     <w:lvl w:ilvl="7">
       <w:start w:val="1"/>
@@ -2064,7 +2508,6 @@
         </w:tabs>
         <w:ind w:left="3240" w:hanging="360"/>
       </w:pPr>
-      <w:rPr/>
     </w:lvl>
     <w:lvl w:ilvl="8">
       <w:start w:val="1"/>
@@ -2077,7 +2520,6 @@
         </w:tabs>
         <w:ind w:left="3600" w:hanging="360"/>
       </w:pPr>
-      <w:rPr/>
     </w:lvl>
   </w:abstractNum>
   <w:abstractNum w:abstractNumId="4">
@@ -2092,7 +2534,6 @@
         </w:tabs>
         <w:ind w:left="1117" w:hanging="360"/>
       </w:pPr>
-      <w:rPr/>
     </w:lvl>
     <w:lvl w:ilvl="1">
       <w:start w:val="1"/>
@@ -2105,7 +2546,6 @@
         </w:tabs>
         <w:ind w:left="1477" w:hanging="360"/>
       </w:pPr>
-      <w:rPr/>
     </w:lvl>
     <w:lvl w:ilvl="2">
       <w:start w:val="1"/>
@@ -2118,7 +2558,6 @@
         </w:tabs>
         <w:ind w:left="1837" w:hanging="360"/>
       </w:pPr>
-      <w:rPr/>
     </w:lvl>
     <w:lvl w:ilvl="3">
       <w:start w:val="1"/>
@@ -2131,7 +2570,6 @@
         </w:tabs>
         <w:ind w:left="2197" w:hanging="360"/>
       </w:pPr>
-      <w:rPr/>
     </w:lvl>
     <w:lvl w:ilvl="4">
       <w:start w:val="1"/>
@@ -2144,7 +2582,6 @@
         </w:tabs>
         <w:ind w:left="2557" w:hanging="360"/>
       </w:pPr>
-      <w:rPr/>
     </w:lvl>
     <w:lvl w:ilvl="5">
       <w:start w:val="1"/>
@@ -2157,7 +2594,6 @@
         </w:tabs>
         <w:ind w:left="2917" w:hanging="360"/>
       </w:pPr>
-      <w:rPr/>
     </w:lvl>
     <w:lvl w:ilvl="6">
       <w:start w:val="1"/>
@@ -2170,7 +2606,6 @@
         </w:tabs>
         <w:ind w:left="3277" w:hanging="360"/>
       </w:pPr>
-      <w:rPr/>
     </w:lvl>
     <w:lvl w:ilvl="7">
       <w:start w:val="1"/>
@@ -2183,7 +2618,6 @@
         </w:tabs>
         <w:ind w:left="3637" w:hanging="360"/>
       </w:pPr>
-      <w:rPr/>
     </w:lvl>
     <w:lvl w:ilvl="8">
       <w:start w:val="1"/>
@@ -2196,7 +2630,6 @@
         </w:tabs>
         <w:ind w:left="3997" w:hanging="360"/>
       </w:pPr>
-      <w:rPr/>
     </w:lvl>
   </w:abstractNum>
   <w:num w:numId="1">
@@ -2304,6 +2737,14 @@
     <w:name w:val="Index Link"/>
     <w:qFormat/>
     <w:rPr/>
+  </w:style>
+  <w:style w:type="character" w:styleId="InternetLink">
+    <w:name w:val="Hyperlink"/>
+    <w:rPr>
+      <w:color w:val="000080"/>
+      <w:u w:val="single"/>
+      <w:lang w:val="zxx" w:eastAsia="zxx" w:bidi="zxx"/>
+    </w:rPr>
   </w:style>
   <w:style w:type="paragraph" w:styleId="Heading">
     <w:name w:val="Heading"/>
@@ -2419,9 +2860,10 @@
       <w:szCs w:val="32"/>
     </w:rPr>
   </w:style>
-  <w:style w:type="paragraph" w:styleId="ContentsHeading">
+  <w:style w:type="paragraph" w:styleId="TOAHeading">
     <w:name w:val="TOA Heading"/>
     <w:basedOn w:val="IndexHeading"/>
+    <w:qFormat/>
     <w:pPr>
       <w:suppressLineNumbers/>
       <w:ind w:left="0" w:hanging="0"/>
@@ -2455,5 +2897,19 @@
     </w:pPr>
     <w:rPr/>
   </w:style>
+  <w:style w:type="paragraph" w:styleId="Subjudulbagian">
+    <w:name w:val="sub judul bagian"/>
+    <w:basedOn w:val="Judulbagian"/>
+    <w:qFormat/>
+    <w:pPr>
+      <w:bidi w:val="0"/>
+      <w:jc w:val="left"/>
+    </w:pPr>
+    <w:rPr>
+      <w:i/>
+      <w:caps w:val="false"/>
+      <w:smallCaps w:val="false"/>
+    </w:rPr>
+  </w:style>
 </w:styles>
 </file>
</xml_diff>

<commit_message>
update Tue Apr 19
</commit_message>
<xml_diff>
--- a/Proposal_Skripsi.docx
+++ b/Proposal_Skripsi.docx
@@ -201,11 +201,32 @@
     <w:p>
       <w:pPr>
         <w:pStyle w:val="Title"/>
-        <w:rPr/>
-      </w:pPr>
-      <w:r>
-        <w:rPr/>
-        <w:t>Abstrak</w:t>
+        <w:rPr>
+          <w:rFonts w:ascii="Times New Roman" w:hAnsi="Times New Roman" w:eastAsia="DejaVu Sans" w:cs="Noto Sans Devanagari"/>
+          <w:b/>
+          <w:b/>
+          <w:bCs/>
+          <w:caps/>
+          <w:color w:val="auto"/>
+          <w:kern w:val="2"/>
+          <w:sz w:val="28"/>
+          <w:szCs w:val="56"/>
+          <w:lang w:val="en-US" w:eastAsia="zh-CN" w:bidi="hi-IN"/>
+        </w:rPr>
+      </w:pPr>
+      <w:r>
+        <w:rPr>
+          <w:rFonts w:eastAsia="DejaVu Sans" w:cs="Noto Sans Devanagari"/>
+          <w:b/>
+          <w:bCs/>
+          <w:caps/>
+          <w:color w:val="auto"/>
+          <w:kern w:val="2"/>
+          <w:sz w:val="28"/>
+          <w:szCs w:val="56"/>
+          <w:lang w:val="en-US" w:eastAsia="zh-CN" w:bidi="hi-IN"/>
+        </w:rPr>
+        <w:t>halaman pengesahan</w:t>
       </w:r>
     </w:p>
     <w:p>
@@ -261,8 +282,18 @@
         <w:rPr/>
       </w:pPr>
       <w:r>
-        <w:rPr/>
-        <w:t>Abstrak</w:t>
+        <w:rPr>
+          <w:rFonts w:eastAsia="DejaVu Sans" w:cs="Noto Sans Devanagari"/>
+          <w:color w:val="auto"/>
+          <w:kern w:val="2"/>
+          <w:sz w:val="24"/>
+          <w:szCs w:val="24"/>
+          <w:lang w:val="en-US" w:eastAsia="zh-CN" w:bidi="hi-IN"/>
+        </w:rPr>
+        <w:t>Halaman Pengesahan</w:t>
+      </w:r>
+      <w:r>
+        <w:rPr/>
         <w:tab/>
         <w:tab/>
         <w:t>ii</w:t>
@@ -1960,8 +1991,364 @@
       </w:pPr>
       <w:r>
         <w:rPr/>
-        <w:t>2.2.1.</w:t>
-        <w:tab/>
+        <w:t xml:space="preserve">2.2.1. </w:t>
+      </w:r>
+      <w:r>
+        <w:rPr/>
+        <w:t xml:space="preserve">Konsep </w:t>
+      </w:r>
+      <w:r>
+        <w:rPr/>
+        <w:t>Jaringan Wireles</w:t>
+      </w:r>
+      <w:r>
+        <w:rPr/>
+        <w:t>s</w:t>
+      </w:r>
+    </w:p>
+    <w:p>
+      <w:pPr>
+        <w:pStyle w:val="TextBody"/>
+        <w:rPr/>
+      </w:pPr>
+      <w:r>
+        <w:rPr/>
+        <w:t xml:space="preserve">Jaringan </w:t>
+      </w:r>
+      <w:r>
+        <w:rPr>
+          <w:i/>
+          <w:iCs/>
+        </w:rPr>
+        <w:t xml:space="preserve">wireless </w:t>
+      </w:r>
+      <w:r>
+        <w:rPr>
+          <w:i w:val="false"/>
+          <w:iCs w:val="false"/>
+        </w:rPr>
+        <w:t xml:space="preserve">merupakan salah satu </w:t>
+      </w:r>
+      <w:r>
+        <w:rPr>
+          <w:i w:val="false"/>
+          <w:iCs w:val="false"/>
+        </w:rPr>
+        <w:t xml:space="preserve">model yang digunakan dalam jaringan komputer yang menghubungkan sekumpulan komputer dengan menggunakan media udara atau gelombang elegtromagnetik sebagai jalur lintas dari data komunikasi. Konsep dari jaringan </w:t>
+      </w:r>
+      <w:r>
+        <w:rPr>
+          <w:i/>
+          <w:iCs/>
+        </w:rPr>
+        <w:t xml:space="preserve">wireless </w:t>
+      </w:r>
+      <w:r>
+        <w:rPr>
+          <w:i w:val="false"/>
+          <w:iCs w:val="false"/>
+        </w:rPr>
+        <w:t xml:space="preserve">mirip dengan jaringan </w:t>
+      </w:r>
+      <w:r>
+        <w:rPr>
+          <w:i/>
+          <w:iCs/>
+        </w:rPr>
+        <w:t xml:space="preserve">Local Area Network (LAN), </w:t>
+      </w:r>
+      <w:r>
+        <w:rPr>
+          <w:i w:val="false"/>
+          <w:iCs w:val="false"/>
+        </w:rPr>
+        <w:t xml:space="preserve">perbedaannya </w:t>
+      </w:r>
+      <w:r>
+        <w:rPr>
+          <w:i w:val="false"/>
+          <w:iCs w:val="false"/>
+        </w:rPr>
+        <w:t>hanyalah media yang digunakan untuk jalur lintas data.</w:t>
+      </w:r>
+    </w:p>
+    <w:p>
+      <w:pPr>
+        <w:pStyle w:val="TextBody"/>
+        <w:rPr/>
+      </w:pPr>
+      <w:r>
+        <w:rPr>
+          <w:i w:val="false"/>
+          <w:iCs w:val="false"/>
+        </w:rPr>
+        <w:t xml:space="preserve">Penggunaan jaringan </w:t>
+      </w:r>
+      <w:r>
+        <w:rPr>
+          <w:i/>
+          <w:iCs/>
+        </w:rPr>
+        <w:t xml:space="preserve">wireless </w:t>
+      </w:r>
+      <w:r>
+        <w:rPr>
+          <w:i w:val="false"/>
+          <w:iCs w:val="false"/>
+        </w:rPr>
+        <w:t xml:space="preserve">tentunya akan lebih meningkatkan mobilitas karena tidak memerlukan kabel agar perangkat dapat terhubung ke dalam jaringan. Pengguna dapat dengan leluasa menggunakan perangkatnya untuk berkomunikasi dalam jaringan tanpa harus menambah biaya untuk menggunakan kabel yang lebih panjang. </w:t>
+      </w:r>
+    </w:p>
+    <w:p>
+      <w:pPr>
+        <w:pStyle w:val="TextBody"/>
+        <w:rPr/>
+      </w:pPr>
+      <w:r>
+        <w:rPr>
+          <w:i w:val="false"/>
+          <w:iCs w:val="false"/>
+        </w:rPr>
+        <w:t>P</w:t>
+      </w:r>
+      <w:r>
+        <w:rPr>
+          <w:i w:val="false"/>
+          <w:iCs w:val="false"/>
+        </w:rPr>
+        <w:t xml:space="preserve">rotokol yang digunakan dalam jaringan </w:t>
+      </w:r>
+      <w:r>
+        <w:rPr>
+          <w:i/>
+          <w:iCs/>
+        </w:rPr>
+        <w:t xml:space="preserve">wireless </w:t>
+      </w:r>
+      <w:r>
+        <w:rPr>
+          <w:i w:val="false"/>
+          <w:iCs w:val="false"/>
+        </w:rPr>
+        <w:t xml:space="preserve">didasari pada IEEE 802.11. </w:t>
+      </w:r>
+      <w:r>
+        <w:rPr>
+          <w:i w:val="false"/>
+          <w:iCs w:val="false"/>
+        </w:rPr>
+        <w:t xml:space="preserve">Ada tingkatan protokol 802.11 yang digunakan sesuai dengan kegunaannya. Terdapat 3 standard yang biasa digunakan yaitu 802.11b, 802.11g, dan 802.11n. Ketiga jenis ini bekerja pada frekuensi 2.4 GHz dan dapat digunakan sekaligus dalam satu protokol 802.11b/g/n. </w:t>
+      </w:r>
+    </w:p>
+    <w:p>
+      <w:pPr>
+        <w:pStyle w:val="Subjudulbagian"/>
+        <w:rPr/>
+      </w:pPr>
+      <w:r>
+        <w:rPr/>
+        <w:t>2.2.2. Komponen Jaringan Wireless</w:t>
+      </w:r>
+    </w:p>
+    <w:p>
+      <w:pPr>
+        <w:pStyle w:val="TextBody"/>
+        <w:rPr/>
+      </w:pPr>
+      <w:r>
+        <w:rPr/>
+        <w:t xml:space="preserve">Dalam jaringan wireless dibutuhkan </w:t>
+      </w:r>
+      <w:r>
+        <w:rPr/>
+        <w:t>beberapa komponen yang saling berkaitan agar sebuah jaringan dapat berjalan, antara lain:</w:t>
+      </w:r>
+    </w:p>
+    <w:p>
+      <w:pPr>
+        <w:pStyle w:val="TextBody"/>
+        <w:rPr/>
+      </w:pPr>
+      <w:r>
+        <w:rPr/>
+        <w:t>a) Access Point</w:t>
+      </w:r>
+    </w:p>
+    <w:p>
+      <w:pPr>
+        <w:pStyle w:val="TextBody"/>
+        <w:rPr/>
+      </w:pPr>
+      <w:r>
+        <w:rPr/>
+        <w:t xml:space="preserve">Access Point berfungsi sebagai konverter sinyal radio menjadi sinyal digital yang akan diteruskan ke perangkat WLAN lain. Dengan kata lain access point digunakan untuk menghubungkan perangkat ke </w:t>
+      </w:r>
+      <w:r>
+        <w:rPr>
+          <w:i/>
+          <w:iCs/>
+        </w:rPr>
+        <w:t xml:space="preserve">Internet Service Provider (ISP) </w:t>
+      </w:r>
+      <w:r>
+        <w:rPr>
+          <w:i w:val="false"/>
+          <w:iCs w:val="false"/>
+        </w:rPr>
+        <w:t>agar dapat terhubung dalam jaringan.</w:t>
+      </w:r>
+    </w:p>
+    <w:p>
+      <w:pPr>
+        <w:pStyle w:val="TextBody"/>
+        <w:rPr/>
+      </w:pPr>
+      <w:r>
+        <w:rPr>
+          <w:i w:val="false"/>
+          <w:iCs w:val="false"/>
+        </w:rPr>
+        <w:t>b) Wireless LAN Interface</w:t>
+      </w:r>
+    </w:p>
+    <w:p>
+      <w:pPr>
+        <w:pStyle w:val="TextBody"/>
+        <w:rPr/>
+      </w:pPr>
+      <w:r>
+        <w:rPr>
+          <w:i w:val="false"/>
+          <w:iCs w:val="false"/>
+        </w:rPr>
+        <w:t xml:space="preserve">Alat ini digunakan perangkat </w:t>
+      </w:r>
+      <w:r>
+        <w:rPr>
+          <w:rFonts w:eastAsia="DejaVu Sans" w:cs="Noto Sans Devanagari"/>
+          <w:i w:val="false"/>
+          <w:iCs w:val="false"/>
+          <w:color w:val="auto"/>
+          <w:kern w:val="2"/>
+          <w:sz w:val="24"/>
+          <w:szCs w:val="24"/>
+          <w:lang w:val="en-US" w:eastAsia="zh-CN" w:bidi="hi-IN"/>
+        </w:rPr>
+        <w:t>untuk</w:t>
+      </w:r>
+      <w:r>
+        <w:rPr>
+          <w:i w:val="false"/>
+          <w:iCs w:val="false"/>
+        </w:rPr>
+        <w:t xml:space="preserve"> dapat terhubung ke Access Point. Di beberapa laptop sudah terdapat WLAN Interface Card di dalamnya. Namun juga ada perangkat yang belum terdapat WLAN interface dan dapat menggunakan Wireless Adapter USB.</w:t>
+      </w:r>
+    </w:p>
+    <w:p>
+      <w:pPr>
+        <w:pStyle w:val="Subjudulbagian"/>
+        <w:rPr/>
+      </w:pPr>
+      <w:r>
+        <w:rPr/>
+        <w:t>2.2.3. Jenis Keamanan Jaringan Wireless</w:t>
+      </w:r>
+    </w:p>
+    <w:p>
+      <w:pPr>
+        <w:pStyle w:val="TextBody"/>
+        <w:rPr/>
+      </w:pPr>
+      <w:r>
+        <w:rPr/>
+        <w:t xml:space="preserve">Dalam jaringan wireless data dikirim dan diterima melalui gelombang udara. Oleh karena itu </w:t>
+      </w:r>
+      <w:r>
+        <w:rPr/>
+        <w:t>s</w:t>
+      </w:r>
+      <w:r>
+        <w:rPr/>
+        <w:t xml:space="preserve">ebuah data akan sangat rentan dibaca oleh </w:t>
+      </w:r>
+      <w:r>
+        <w:rPr>
+          <w:i/>
+          <w:iCs/>
+        </w:rPr>
+        <w:t xml:space="preserve">attacker, </w:t>
+      </w:r>
+      <w:r>
+        <w:rPr>
+          <w:i w:val="false"/>
+          <w:iCs w:val="false"/>
+        </w:rPr>
+        <w:t>karena data dikirim bebas melalui udara tanpa adanya keamanan tertentu. Ada beberapa tipe keamanan yang dapat diterapkan dalam konfigurasinya, yaitu:</w:t>
+      </w:r>
+    </w:p>
+    <w:p>
+      <w:pPr>
+        <w:pStyle w:val="TextBody"/>
+        <w:rPr/>
+      </w:pPr>
+      <w:r>
+        <w:rPr>
+          <w:i w:val="false"/>
+          <w:iCs w:val="false"/>
+        </w:rPr>
+        <w:t>a) Open</w:t>
+      </w:r>
+    </w:p>
+    <w:p>
+      <w:pPr>
+        <w:pStyle w:val="TextBody"/>
+        <w:rPr/>
+      </w:pPr>
+      <w:r>
+        <w:rPr>
+          <w:i w:val="false"/>
+          <w:iCs w:val="false"/>
+        </w:rPr>
+        <w:t>Tipe keamanan ini mengijinkan perangkat dapat menggunakan jaringan secara bebas tanpa perlu adanya autentikasi secara khusus.</w:t>
+      </w:r>
+    </w:p>
+    <w:p>
+      <w:pPr>
+        <w:pStyle w:val="TextBody"/>
+        <w:rPr/>
+      </w:pPr>
+      <w:r>
+        <w:rPr>
+          <w:i w:val="false"/>
+          <w:iCs w:val="false"/>
+        </w:rPr>
+        <w:t>b) WPA Pre Share Key</w:t>
+      </w:r>
+    </w:p>
+    <w:p>
+      <w:pPr>
+        <w:pStyle w:val="TextBody"/>
+        <w:rPr/>
+      </w:pPr>
+      <w:r>
+        <w:rPr>
+          <w:i w:val="false"/>
+          <w:iCs w:val="false"/>
+        </w:rPr>
+        <w:t>c) WPA 2 PSK</w:t>
+      </w:r>
+    </w:p>
+    <w:p>
+      <w:pPr>
+        <w:pStyle w:val="TextBody"/>
+        <w:rPr/>
+      </w:pPr>
+      <w:r>
+        <w:rPr>
+          <w:i w:val="false"/>
+          <w:iCs w:val="false"/>
+        </w:rPr>
+        <w:t xml:space="preserve">d) </w:t>
       </w:r>
       <w:r>
         <w:br w:type="page"/>
@@ -2133,9 +2520,20 @@
         <w:pStyle w:val="TextBody"/>
         <w:rPr/>
       </w:pPr>
-      <w:r>
-        <w:rPr/>
-      </w:r>
+      <w:hyperlink r:id="rId4">
+        <w:r>
+          <w:rPr>
+            <w:rStyle w:val="InternetLink"/>
+          </w:rPr>
+          <w:t>https://teks.co.id/jaringan-wireless/</w:t>
+        </w:r>
+      </w:hyperlink>
+      <w:hyperlink r:id="rId5">
+        <w:r>
+          <w:rPr/>
+          <w:t xml:space="preserve"> </w:t>
+        </w:r>
+      </w:hyperlink>
     </w:p>
     <w:p>
       <w:pPr>

</xml_diff>

<commit_message>
update Tue 19 Apr
</commit_message>
<xml_diff>
--- a/Proposal_Skripsi.docx
+++ b/Proposal_Skripsi.docx
@@ -57,7 +57,11 @@
       </w:r>
       <w:r>
         <w:rPr/>
-        <w:t>Analisis keamanan jarinGAN PADA WIRELESS HOME ROUTER TERHADAP  SERANGAN  ... untuk meningkatkan keamanan</w:t>
+        <w:t>A</w:t>
+      </w:r>
+      <w:r>
+        <w:rPr/>
+        <w:t>nalisis keamanan jarinGAN PADA WIRELESS HOME ROUTER TERHADAP  SERANGAN  ... untuk meningkatkan keamanan</w:t>
       </w:r>
     </w:p>
     <w:p>
@@ -1991,19 +1995,7 @@
       </w:pPr>
       <w:r>
         <w:rPr/>
-        <w:t xml:space="preserve">2.2.1. </w:t>
-      </w:r>
-      <w:r>
-        <w:rPr/>
-        <w:t xml:space="preserve">Konsep </w:t>
-      </w:r>
-      <w:r>
-        <w:rPr/>
-        <w:t>Jaringan Wireles</w:t>
-      </w:r>
-      <w:r>
-        <w:rPr/>
-        <w:t>s</w:t>
+        <w:t>2.2.1. Konsep Jaringan Wireless</w:t>
       </w:r>
     </w:p>
     <w:p>
@@ -2027,14 +2019,7 @@
           <w:i w:val="false"/>
           <w:iCs w:val="false"/>
         </w:rPr>
-        <w:t xml:space="preserve">merupakan salah satu </w:t>
-      </w:r>
-      <w:r>
-        <w:rPr>
-          <w:i w:val="false"/>
-          <w:iCs w:val="false"/>
-        </w:rPr>
-        <w:t xml:space="preserve">model yang digunakan dalam jaringan komputer yang menghubungkan sekumpulan komputer dengan menggunakan media udara atau gelombang elegtromagnetik sebagai jalur lintas dari data komunikasi. Konsep dari jaringan </w:t>
+        <w:t xml:space="preserve">merupakan salah satu model yang digunakan dalam jaringan komputer yang menghubungkan sekumpulan komputer dengan menggunakan media udara atau gelombang elegtromagnetik sebagai jalur lintas dari data komunikasi. Konsep dari jaringan </w:t>
       </w:r>
       <w:r>
         <w:rPr>
@@ -2062,14 +2047,7 @@
           <w:i w:val="false"/>
           <w:iCs w:val="false"/>
         </w:rPr>
-        <w:t xml:space="preserve">perbedaannya </w:t>
-      </w:r>
-      <w:r>
-        <w:rPr>
-          <w:i w:val="false"/>
-          <w:iCs w:val="false"/>
-        </w:rPr>
-        <w:t>hanyalah media yang digunakan untuk jalur lintas data.</w:t>
+        <w:t>perbedaannya hanyalah media yang digunakan untuk jalur lintas data.</w:t>
       </w:r>
     </w:p>
     <w:p>
@@ -2109,14 +2087,7 @@
           <w:i w:val="false"/>
           <w:iCs w:val="false"/>
         </w:rPr>
-        <w:t>P</w:t>
-      </w:r>
-      <w:r>
-        <w:rPr>
-          <w:i w:val="false"/>
-          <w:iCs w:val="false"/>
-        </w:rPr>
-        <w:t xml:space="preserve">rotokol yang digunakan dalam jaringan </w:t>
+        <w:t xml:space="preserve">Protokol yang digunakan dalam jaringan </w:t>
       </w:r>
       <w:r>
         <w:rPr>
@@ -2130,14 +2101,7 @@
           <w:i w:val="false"/>
           <w:iCs w:val="false"/>
         </w:rPr>
-        <w:t xml:space="preserve">didasari pada IEEE 802.11. </w:t>
-      </w:r>
-      <w:r>
-        <w:rPr>
-          <w:i w:val="false"/>
-          <w:iCs w:val="false"/>
-        </w:rPr>
-        <w:t xml:space="preserve">Ada tingkatan protokol 802.11 yang digunakan sesuai dengan kegunaannya. Terdapat 3 standard yang biasa digunakan yaitu 802.11b, 802.11g, dan 802.11n. Ketiga jenis ini bekerja pada frekuensi 2.4 GHz dan dapat digunakan sekaligus dalam satu protokol 802.11b/g/n. </w:t>
+        <w:t xml:space="preserve">didasari pada IEEE 802.11. Ada tingkatan protokol 802.11 yang digunakan sesuai dengan kegunaannya. Terdapat 3 standard yang biasa digunakan yaitu 802.11b, 802.11g, dan 802.11n. Ketiga jenis ini bekerja pada frekuensi 2.4 GHz dan dapat digunakan sekaligus dalam satu protokol 802.11b/g/n. </w:t>
       </w:r>
     </w:p>
     <w:p>
@@ -2157,11 +2121,7 @@
       </w:pPr>
       <w:r>
         <w:rPr/>
-        <w:t xml:space="preserve">Dalam jaringan wireless dibutuhkan </w:t>
-      </w:r>
-      <w:r>
-        <w:rPr/>
-        <w:t>beberapa komponen yang saling berkaitan agar sebuah jaringan dapat berjalan, antara lain:</w:t>
+        <w:t>Dalam jaringan wireless dibutuhkan beberapa komponen yang saling berkaitan agar sebuah jaringan dapat berjalan, antara lain:</w:t>
       </w:r>
     </w:p>
     <w:p>
@@ -2251,25 +2211,17 @@
       </w:pPr>
       <w:r>
         <w:rPr/>
-        <w:t>2.2.3. Jenis Keamanan Jaringan Wireless</w:t>
-      </w:r>
-    </w:p>
-    <w:p>
-      <w:pPr>
-        <w:pStyle w:val="TextBody"/>
-        <w:rPr/>
-      </w:pPr>
-      <w:r>
-        <w:rPr/>
-        <w:t xml:space="preserve">Dalam jaringan wireless data dikirim dan diterima melalui gelombang udara. Oleh karena itu </w:t>
-      </w:r>
-      <w:r>
-        <w:rPr/>
-        <w:t>s</w:t>
-      </w:r>
-      <w:r>
-        <w:rPr/>
-        <w:t xml:space="preserve">ebuah data akan sangat rentan dibaca oleh </w:t>
+        <w:t>2.2.3 Jenis Keamanan Jaringan Wireless</w:t>
+      </w:r>
+    </w:p>
+    <w:p>
+      <w:pPr>
+        <w:pStyle w:val="TextBody"/>
+        <w:rPr/>
+      </w:pPr>
+      <w:r>
+        <w:rPr/>
+        <w:t xml:space="preserve">Dalam jaringan wireless data dikirim dan diterima melalui gelombang udara. Oleh karena itu sebuah data akan sangat rentan dibaca oleh </w:t>
       </w:r>
       <w:r>
         <w:rPr>
@@ -2292,11 +2244,8 @@
         <w:rPr/>
       </w:pPr>
       <w:r>
-        <w:rPr>
-          <w:i w:val="false"/>
-          <w:iCs w:val="false"/>
-        </w:rPr>
-        <w:t>a) Open</w:t>
+        <w:rPr/>
+        <w:t>a) Open System Authentication</w:t>
       </w:r>
     </w:p>
     <w:p>
@@ -2322,33 +2271,260 @@
           <w:i w:val="false"/>
           <w:iCs w:val="false"/>
         </w:rPr>
-        <w:t>b) WPA Pre Share Key</w:t>
-      </w:r>
-    </w:p>
-    <w:p>
-      <w:pPr>
-        <w:pStyle w:val="TextBody"/>
-        <w:rPr/>
-      </w:pPr>
-      <w:r>
-        <w:rPr>
-          <w:i w:val="false"/>
-          <w:iCs w:val="false"/>
-        </w:rPr>
-        <w:t>c) WPA 2 PSK</w:t>
-      </w:r>
-    </w:p>
-    <w:p>
-      <w:pPr>
-        <w:pStyle w:val="TextBody"/>
-        <w:rPr/>
-      </w:pPr>
-      <w:r>
-        <w:rPr>
-          <w:i w:val="false"/>
-          <w:iCs w:val="false"/>
-        </w:rPr>
-        <w:t xml:space="preserve">d) </w:t>
+        <w:t>b) W</w:t>
+      </w:r>
+      <w:r>
+        <w:rPr>
+          <w:i w:val="false"/>
+          <w:iCs w:val="false"/>
+        </w:rPr>
+        <w:t>ired Equivalent Privacy (WEP)</w:t>
+      </w:r>
+    </w:p>
+    <w:p>
+      <w:pPr>
+        <w:pStyle w:val="TextBody"/>
+        <w:rPr/>
+      </w:pPr>
+      <w:r>
+        <w:rPr>
+          <w:i w:val="false"/>
+          <w:iCs w:val="false"/>
+        </w:rPr>
+        <w:t>O</w:t>
+      </w:r>
+      <w:r>
+        <w:rPr>
+          <w:i w:val="false"/>
+          <w:iCs w:val="false"/>
+        </w:rPr>
+        <w:t xml:space="preserve">riginal 802.11 menggunakan enkripsi Rivest Chiper 4 (RC4) dengan </w:t>
+      </w:r>
+      <w:r>
+        <w:rPr>
+          <w:i/>
+          <w:iCs/>
+        </w:rPr>
+        <w:t xml:space="preserve">static key </w:t>
+      </w:r>
+      <w:r>
+        <w:rPr>
+          <w:i w:val="false"/>
+          <w:iCs w:val="false"/>
+        </w:rPr>
+        <w:t>dan kunci tidak pernah berubah ketika melakukan pertukaran paket, sehingga akan lebih mudah diretas.</w:t>
+      </w:r>
+    </w:p>
+    <w:p>
+      <w:pPr>
+        <w:pStyle w:val="TextBody"/>
+        <w:rPr/>
+      </w:pPr>
+      <w:r>
+        <w:rPr>
+          <w:i w:val="false"/>
+          <w:iCs w:val="false"/>
+        </w:rPr>
+        <w:t>c) W</w:t>
+      </w:r>
+      <w:r>
+        <w:rPr>
+          <w:i w:val="false"/>
+          <w:iCs w:val="false"/>
+        </w:rPr>
+        <w:t>i-Fi Protected Access (WPA-</w:t>
+      </w:r>
+      <w:r>
+        <w:rPr>
+          <w:i w:val="false"/>
+          <w:iCs w:val="false"/>
+        </w:rPr>
+        <w:t>PSK</w:t>
+      </w:r>
+      <w:r>
+        <w:rPr>
+          <w:i w:val="false"/>
+          <w:iCs w:val="false"/>
+        </w:rPr>
+        <w:t xml:space="preserve">) </w:t>
+      </w:r>
+    </w:p>
+    <w:p>
+      <w:pPr>
+        <w:pStyle w:val="TextBody"/>
+        <w:rPr/>
+      </w:pPr>
+      <w:r>
+        <w:rPr>
+          <w:i w:val="false"/>
+          <w:iCs w:val="false"/>
+        </w:rPr>
+        <w:t>W</w:t>
+      </w:r>
+      <w:r>
+        <w:rPr>
+          <w:i w:val="false"/>
+          <w:iCs w:val="false"/>
+        </w:rPr>
+        <w:t>PA masih menggunakan standard WEP, namun dalam proses enkripsi menggunakan algoritma Temporal Key Integrity Protocol (TKIP). Algoritma ini mengubah kunci pada setiap paket, sehingga akan lebih sulit untuk diretas.</w:t>
+      </w:r>
+    </w:p>
+    <w:p>
+      <w:pPr>
+        <w:pStyle w:val="TextBody"/>
+        <w:rPr/>
+      </w:pPr>
+      <w:r>
+        <w:rPr>
+          <w:i w:val="false"/>
+          <w:iCs w:val="false"/>
+        </w:rPr>
+        <w:t>d) W</w:t>
+      </w:r>
+      <w:r>
+        <w:rPr>
+          <w:i w:val="false"/>
+          <w:iCs w:val="false"/>
+        </w:rPr>
+        <w:t>i-Fi Protected Access 2 (WPA</w:t>
+      </w:r>
+      <w:r>
+        <w:rPr>
+          <w:i w:val="false"/>
+          <w:iCs w:val="false"/>
+        </w:rPr>
+        <w:t>2</w:t>
+      </w:r>
+      <w:r>
+        <w:rPr>
+          <w:i w:val="false"/>
+          <w:iCs w:val="false"/>
+        </w:rPr>
+        <w:t>-</w:t>
+      </w:r>
+      <w:r>
+        <w:rPr>
+          <w:i w:val="false"/>
+          <w:iCs w:val="false"/>
+        </w:rPr>
+        <w:t>PSK</w:t>
+      </w:r>
+      <w:r>
+        <w:rPr>
+          <w:i w:val="false"/>
+          <w:iCs w:val="false"/>
+        </w:rPr>
+        <w:t>)</w:t>
+      </w:r>
+    </w:p>
+    <w:p>
+      <w:pPr>
+        <w:pStyle w:val="TextBody"/>
+        <w:rPr/>
+      </w:pPr>
+      <w:r>
+        <w:rPr>
+          <w:i w:val="false"/>
+          <w:iCs w:val="false"/>
+        </w:rPr>
+        <w:t>W</w:t>
+      </w:r>
+      <w:r>
+        <w:rPr>
+          <w:i w:val="false"/>
+          <w:iCs w:val="false"/>
+        </w:rPr>
+        <w:t xml:space="preserve">PA2 menjadi standar saat ini untuk mengamankan jaringan </w:t>
+      </w:r>
+      <w:r>
+        <w:rPr>
+          <w:i/>
+          <w:iCs/>
+        </w:rPr>
+        <w:t xml:space="preserve">wireless. </w:t>
+      </w:r>
+      <w:r>
+        <w:rPr>
+          <w:i w:val="false"/>
+          <w:iCs w:val="false"/>
+        </w:rPr>
+        <w:t xml:space="preserve">Algoritma enkripsi yang digunakan adalah Advanced Encryption Standard (AES). </w:t>
+      </w:r>
+    </w:p>
+    <w:p>
+      <w:pPr>
+        <w:pStyle w:val="TextBody"/>
+        <w:rPr/>
+      </w:pPr>
+      <w:r>
+        <w:rPr>
+          <w:i w:val="false"/>
+          <w:iCs w:val="false"/>
+        </w:rPr>
+        <w:t>Jenis WPA/WPA2 terdapat dua tipe yaitu personal dan enterprise. WPA/WPA2-Enterprise digunakan pada Remote Authentication Dial-In User Service (RADIUS) untuk autentikasi pada jaringan wireless yang menggunakan protokol 802.1X pada server. Sedangkan pada penelitian ini akan fokus pada WPA/WPA2-Personal yang digunakan pada</w:t>
+      </w:r>
+      <w:r>
+        <w:rPr>
+          <w:i/>
+          <w:iCs/>
+        </w:rPr>
+        <w:t xml:space="preserve"> home</w:t>
+      </w:r>
+      <w:r>
+        <w:rPr>
+          <w:i w:val="false"/>
+          <w:iCs w:val="false"/>
+        </w:rPr>
+        <w:t xml:space="preserve"> atau</w:t>
+      </w:r>
+      <w:r>
+        <w:rPr>
+          <w:i/>
+          <w:iCs/>
+        </w:rPr>
+        <w:t xml:space="preserve"> small office</w:t>
+      </w:r>
+      <w:r>
+        <w:rPr>
+          <w:i w:val="false"/>
+          <w:iCs w:val="false"/>
+        </w:rPr>
+        <w:t xml:space="preserve"> </w:t>
+      </w:r>
+      <w:r>
+        <w:rPr>
+          <w:i/>
+          <w:iCs/>
+        </w:rPr>
+        <w:t xml:space="preserve">network </w:t>
+      </w:r>
+      <w:r>
+        <w:rPr>
+          <w:i w:val="false"/>
+          <w:iCs w:val="false"/>
+        </w:rPr>
+        <w:t xml:space="preserve">yang menggunakan Pre-Shared Key (PSK) untuk autentikasi password antara </w:t>
+      </w:r>
+      <w:r>
+        <w:rPr>
+          <w:i/>
+          <w:iCs/>
+        </w:rPr>
+        <w:t xml:space="preserve">client </w:t>
+      </w:r>
+      <w:r>
+        <w:rPr>
+          <w:i w:val="false"/>
+          <w:iCs w:val="false"/>
+        </w:rPr>
+        <w:t xml:space="preserve">dan </w:t>
+      </w:r>
+      <w:r>
+        <w:rPr>
+          <w:i/>
+          <w:iCs/>
+        </w:rPr>
+        <w:t>wireless router.</w:t>
       </w:r>
       <w:r>
         <w:br w:type="page"/>
@@ -2528,12 +2704,10 @@
           <w:t>https://teks.co.id/jaringan-wireless/</w:t>
         </w:r>
       </w:hyperlink>
-      <w:hyperlink r:id="rId5">
-        <w:r>
-          <w:rPr/>
-          <w:t xml:space="preserve"> </w:t>
-        </w:r>
-      </w:hyperlink>
+      <w:r>
+        <w:rPr/>
+        <w:t xml:space="preserve"> </w:t>
+      </w:r>
     </w:p>
     <w:p>
       <w:pPr>
@@ -2548,7 +2722,7 @@
     <w:sectPr>
       <w:type w:val="nextPage"/>
       <w:pgSz w:w="11906" w:h="16838"/>
-      <w:pgMar w:left="2261" w:right="1699" w:gutter="0" w:header="0" w:top="1699" w:footer="0" w:bottom="1699"/>
+      <w:pgMar w:left="2261" w:right="1699" w:header="0" w:top="1699" w:footer="0" w:bottom="1699" w:gutter="0"/>
       <w:pgNumType w:fmt="decimal"/>
       <w:formProt w:val="false"/>
       <w:textDirection w:val="lrTb"/>
@@ -3145,6 +3319,7 @@
     <w:basedOn w:val="Normal"/>
     <w:pPr>
       <w:spacing w:lineRule="auto" w:line="276" w:before="0" w:after="140"/>
+      <w:jc w:val="both"/>
     </w:pPr>
     <w:rPr>
       <w:rFonts w:ascii="Times New Roman" w:hAnsi="Times New Roman"/>
@@ -3290,5 +3465,15 @@
       <w:smallCaps w:val="false"/>
     </w:rPr>
   </w:style>
+  <w:style w:type="paragraph" w:styleId="Subjudulbagian2">
+    <w:name w:val="sub judul bagian 2"/>
+    <w:basedOn w:val="Subjudulbagian"/>
+    <w:qFormat/>
+    <w:pPr/>
+    <w:rPr>
+      <w:b w:val="false"/>
+      <w:i w:val="false"/>
+    </w:rPr>
+  </w:style>
 </w:styles>
 </file>
</xml_diff>

<commit_message>
update Wed 20 Apr
</commit_message>
<xml_diff>
--- a/Proposal_Skripsi.docx
+++ b/Proposal_Skripsi.docx
@@ -57,7 +57,11 @@
       </w:r>
       <w:r>
         <w:rPr/>
-        <w:t>Analisis keamanan jarinGAN PADA WIRELESS HOME ROUTER TERHADAP  SERANGAN  ... untuk meningkatkan keamanan</w:t>
+        <w:t>A</w:t>
+      </w:r>
+      <w:r>
+        <w:rPr/>
+        <w:t>nalisis keamanan jarinGAN PADA WIRELESS HOME ROUTER TERHADAP  SERANGAN  ... untuk meningkatkan keamanan</w:t>
       </w:r>
     </w:p>
     <w:p>
@@ -143,16 +147,6 @@
       <w:r>
         <w:rPr/>
         <w:t>4611419046</w:t>
-      </w:r>
-    </w:p>
-    <w:p>
-      <w:pPr>
-        <w:pStyle w:val="TextBody"/>
-        <w:jc w:val="center"/>
-        <w:rPr/>
-      </w:pPr>
-      <w:r>
-        <w:rPr/>
       </w:r>
     </w:p>
     <w:p>
@@ -256,15 +250,15 @@
         <w:pStyle w:val="TextBody"/>
         <w:tabs>
           <w:tab w:val="clear" w:pos="643"/>
-          <w:tab w:val="left" w:pos="7365" w:leader="dot"/>
-          <w:tab w:val="left" w:pos="7590" w:leader="none"/>
+          <w:tab w:val="left" w:pos="8274" w:leader="dot"/>
+          <w:tab w:val="left" w:pos="8368" w:leader="none"/>
         </w:tabs>
         <w:spacing w:lineRule="auto" w:line="240"/>
         <w:rPr/>
       </w:pPr>
       <w:r>
         <w:rPr/>
-        <w:t>Halaman Judul</w:t>
+        <w:t>HALAMAN JUDUL</w:t>
         <w:tab/>
         <w:tab/>
         <w:t>i</w:t>
@@ -275,8 +269,8 @@
         <w:pStyle w:val="TextBody"/>
         <w:tabs>
           <w:tab w:val="clear" w:pos="643"/>
-          <w:tab w:val="left" w:pos="7365" w:leader="dot"/>
-          <w:tab w:val="left" w:pos="7590" w:leader="none"/>
+          <w:tab w:val="left" w:pos="8274" w:leader="dot"/>
+          <w:tab w:val="left" w:pos="8368" w:leader="none"/>
         </w:tabs>
         <w:spacing w:lineRule="auto" w:line="240"/>
         <w:rPr/>
@@ -290,7 +284,7 @@
           <w:szCs w:val="24"/>
           <w:lang w:val="en-US" w:eastAsia="zh-CN" w:bidi="hi-IN"/>
         </w:rPr>
-        <w:t>Halaman Pengesahan</w:t>
+        <w:t>HALAMAN PENGESAHAN</w:t>
       </w:r>
       <w:r>
         <w:rPr/>
@@ -302,20 +296,45 @@
     <w:p>
       <w:pPr>
         <w:pStyle w:val="TextBody"/>
+        <w:widowControl/>
         <w:tabs>
           <w:tab w:val="clear" w:pos="643"/>
-          <w:tab w:val="left" w:pos="7365" w:leader="dot"/>
-          <w:tab w:val="left" w:pos="7590" w:leader="none"/>
+          <w:tab w:val="left" w:pos="8274" w:leader="dot"/>
+          <w:tab w:val="left" w:pos="8368" w:leader="none"/>
+        </w:tabs>
+        <w:suppressAutoHyphens w:val="true"/>
+        <w:overflowPunct w:val="false"/>
+        <w:bidi w:val="0"/>
+        <w:spacing w:lineRule="auto" w:line="240" w:before="0" w:after="140"/>
+        <w:ind w:left="0" w:right="0" w:hanging="0"/>
+        <w:jc w:val="both"/>
+        <w:rPr/>
+      </w:pPr>
+      <w:r>
+        <w:rPr/>
+        <w:t>DAFTAR ISI</w:t>
+        <w:tab/>
+        <w:tab/>
+        <w:t>iii</w:t>
+      </w:r>
+    </w:p>
+    <w:p>
+      <w:pPr>
+        <w:pStyle w:val="TextBody"/>
+        <w:tabs>
+          <w:tab w:val="clear" w:pos="643"/>
+          <w:tab w:val="left" w:pos="8274" w:leader="dot"/>
+          <w:tab w:val="left" w:pos="8368" w:leader="none"/>
         </w:tabs>
         <w:spacing w:lineRule="auto" w:line="240"/>
         <w:rPr/>
       </w:pPr>
       <w:r>
         <w:rPr/>
-        <w:t>Daftar Isi</w:t>
-        <w:tab/>
-        <w:tab/>
-        <w:t>iii</w:t>
+        <w:t>BAB 1. PENDAHULUAN</w:t>
+        <w:tab/>
+        <w:tab/>
+        <w:t>1</w:t>
       </w:r>
     </w:p>
     <w:p>
@@ -323,15 +342,15 @@
         <w:pStyle w:val="TextBody"/>
         <w:tabs>
           <w:tab w:val="clear" w:pos="643"/>
-          <w:tab w:val="left" w:pos="7365" w:leader="dot"/>
-          <w:tab w:val="left" w:pos="7590" w:leader="none"/>
+          <w:tab w:val="left" w:pos="8274" w:leader="dot"/>
+          <w:tab w:val="left" w:pos="8368" w:leader="none"/>
         </w:tabs>
         <w:spacing w:lineRule="auto" w:line="240"/>
         <w:rPr/>
       </w:pPr>
       <w:r>
         <w:rPr/>
-        <w:t>Bab 1. Pendahuluan</w:t>
+        <w:t>1.1 Latar Belakang</w:t>
         <w:tab/>
         <w:tab/>
         <w:t>1</w:t>
@@ -342,27 +361,8 @@
         <w:pStyle w:val="TextBody"/>
         <w:tabs>
           <w:tab w:val="clear" w:pos="643"/>
-          <w:tab w:val="left" w:pos="7365" w:leader="dot"/>
-          <w:tab w:val="left" w:pos="7590" w:leader="none"/>
-        </w:tabs>
-        <w:spacing w:lineRule="auto" w:line="240"/>
-        <w:rPr/>
-      </w:pPr>
-      <w:r>
-        <w:rPr/>
-        <w:t>1.1 Latar Belakang</w:t>
-        <w:tab/>
-        <w:tab/>
-        <w:t>1</w:t>
-      </w:r>
-    </w:p>
-    <w:p>
-      <w:pPr>
-        <w:pStyle w:val="TextBody"/>
-        <w:tabs>
-          <w:tab w:val="clear" w:pos="643"/>
-          <w:tab w:val="left" w:pos="7365" w:leader="dot"/>
-          <w:tab w:val="left" w:pos="7590" w:leader="none"/>
+          <w:tab w:val="left" w:pos="8274" w:leader="dot"/>
+          <w:tab w:val="left" w:pos="8368" w:leader="none"/>
         </w:tabs>
         <w:spacing w:lineRule="auto" w:line="240"/>
         <w:rPr/>
@@ -395,8 +395,8 @@
         <w:pStyle w:val="TextBody"/>
         <w:tabs>
           <w:tab w:val="clear" w:pos="643"/>
-          <w:tab w:val="left" w:pos="7365" w:leader="dot"/>
-          <w:tab w:val="left" w:pos="7590" w:leader="none"/>
+          <w:tab w:val="left" w:pos="8274" w:leader="dot"/>
+          <w:tab w:val="left" w:pos="8368" w:leader="none"/>
         </w:tabs>
         <w:spacing w:lineRule="auto" w:line="240"/>
         <w:rPr/>
@@ -414,8 +414,8 @@
         <w:pStyle w:val="TextBody"/>
         <w:tabs>
           <w:tab w:val="clear" w:pos="643"/>
-          <w:tab w:val="left" w:pos="7365" w:leader="dot"/>
-          <w:tab w:val="left" w:pos="7590" w:leader="none"/>
+          <w:tab w:val="left" w:pos="8274" w:leader="dot"/>
+          <w:tab w:val="left" w:pos="8368" w:leader="none"/>
         </w:tabs>
         <w:spacing w:lineRule="auto" w:line="240"/>
         <w:rPr/>
@@ -433,8 +433,8 @@
         <w:pStyle w:val="TextBody"/>
         <w:tabs>
           <w:tab w:val="clear" w:pos="643"/>
-          <w:tab w:val="left" w:pos="7365" w:leader="dot"/>
-          <w:tab w:val="left" w:pos="7590" w:leader="none"/>
+          <w:tab w:val="left" w:pos="8274" w:leader="dot"/>
+          <w:tab w:val="left" w:pos="8368" w:leader="none"/>
         </w:tabs>
         <w:spacing w:lineRule="auto" w:line="240"/>
         <w:rPr/>
@@ -452,21 +452,262 @@
         <w:pStyle w:val="TextBody"/>
         <w:tabs>
           <w:tab w:val="clear" w:pos="643"/>
-          <w:tab w:val="left" w:pos="7365" w:leader="dot"/>
-          <w:tab w:val="left" w:pos="7590" w:leader="none"/>
+          <w:tab w:val="left" w:pos="8274" w:leader="dot"/>
+          <w:tab w:val="left" w:pos="8368" w:leader="none"/>
         </w:tabs>
         <w:spacing w:lineRule="auto" w:line="240"/>
         <w:rPr/>
       </w:pPr>
       <w:r>
         <w:rPr/>
-        <w:t>Bab 2. Isi</w:t>
+        <w:t>BAB 2. ISI</w:t>
         <w:tab/>
         <w:tab/>
         <w:t>3</w:t>
       </w:r>
-      <w:r>
-        <w:br w:type="page"/>
+    </w:p>
+    <w:p>
+      <w:pPr>
+        <w:pStyle w:val="TextBody"/>
+        <w:tabs>
+          <w:tab w:val="clear" w:pos="643"/>
+          <w:tab w:val="left" w:pos="8274" w:leader="dot"/>
+          <w:tab w:val="left" w:pos="8368" w:leader="none"/>
+        </w:tabs>
+        <w:spacing w:lineRule="auto" w:line="240"/>
+        <w:rPr/>
+      </w:pPr>
+      <w:r>
+        <w:rPr/>
+        <w:t>2.1 Telaah Penelitian</w:t>
+        <w:tab/>
+        <w:tab/>
+        <w:t>3</w:t>
+      </w:r>
+    </w:p>
+    <w:p>
+      <w:pPr>
+        <w:pStyle w:val="TextBody"/>
+        <w:tabs>
+          <w:tab w:val="clear" w:pos="643"/>
+          <w:tab w:val="left" w:pos="8274" w:leader="dot"/>
+          <w:tab w:val="left" w:pos="8368" w:leader="none"/>
+        </w:tabs>
+        <w:spacing w:lineRule="auto" w:line="240"/>
+        <w:rPr/>
+      </w:pPr>
+      <w:r>
+        <w:rPr/>
+        <w:t>2.2 Landasan Teori</w:t>
+        <w:tab/>
+        <w:tab/>
+        <w:t>4</w:t>
+      </w:r>
+    </w:p>
+    <w:p>
+      <w:pPr>
+        <w:pStyle w:val="TextBody"/>
+        <w:tabs>
+          <w:tab w:val="clear" w:pos="643"/>
+          <w:tab w:val="left" w:pos="8274" w:leader="dot"/>
+          <w:tab w:val="left" w:pos="8368" w:leader="none"/>
+        </w:tabs>
+        <w:spacing w:lineRule="auto" w:line="240"/>
+        <w:rPr/>
+      </w:pPr>
+      <w:r>
+        <w:rPr/>
+        <w:t>2.2.1 Konsep Jaringan Wireless</w:t>
+        <w:tab/>
+        <w:tab/>
+        <w:t>4</w:t>
+      </w:r>
+    </w:p>
+    <w:p>
+      <w:pPr>
+        <w:pStyle w:val="TextBody"/>
+        <w:tabs>
+          <w:tab w:val="clear" w:pos="643"/>
+          <w:tab w:val="left" w:pos="8274" w:leader="dot"/>
+          <w:tab w:val="left" w:pos="8368" w:leader="none"/>
+        </w:tabs>
+        <w:spacing w:lineRule="auto" w:line="240"/>
+        <w:rPr/>
+      </w:pPr>
+      <w:r>
+        <w:rPr/>
+        <w:t>2.2.2 Komponen Jaringan Wireless</w:t>
+        <w:tab/>
+        <w:tab/>
+        <w:t>4</w:t>
+      </w:r>
+    </w:p>
+    <w:p>
+      <w:pPr>
+        <w:pStyle w:val="TextBody"/>
+        <w:tabs>
+          <w:tab w:val="clear" w:pos="643"/>
+          <w:tab w:val="left" w:pos="8274" w:leader="dot"/>
+          <w:tab w:val="left" w:pos="8368" w:leader="none"/>
+        </w:tabs>
+        <w:spacing w:lineRule="auto" w:line="240"/>
+        <w:rPr/>
+      </w:pPr>
+      <w:r>
+        <w:rPr/>
+        <w:t>2.2.3 Jenis Keamanan Jaringan Wireless</w:t>
+        <w:tab/>
+        <w:tab/>
+        <w:t>4</w:t>
+      </w:r>
+    </w:p>
+    <w:p>
+      <w:pPr>
+        <w:pStyle w:val="TextBody"/>
+        <w:tabs>
+          <w:tab w:val="clear" w:pos="643"/>
+          <w:tab w:val="left" w:pos="8274" w:leader="dot"/>
+          <w:tab w:val="left" w:pos="8368" w:leader="none"/>
+        </w:tabs>
+        <w:spacing w:lineRule="auto" w:line="240"/>
+        <w:rPr/>
+      </w:pPr>
+      <w:r>
+        <w:rPr/>
+        <w:t>2.2.4 Wireless Home Router</w:t>
+        <w:tab/>
+        <w:tab/>
+        <w:t>5</w:t>
+      </w:r>
+    </w:p>
+    <w:p>
+      <w:pPr>
+        <w:pStyle w:val="TextBody"/>
+        <w:tabs>
+          <w:tab w:val="clear" w:pos="643"/>
+          <w:tab w:val="left" w:pos="8274" w:leader="dot"/>
+          <w:tab w:val="left" w:pos="8368" w:leader="none"/>
+        </w:tabs>
+        <w:spacing w:lineRule="auto" w:line="240"/>
+        <w:rPr/>
+      </w:pPr>
+      <w:r>
+        <w:rPr/>
+        <w:t>2.2.5 Ancaman Keamanan Jaringan Wireless</w:t>
+        <w:tab/>
+        <w:tab/>
+        <w:t>6</w:t>
+      </w:r>
+    </w:p>
+    <w:p>
+      <w:pPr>
+        <w:pStyle w:val="TextBody"/>
+        <w:tabs>
+          <w:tab w:val="clear" w:pos="643"/>
+          <w:tab w:val="left" w:pos="8274" w:leader="dot"/>
+          <w:tab w:val="left" w:pos="8368" w:leader="none"/>
+        </w:tabs>
+        <w:spacing w:lineRule="auto" w:line="240"/>
+        <w:rPr/>
+      </w:pPr>
+      <w:r>
+        <w:rPr/>
+        <w:t>BAB 3. METODE PENELITIAN</w:t>
+        <w:tab/>
+        <w:tab/>
+      </w:r>
+      <w:r>
+        <w:rPr/>
+        <w:t>8</w:t>
+      </w:r>
+    </w:p>
+    <w:p>
+      <w:pPr>
+        <w:pStyle w:val="TextBody"/>
+        <w:tabs>
+          <w:tab w:val="clear" w:pos="643"/>
+          <w:tab w:val="left" w:pos="8274" w:leader="dot"/>
+          <w:tab w:val="left" w:pos="8368" w:leader="none"/>
+        </w:tabs>
+        <w:spacing w:lineRule="auto" w:line="240"/>
+        <w:rPr/>
+      </w:pPr>
+      <w:r>
+        <w:rPr/>
+        <w:t>3.1 Waktu dan Penelitian</w:t>
+        <w:tab/>
+        <w:tab/>
+      </w:r>
+      <w:r>
+        <w:rPr/>
+        <w:t>8</w:t>
+      </w:r>
+    </w:p>
+    <w:p>
+      <w:pPr>
+        <w:pStyle w:val="TextBody"/>
+        <w:tabs>
+          <w:tab w:val="clear" w:pos="643"/>
+          <w:tab w:val="left" w:pos="8274" w:leader="dot"/>
+          <w:tab w:val="left" w:pos="8368" w:leader="none"/>
+        </w:tabs>
+        <w:spacing w:lineRule="auto" w:line="240"/>
+        <w:rPr/>
+      </w:pPr>
+      <w:r>
+        <w:rPr/>
+        <w:t xml:space="preserve">3.2 </w:t>
+      </w:r>
+      <w:r>
+        <w:rPr/>
+        <w:t>Bahan dan Alat Penelitian</w:t>
+        <w:tab/>
+        <w:tab/>
+        <w:t>8</w:t>
+      </w:r>
+    </w:p>
+    <w:p>
+      <w:pPr>
+        <w:pStyle w:val="TextBody"/>
+        <w:tabs>
+          <w:tab w:val="clear" w:pos="643"/>
+          <w:tab w:val="left" w:pos="8274" w:leader="dot"/>
+          <w:tab w:val="left" w:pos="8368" w:leader="none"/>
+        </w:tabs>
+        <w:spacing w:lineRule="auto" w:line="240"/>
+        <w:rPr/>
+      </w:pPr>
+      <w:r>
+        <w:rPr/>
+        <w:t>DAFTAR REFERENSI</w:t>
+        <w:tab/>
+      </w:r>
+    </w:p>
+    <w:p>
+      <w:pPr>
+        <w:sectPr>
+          <w:footerReference w:type="default" r:id="rId3"/>
+          <w:type w:val="nextPage"/>
+          <w:pgSz w:w="12240" w:h="15840"/>
+          <w:pgMar w:left="1800" w:right="1800" w:header="0" w:top="1440" w:footer="1440" w:bottom="1999" w:gutter="0"/>
+          <w:pgNumType w:fmt="lowerRoman"/>
+          <w:formProt w:val="false"/>
+          <w:textDirection w:val="lrTb"/>
+          <w:docGrid w:type="default" w:linePitch="100" w:charSpace="0"/>
+        </w:sectPr>
+        <w:pStyle w:val="TextBody"/>
+        <w:tabs>
+          <w:tab w:val="clear" w:pos="643"/>
+          <w:tab w:val="left" w:pos="8274" w:leader="dot"/>
+          <w:tab w:val="left" w:pos="8368" w:leader="none"/>
+        </w:tabs>
+        <w:spacing w:lineRule="auto" w:line="240"/>
+        <w:rPr/>
+      </w:pPr>
+      <w:r>
+        <w:rPr/>
+        <w:t>LAMPIRAN</w:t>
+        <w:tab/>
       </w:r>
     </w:p>
     <w:p>
@@ -509,15 +750,7 @@
       </w:pPr>
       <w:r>
         <w:rPr/>
-        <w:t>1.</w:t>
-      </w:r>
-      <w:r>
-        <w:rPr/>
-        <w:t xml:space="preserve">1 </w:t>
-      </w:r>
-      <w:r>
-        <w:rPr/>
-        <w:t>Latar Belakang</w:t>
+        <w:t>1.1 Latar Belakang</w:t>
       </w:r>
     </w:p>
     <w:p>
@@ -1259,15 +1492,7 @@
       </w:pPr>
       <w:r>
         <w:rPr/>
-        <w:t>1.</w:t>
-      </w:r>
-      <w:r>
-        <w:rPr/>
-        <w:t>2</w:t>
-      </w:r>
-      <w:r>
-        <w:rPr/>
-        <w:t xml:space="preserve"> Rumusan Masalah</w:t>
+        <w:t>1.2 Rumusan Masalah</w:t>
       </w:r>
     </w:p>
     <w:p>
@@ -1318,15 +1543,7 @@
       </w:pPr>
       <w:r>
         <w:rPr/>
-        <w:t>1.</w:t>
-      </w:r>
-      <w:r>
-        <w:rPr/>
-        <w:t xml:space="preserve">3 </w:t>
-      </w:r>
-      <w:r>
-        <w:rPr/>
-        <w:t>Batasan Masalah</w:t>
+        <w:t>1.3 Batasan Masalah</w:t>
       </w:r>
     </w:p>
     <w:p>
@@ -1496,15 +1713,7 @@
       </w:pPr>
       <w:r>
         <w:rPr/>
-        <w:t>1.</w:t>
-      </w:r>
-      <w:r>
-        <w:rPr/>
-        <w:t>4</w:t>
-      </w:r>
-      <w:r>
-        <w:rPr/>
-        <w:t xml:space="preserve"> Tujuan Penelitian</w:t>
+        <w:t>1.4 Tujuan Penelitian</w:t>
       </w:r>
     </w:p>
     <w:p>
@@ -1555,15 +1764,7 @@
       </w:pPr>
       <w:r>
         <w:rPr/>
-        <w:t>1.</w:t>
-      </w:r>
-      <w:r>
-        <w:rPr/>
-        <w:t xml:space="preserve">5 </w:t>
-      </w:r>
-      <w:r>
-        <w:rPr/>
-        <w:t>Manfaat Penelitian</w:t>
+        <w:t>1.5 Manfaat Penelitian</w:t>
       </w:r>
     </w:p>
     <w:p>
@@ -1695,16 +1896,6 @@
     </w:p>
     <w:p>
       <w:pPr>
-        <w:pStyle w:val="TextBody"/>
-        <w:bidi w:val="0"/>
-        <w:rPr/>
-      </w:pPr>
-      <w:r>
-        <w:rPr/>
-      </w:r>
-    </w:p>
-    <w:p>
-      <w:pPr>
         <w:pStyle w:val="Judulbagian"/>
         <w:bidi w:val="0"/>
         <w:jc w:val="left"/>
@@ -2077,6 +2268,30 @@
           <w:u w:val="none"/>
         </w:rPr>
         <w:t xml:space="preserve">wireless. </w:t>
+      </w:r>
+    </w:p>
+    <w:p>
+      <w:pPr>
+        <w:pStyle w:val="TextBody"/>
+        <w:widowControl/>
+        <w:suppressAutoHyphens w:val="true"/>
+        <w:bidi w:val="0"/>
+        <w:spacing w:lineRule="auto" w:line="276" w:before="0" w:after="140"/>
+        <w:ind w:left="449" w:right="0" w:hanging="0"/>
+        <w:jc w:val="both"/>
+        <w:rPr>
+          <w:i/>
+          <w:i/>
+          <w:iCs/>
+          <w:u w:val="none"/>
+        </w:rPr>
+      </w:pPr>
+      <w:r>
+        <w:rPr>
+          <w:i/>
+          <w:iCs/>
+          <w:u w:val="none"/>
+        </w:rPr>
       </w:r>
     </w:p>
     <w:p>
@@ -2418,6 +2633,28 @@
         <w:spacing w:lineRule="auto" w:line="276" w:before="0" w:after="140"/>
         <w:ind w:left="540" w:right="0" w:hanging="0"/>
         <w:jc w:val="both"/>
+        <w:rPr>
+          <w:i w:val="false"/>
+          <w:i w:val="false"/>
+          <w:iCs w:val="false"/>
+        </w:rPr>
+      </w:pPr>
+      <w:r>
+        <w:rPr>
+          <w:i w:val="false"/>
+          <w:iCs w:val="false"/>
+        </w:rPr>
+      </w:r>
+    </w:p>
+    <w:p>
+      <w:pPr>
+        <w:pStyle w:val="TextBody"/>
+        <w:widowControl/>
+        <w:suppressAutoHyphens w:val="true"/>
+        <w:bidi w:val="0"/>
+        <w:spacing w:lineRule="auto" w:line="276" w:before="0" w:after="140"/>
+        <w:ind w:left="540" w:right="0" w:hanging="0"/>
+        <w:jc w:val="both"/>
         <w:rPr/>
       </w:pPr>
       <w:r>
@@ -2700,11 +2937,7 @@
       </w:pPr>
       <w:r>
         <w:rPr/>
-        <w:t xml:space="preserve">2.2.4 </w:t>
-      </w:r>
-      <w:r>
-        <w:rPr/>
-        <w:t>Wireless Home Router</w:t>
+        <w:t>2.2.4 Wireless Home Router</w:t>
       </w:r>
     </w:p>
     <w:p>
@@ -3014,14 +3247,7 @@
           <w:i w:val="false"/>
           <w:iCs w:val="false"/>
         </w:rPr>
-        <w:t xml:space="preserve"> tidak perlu melakukan apapun </w:t>
-      </w:r>
-      <w:r>
-        <w:rPr>
-          <w:i w:val="false"/>
-          <w:iCs w:val="false"/>
-        </w:rPr>
-        <w:t>secara fisik terhadap sasaran. Si</w:t>
+        <w:t xml:space="preserve"> tidak perlu melakukan apapun secara fisik terhadap sasaran. Si</w:t>
       </w:r>
       <w:r>
         <w:rPr>
@@ -3126,14 +3352,7 @@
           <w:i/>
           <w:iCs/>
         </w:rPr>
-        <w:t xml:space="preserve"> attacker.</w:t>
-      </w:r>
-      <w:r>
-        <w:rPr>
-          <w:i/>
-          <w:iCs/>
-        </w:rPr>
-        <w:t xml:space="preserve"> </w:t>
+        <w:t xml:space="preserve"> attacker. </w:t>
       </w:r>
     </w:p>
     <w:p>
@@ -3238,14 +3457,7 @@
           <w:i w:val="false"/>
           <w:iCs w:val="false"/>
         </w:rPr>
-        <w:t xml:space="preserve">c) </w:t>
-      </w:r>
-      <w:r>
-        <w:rPr>
-          <w:i w:val="false"/>
-          <w:iCs w:val="false"/>
-        </w:rPr>
-        <w:t>Man-in-The-Middle Attack</w:t>
+        <w:t>c) Man-in-The-Middle Attack</w:t>
       </w:r>
     </w:p>
     <w:p>
@@ -3527,15 +3739,7 @@
           <w:iCs w:val="false"/>
           <w:u w:val="none"/>
         </w:rPr>
-        <w:t xml:space="preserve"> </w:t>
-      </w:r>
-      <w:r>
-        <w:rPr>
-          <w:i w:val="false"/>
-          <w:iCs w:val="false"/>
-          <w:u w:val="none"/>
-        </w:rPr>
-        <w:t xml:space="preserve">Karena </w:t>
+        <w:t xml:space="preserve"> Karena </w:t>
       </w:r>
       <w:r>
         <w:rPr>
@@ -3726,7 +3930,332 @@
       </w:pPr>
       <w:r>
         <w:rPr/>
-        <w:t xml:space="preserve">Penelitian akan dilaksanakan setelah </w:t>
+        <w:tab/>
+        <w:t>Penelitian ini akan dilaksanakan pada bulan Agustus 2022 – Desember 2022 di Kecamatan Suruh, Kabupaten Semarang</w:t>
+      </w:r>
+    </w:p>
+    <w:p>
+      <w:pPr>
+        <w:pStyle w:val="Judulbagian"/>
+        <w:rPr/>
+      </w:pPr>
+      <w:r>
+        <w:rPr/>
+        <w:t>3.2 Bahan dan Alat Penelitian</w:t>
+      </w:r>
+    </w:p>
+    <w:p>
+      <w:pPr>
+        <w:pStyle w:val="TextBody"/>
+        <w:rPr/>
+      </w:pPr>
+      <w:r>
+        <w:rPr/>
+        <w:tab/>
+        <w:t xml:space="preserve">Dalam penelitian ini bahan penelitian berdasarkan dari teori dasar keamanan jaringan wireless yang diambil dari berbagai sumber seperti artikel, jurnal, dan </w:t>
+      </w:r>
+      <w:r>
+        <w:rPr>
+          <w:i w:val="false"/>
+          <w:iCs w:val="false"/>
+        </w:rPr>
+        <w:t>materi Studi Independen di Course Cisco Certification Network Associate (CCNA). Untuk spesifikasi alat yang digunakan pada penelitian ini adalah sebagai berikut:</w:t>
+      </w:r>
+    </w:p>
+    <w:p>
+      <w:pPr>
+        <w:pStyle w:val="TextBody"/>
+        <w:rPr/>
+      </w:pPr>
+      <w:r>
+        <w:rPr>
+          <w:i w:val="false"/>
+          <w:iCs w:val="false"/>
+        </w:rPr>
+        <w:t>1. Kebutuhan perangkat keras dan sistem operasi, antara lain:</w:t>
+      </w:r>
+    </w:p>
+    <w:p>
+      <w:pPr>
+        <w:pStyle w:val="TextBody"/>
+        <w:widowControl/>
+        <w:suppressAutoHyphens w:val="true"/>
+        <w:overflowPunct w:val="false"/>
+        <w:bidi w:val="0"/>
+        <w:spacing w:lineRule="auto" w:line="276" w:before="0" w:after="140"/>
+        <w:ind w:left="269" w:right="0" w:hanging="0"/>
+        <w:jc w:val="both"/>
+        <w:rPr/>
+      </w:pPr>
+      <w:r>
+        <w:rPr>
+          <w:i w:val="false"/>
+          <w:iCs w:val="false"/>
+        </w:rPr>
+        <w:t xml:space="preserve">a) Laptop HP 14ck0011TU, </w:t>
+      </w:r>
+      <w:r>
+        <w:rPr>
+          <w:i/>
+          <w:iCs/>
+        </w:rPr>
+        <w:t xml:space="preserve">Processor dual-core </w:t>
+      </w:r>
+      <w:r>
+        <w:rPr>
+          <w:i w:val="false"/>
+          <w:iCs w:val="false"/>
+        </w:rPr>
+        <w:t xml:space="preserve"> 1,6 GHz, RAM 8 GB</w:t>
+      </w:r>
+    </w:p>
+    <w:p>
+      <w:pPr>
+        <w:pStyle w:val="TextBody"/>
+        <w:widowControl/>
+        <w:suppressAutoHyphens w:val="true"/>
+        <w:overflowPunct w:val="false"/>
+        <w:bidi w:val="0"/>
+        <w:spacing w:lineRule="auto" w:line="276" w:before="0" w:after="140"/>
+        <w:ind w:left="540" w:right="0" w:hanging="269"/>
+        <w:jc w:val="both"/>
+        <w:rPr/>
+      </w:pPr>
+      <w:r>
+        <w:rPr>
+          <w:i w:val="false"/>
+          <w:iCs w:val="false"/>
+        </w:rPr>
+        <w:t xml:space="preserve">b) Notebook Acer Aspire One HAPPY2-N57C, </w:t>
+      </w:r>
+      <w:r>
+        <w:rPr>
+          <w:i/>
+          <w:iCs/>
+        </w:rPr>
+        <w:t xml:space="preserve">Processor dual-core </w:t>
+      </w:r>
+      <w:r>
+        <w:rPr>
+          <w:i w:val="false"/>
+          <w:iCs w:val="false"/>
+        </w:rPr>
+        <w:t>1,6 GHz, RAM 2 GB</w:t>
+      </w:r>
+    </w:p>
+    <w:p>
+      <w:pPr>
+        <w:pStyle w:val="TextBody"/>
+        <w:widowControl/>
+        <w:suppressAutoHyphens w:val="true"/>
+        <w:overflowPunct w:val="false"/>
+        <w:bidi w:val="0"/>
+        <w:spacing w:lineRule="auto" w:line="276" w:before="0" w:after="140"/>
+        <w:ind w:left="269" w:right="0" w:hanging="0"/>
+        <w:jc w:val="both"/>
+        <w:rPr/>
+      </w:pPr>
+      <w:r>
+        <w:rPr>
+          <w:i w:val="false"/>
+          <w:iCs w:val="false"/>
+        </w:rPr>
+        <w:t xml:space="preserve">c) Smartphone VIVO Y55, </w:t>
+      </w:r>
+    </w:p>
+    <w:p>
+      <w:pPr>
+        <w:pStyle w:val="TextBody"/>
+        <w:widowControl/>
+        <w:suppressAutoHyphens w:val="true"/>
+        <w:overflowPunct w:val="false"/>
+        <w:bidi w:val="0"/>
+        <w:spacing w:lineRule="auto" w:line="276" w:before="0" w:after="140"/>
+        <w:ind w:left="269" w:right="0" w:hanging="0"/>
+        <w:jc w:val="both"/>
+        <w:rPr/>
+      </w:pPr>
+      <w:r>
+        <w:rPr>
+          <w:i w:val="false"/>
+          <w:iCs w:val="false"/>
+        </w:rPr>
+        <w:t>d) TP-LINK Wireless Adapter USB  802.11b/g/n 300 Mbps</w:t>
+      </w:r>
+    </w:p>
+    <w:p>
+      <w:pPr>
+        <w:pStyle w:val="TextBody"/>
+        <w:widowControl/>
+        <w:suppressAutoHyphens w:val="true"/>
+        <w:overflowPunct w:val="false"/>
+        <w:bidi w:val="0"/>
+        <w:spacing w:lineRule="auto" w:line="276" w:before="0" w:after="140"/>
+        <w:ind w:left="269" w:right="0" w:hanging="0"/>
+        <w:jc w:val="both"/>
+        <w:rPr/>
+      </w:pPr>
+      <w:r>
+        <w:rPr>
+          <w:i w:val="false"/>
+          <w:iCs w:val="false"/>
+        </w:rPr>
+        <w:t>e) Sistem Operasi Windows 7 Ultimate</w:t>
+      </w:r>
+    </w:p>
+    <w:p>
+      <w:pPr>
+        <w:pStyle w:val="TextBody"/>
+        <w:widowControl/>
+        <w:suppressAutoHyphens w:val="true"/>
+        <w:overflowPunct w:val="false"/>
+        <w:bidi w:val="0"/>
+        <w:spacing w:lineRule="auto" w:line="276" w:before="0" w:after="140"/>
+        <w:ind w:left="269" w:right="0" w:hanging="0"/>
+        <w:jc w:val="both"/>
+        <w:rPr/>
+      </w:pPr>
+      <w:r>
+        <w:rPr>
+          <w:i w:val="false"/>
+          <w:iCs w:val="false"/>
+        </w:rPr>
+        <w:t>f) Sistem Operasi Mabox (Manjaro Openbox) Linux</w:t>
+      </w:r>
+    </w:p>
+    <w:p>
+      <w:pPr>
+        <w:pStyle w:val="TextBody"/>
+        <w:rPr/>
+      </w:pPr>
+      <w:r>
+        <w:rPr>
+          <w:i w:val="false"/>
+          <w:iCs w:val="false"/>
+        </w:rPr>
+        <w:t>2. Kebutuhan perangkat lunak.</w:t>
+      </w:r>
+    </w:p>
+    <w:p>
+      <w:pPr>
+        <w:pStyle w:val="TextBody"/>
+        <w:widowControl/>
+        <w:suppressAutoHyphens w:val="true"/>
+        <w:overflowPunct w:val="false"/>
+        <w:bidi w:val="0"/>
+        <w:spacing w:lineRule="auto" w:line="276" w:before="0" w:after="140"/>
+        <w:ind w:left="269" w:right="0" w:hanging="0"/>
+        <w:jc w:val="both"/>
+        <w:rPr/>
+      </w:pPr>
+      <w:r>
+        <w:rPr>
+          <w:i w:val="false"/>
+          <w:iCs w:val="false"/>
+        </w:rPr>
+        <w:t>a) Software Terminator (sebagai terminal)</w:t>
+      </w:r>
+    </w:p>
+    <w:p>
+      <w:pPr>
+        <w:pStyle w:val="TextBody"/>
+        <w:widowControl/>
+        <w:suppressAutoHyphens w:val="true"/>
+        <w:overflowPunct w:val="false"/>
+        <w:bidi w:val="0"/>
+        <w:spacing w:lineRule="auto" w:line="276" w:before="0" w:after="140"/>
+        <w:ind w:left="269" w:right="0" w:hanging="0"/>
+        <w:jc w:val="both"/>
+        <w:rPr/>
+      </w:pPr>
+      <w:r>
+        <w:rPr>
+          <w:i w:val="false"/>
+          <w:iCs w:val="false"/>
+        </w:rPr>
+        <w:t>b) Software VIM (sebagai teks editor)</w:t>
+      </w:r>
+    </w:p>
+    <w:p>
+      <w:pPr>
+        <w:pStyle w:val="TextBody"/>
+        <w:widowControl/>
+        <w:suppressAutoHyphens w:val="true"/>
+        <w:overflowPunct w:val="false"/>
+        <w:bidi w:val="0"/>
+        <w:spacing w:lineRule="auto" w:line="276" w:before="0" w:after="140"/>
+        <w:ind w:left="269" w:right="0" w:hanging="0"/>
+        <w:jc w:val="both"/>
+        <w:rPr/>
+      </w:pPr>
+      <w:r>
+        <w:rPr>
+          <w:i w:val="false"/>
+          <w:iCs w:val="false"/>
+        </w:rPr>
+        <w:t>c) Tools Aircrack-ng (sebagai alat utama melakukan serangan)</w:t>
+      </w:r>
+    </w:p>
+    <w:p>
+      <w:pPr>
+        <w:pStyle w:val="TextBody"/>
+        <w:widowControl/>
+        <w:suppressAutoHyphens w:val="true"/>
+        <w:overflowPunct w:val="false"/>
+        <w:bidi w:val="0"/>
+        <w:spacing w:lineRule="auto" w:line="276" w:before="0" w:after="140"/>
+        <w:ind w:left="269" w:right="0" w:hanging="0"/>
+        <w:jc w:val="both"/>
+        <w:rPr/>
+      </w:pPr>
+      <w:r>
+        <w:rPr>
+          <w:i w:val="false"/>
+          <w:iCs w:val="false"/>
+        </w:rPr>
+        <w:t>d) Software Wireshark (untuk melihat hasil monitoring)</w:t>
+      </w:r>
+    </w:p>
+    <w:p>
+      <w:pPr>
+        <w:pStyle w:val="Judulbagian"/>
+        <w:rPr/>
+      </w:pPr>
+      <w:r>
+        <w:rPr/>
+        <w:t>3.3 Kerangka Pemikiran dan Flowchart</w:t>
+      </w:r>
+    </w:p>
+    <w:p>
+      <w:pPr>
+        <w:pStyle w:val="TextBody"/>
+        <w:rPr>
+          <w:i w:val="false"/>
+          <w:i w:val="false"/>
+          <w:iCs w:val="false"/>
+        </w:rPr>
+      </w:pPr>
+      <w:r>
+        <w:rPr>
+          <w:i w:val="false"/>
+          <w:iCs w:val="false"/>
+        </w:rPr>
+      </w:r>
+    </w:p>
+    <w:p>
+      <w:pPr>
+        <w:pStyle w:val="TextBody"/>
+        <w:rPr>
+          <w:i w:val="false"/>
+          <w:i w:val="false"/>
+          <w:iCs w:val="false"/>
+        </w:rPr>
+      </w:pPr>
+      <w:r>
+        <w:rPr>
+          <w:i w:val="false"/>
+          <w:iCs w:val="false"/>
+        </w:rPr>
       </w:r>
       <w:r>
         <w:br w:type="page"/>
@@ -3768,7 +4297,7 @@
         <w:tab/>
         <w:t>2022. “AIRCRACK-NG”, (</w:t>
       </w:r>
-      <w:hyperlink r:id="rId3">
+      <w:hyperlink r:id="rId4">
         <w:r>
           <w:rPr>
             <w:rStyle w:val="InternetLink"/>
@@ -3852,7 +4381,7 @@
         <w:pStyle w:val="TextBody"/>
         <w:rPr/>
       </w:pPr>
-      <w:hyperlink r:id="rId4">
+      <w:hyperlink r:id="rId5">
         <w:r>
           <w:rPr>
             <w:rStyle w:val="InternetLink"/>
@@ -3871,7 +4400,7 @@
         <w:spacing w:before="0" w:after="140"/>
         <w:rPr/>
       </w:pPr>
-      <w:hyperlink r:id="rId5">
+      <w:hyperlink r:id="rId6">
         <w:r>
           <w:rPr>
             <w:rStyle w:val="InternetLink"/>
@@ -3879,24 +4408,85 @@
           <w:t>https://etutorials.org/Networking/wn/Chapter+8.+Wireless+Network+Security+Protecting+Information+Resources/Security+Threats/</w:t>
         </w:r>
       </w:hyperlink>
-      <w:hyperlink r:id="rId6">
-        <w:r>
-          <w:rPr/>
-          <w:t xml:space="preserve"> </w:t>
-        </w:r>
-      </w:hyperlink>
+      <w:r>
+        <w:rPr/>
+        <w:t xml:space="preserve"> </w:t>
+      </w:r>
     </w:p>
     <w:sectPr>
+      <w:footerReference w:type="default" r:id="rId7"/>
       <w:type w:val="nextPage"/>
       <w:pgSz w:w="11906" w:h="16838"/>
-      <w:pgMar w:left="2261" w:right="1699" w:gutter="0" w:header="0" w:top="1699" w:footer="0" w:bottom="1699"/>
-      <w:pgNumType w:fmt="decimal"/>
+      <w:pgMar w:left="2261" w:right="1699" w:header="0" w:top="1699" w:footer="1699" w:bottom="2258" w:gutter="0"/>
+      <w:pgNumType w:start="1" w:fmt="decimal"/>
       <w:formProt w:val="false"/>
       <w:textDirection w:val="lrTb"/>
       <w:docGrid w:type="default" w:linePitch="100" w:charSpace="0"/>
     </w:sectPr>
   </w:body>
 </w:document>
+</file>
+
+<file path=word/footer1.xml><?xml version="1.0" encoding="utf-8"?>
+<w:ftr xmlns:o="urn:schemas-microsoft-com:office:office" xmlns:r="http://schemas.openxmlformats.org/officeDocument/2006/relationships" xmlns:v="urn:schemas-microsoft-com:vml" xmlns:w="http://schemas.openxmlformats.org/wordprocessingml/2006/main" xmlns:w10="urn:schemas-microsoft-com:office:word" xmlns:wp="http://schemas.openxmlformats.org/drawingml/2006/wordprocessingDrawing" xmlns:wps="http://schemas.microsoft.com/office/word/2010/wordprocessingShape" xmlns:wpg="http://schemas.microsoft.com/office/word/2010/wordprocessingGroup" xmlns:mc="http://schemas.openxmlformats.org/markup-compatibility/2006" xmlns:wp14="http://schemas.microsoft.com/office/word/2010/wordprocessingDrawing" xmlns:w14="http://schemas.microsoft.com/office/word/2010/wordml" mc:Ignorable="w14 wp14">
+  <w:p>
+    <w:pPr>
+      <w:pStyle w:val="Footer"/>
+      <w:rPr/>
+    </w:pPr>
+    <w:r>
+      <w:rPr/>
+      <w:fldChar w:fldCharType="begin"/>
+    </w:r>
+    <w:r>
+      <w:rPr/>
+      <w:instrText> PAGE </w:instrText>
+    </w:r>
+    <w:r>
+      <w:rPr/>
+      <w:fldChar w:fldCharType="separate"/>
+    </w:r>
+    <w:r>
+      <w:rPr/>
+      <w:t>iii</w:t>
+    </w:r>
+    <w:r>
+      <w:rPr/>
+      <w:fldChar w:fldCharType="end"/>
+    </w:r>
+  </w:p>
+</w:ftr>
+</file>
+
+<file path=word/footer2.xml><?xml version="1.0" encoding="utf-8"?>
+<w:ftr xmlns:o="urn:schemas-microsoft-com:office:office" xmlns:r="http://schemas.openxmlformats.org/officeDocument/2006/relationships" xmlns:v="urn:schemas-microsoft-com:vml" xmlns:w="http://schemas.openxmlformats.org/wordprocessingml/2006/main" xmlns:w10="urn:schemas-microsoft-com:office:word" xmlns:wp="http://schemas.openxmlformats.org/drawingml/2006/wordprocessingDrawing" xmlns:wps="http://schemas.microsoft.com/office/word/2010/wordprocessingShape" xmlns:wpg="http://schemas.microsoft.com/office/word/2010/wordprocessingGroup" xmlns:mc="http://schemas.openxmlformats.org/markup-compatibility/2006" xmlns:wp14="http://schemas.microsoft.com/office/word/2010/wordprocessingDrawing" xmlns:w14="http://schemas.microsoft.com/office/word/2010/wordml" mc:Ignorable="w14 wp14">
+  <w:p>
+    <w:pPr>
+      <w:pStyle w:val="Footer"/>
+      <w:rPr/>
+    </w:pPr>
+    <w:r>
+      <w:rPr/>
+      <w:fldChar w:fldCharType="begin"/>
+    </w:r>
+    <w:r>
+      <w:rPr/>
+      <w:instrText> PAGE </w:instrText>
+    </w:r>
+    <w:r>
+      <w:rPr/>
+      <w:fldChar w:fldCharType="separate"/>
+    </w:r>
+    <w:r>
+      <w:rPr/>
+      <w:t>9</w:t>
+    </w:r>
+    <w:r>
+      <w:rPr/>
+      <w:fldChar w:fldCharType="end"/>
+    </w:r>
+  </w:p>
+</w:ftr>
 </file>
 
 <file path=word/numbering.xml><?xml version="1.0" encoding="utf-8"?>
@@ -4391,9 +4981,7 @@
     <w:pPr>
       <w:widowControl/>
       <w:suppressAutoHyphens w:val="true"/>
-      <w:kinsoku w:val="true"/>
-      <w:overflowPunct w:val="true"/>
-      <w:autoSpaceDE w:val="true"/>
+      <w:overflowPunct w:val="false"/>
       <w:bidi w:val="0"/>
       <w:spacing w:before="0" w:after="0"/>
       <w:jc w:val="left"/>
@@ -4554,9 +5142,7 @@
     <w:pPr>
       <w:widowControl/>
       <w:suppressAutoHyphens w:val="true"/>
-      <w:kinsoku w:val="true"/>
-      <w:overflowPunct w:val="true"/>
-      <w:autoSpaceDE w:val="true"/>
+      <w:overflowPunct w:val="false"/>
       <w:bidi w:val="0"/>
       <w:spacing w:before="0" w:after="0"/>
       <w:jc w:val="left"/>
@@ -4621,6 +5207,7 @@
     <w:basedOn w:val="HeaderandFooter"/>
     <w:pPr>
       <w:suppressLineNumbers/>
+      <w:jc w:val="right"/>
     </w:pPr>
     <w:rPr/>
   </w:style>

</xml_diff>

<commit_message>
update Wed Apr 20
</commit_message>
<xml_diff>
--- a/Proposal_Skripsi.docx
+++ b/Proposal_Skripsi.docx
@@ -18,7 +18,7 @@
             <wp:positionV relativeFrom="paragraph">
               <wp:posOffset>635</wp:posOffset>
             </wp:positionV>
-            <wp:extent cx="2440305" cy="3253105"/>
+            <wp:extent cx="1901190" cy="2534285"/>
             <wp:effectExtent l="0" t="0" r="0" b="0"/>
             <wp:wrapTopAndBottom/>
             <wp:docPr id="1" name="Image1" descr=""/>
@@ -43,7 +43,7 @@
                   <pic:spPr bwMode="auto">
                     <a:xfrm>
                       <a:off x="0" y="0"/>
-                      <a:ext cx="2440305" cy="3253105"/>
+                      <a:ext cx="1901190" cy="2534285"/>
                     </a:xfrm>
                     <a:prstGeom prst="rect">
                       <a:avLst/>
@@ -57,11 +57,7 @@
       </w:r>
       <w:r>
         <w:rPr/>
-        <w:t>A</w:t>
-      </w:r>
-      <w:r>
-        <w:rPr/>
-        <w:t>nalisis keamanan jarinGAN PADA WIRELESS HOME ROUTER TERHADAP  SERANGAN  ... untuk meningkatkan keamanan</w:t>
+        <w:t>Analisis keamanan jarinGAN PADA WIRELESS HOME ROUTER TERHADAP  serangan wireless untuk meningkatkan keamanan</w:t>
       </w:r>
     </w:p>
     <w:p>
@@ -147,6 +143,26 @@
       <w:r>
         <w:rPr/>
         <w:t>4611419046</w:t>
+      </w:r>
+    </w:p>
+    <w:p>
+      <w:pPr>
+        <w:pStyle w:val="TextBody"/>
+        <w:jc w:val="center"/>
+        <w:rPr/>
+      </w:pPr>
+      <w:r>
+        <w:rPr/>
+      </w:r>
+    </w:p>
+    <w:p>
+      <w:pPr>
+        <w:pStyle w:val="TextBody"/>
+        <w:jc w:val="center"/>
+        <w:rPr/>
+      </w:pPr>
+      <w:r>
+        <w:rPr/>
       </w:r>
     </w:p>
     <w:p>
@@ -303,7 +319,7 @@
           <w:tab w:val="left" w:pos="8368" w:leader="none"/>
         </w:tabs>
         <w:suppressAutoHyphens w:val="true"/>
-        <w:overflowPunct w:val="false"/>
+        <w:overflowPunct w:val="true"/>
         <w:bidi w:val="0"/>
         <w:spacing w:lineRule="auto" w:line="240" w:before="0" w:after="140"/>
         <w:ind w:left="0" w:right="0" w:hanging="0"/>
@@ -615,9 +631,6 @@
         <w:t>BAB 3. METODE PENELITIAN</w:t>
         <w:tab/>
         <w:tab/>
-      </w:r>
-      <w:r>
-        <w:rPr/>
         <w:t>8</w:t>
       </w:r>
     </w:p>
@@ -637,9 +650,6 @@
         <w:t>3.1 Waktu dan Penelitian</w:t>
         <w:tab/>
         <w:tab/>
-      </w:r>
-      <w:r>
-        <w:rPr/>
         <w:t>8</w:t>
       </w:r>
     </w:p>
@@ -656,11 +666,7 @@
       </w:pPr>
       <w:r>
         <w:rPr/>
-        <w:t xml:space="preserve">3.2 </w:t>
-      </w:r>
-      <w:r>
-        <w:rPr/>
-        <w:t>Bahan dan Alat Penelitian</w:t>
+        <w:t>3.2 Bahan dan Alat Penelitian</w:t>
         <w:tab/>
         <w:tab/>
         <w:t>8</w:t>
@@ -679,8 +685,51 @@
       </w:pPr>
       <w:r>
         <w:rPr/>
+        <w:t>3.3 Kerangka Pemikiran dan Flowchart</w:t>
+        <w:tab/>
+        <w:tab/>
+        <w:t>8</w:t>
+      </w:r>
+    </w:p>
+    <w:p>
+      <w:pPr>
+        <w:pStyle w:val="TextBody"/>
+        <w:tabs>
+          <w:tab w:val="clear" w:pos="643"/>
+          <w:tab w:val="left" w:pos="8274" w:leader="dot"/>
+          <w:tab w:val="left" w:pos="8368" w:leader="none"/>
+        </w:tabs>
+        <w:spacing w:lineRule="auto" w:line="240"/>
+        <w:rPr/>
+      </w:pPr>
+      <w:r>
+        <w:rPr/>
+        <w:t>3.4 Tahapan Instalasi dan Konfigurasi Software</w:t>
+        <w:tab/>
+        <w:tab/>
+        <w:t>9</w:t>
+      </w:r>
+    </w:p>
+    <w:p>
+      <w:pPr>
+        <w:pStyle w:val="TextBody"/>
+        <w:tabs>
+          <w:tab w:val="clear" w:pos="643"/>
+          <w:tab w:val="left" w:pos="8274" w:leader="dot"/>
+          <w:tab w:val="left" w:pos="8368" w:leader="none"/>
+        </w:tabs>
+        <w:spacing w:lineRule="auto" w:line="240"/>
+        <w:rPr/>
+      </w:pPr>
+      <w:r>
+        <w:rPr/>
         <w:t>DAFTAR REFERENSI</w:t>
         <w:tab/>
+        <w:tab/>
+      </w:r>
+      <w:r>
+        <w:rPr/>
+        <w:t>10</w:t>
       </w:r>
     </w:p>
     <w:p>
@@ -689,7 +738,7 @@
           <w:footerReference w:type="default" r:id="rId3"/>
           <w:type w:val="nextPage"/>
           <w:pgSz w:w="12240" w:h="15840"/>
-          <w:pgMar w:left="1800" w:right="1800" w:header="0" w:top="1440" w:footer="1440" w:bottom="1999" w:gutter="0"/>
+          <w:pgMar w:left="1800" w:right="1800" w:gutter="0" w:header="0" w:top="1440" w:footer="1440" w:bottom="1999"/>
           <w:pgNumType w:fmt="lowerRoman"/>
           <w:formProt w:val="false"/>
           <w:textDirection w:val="lrTb"/>
@@ -3444,6 +3493,50 @@
         <w:suppressAutoHyphens w:val="true"/>
         <w:bidi w:val="0"/>
         <w:spacing w:lineRule="auto" w:line="276" w:before="0" w:after="140"/>
+        <w:ind w:left="809" w:right="0" w:hanging="0"/>
+        <w:jc w:val="both"/>
+        <w:rPr>
+          <w:i w:val="false"/>
+          <w:i w:val="false"/>
+          <w:iCs w:val="false"/>
+        </w:rPr>
+      </w:pPr>
+      <w:r>
+        <w:rPr>
+          <w:i w:val="false"/>
+          <w:iCs w:val="false"/>
+        </w:rPr>
+      </w:r>
+    </w:p>
+    <w:p>
+      <w:pPr>
+        <w:pStyle w:val="TextBody"/>
+        <w:widowControl/>
+        <w:suppressAutoHyphens w:val="true"/>
+        <w:bidi w:val="0"/>
+        <w:spacing w:lineRule="auto" w:line="276" w:before="0" w:after="140"/>
+        <w:ind w:left="809" w:right="0" w:hanging="0"/>
+        <w:jc w:val="both"/>
+        <w:rPr>
+          <w:i w:val="false"/>
+          <w:i w:val="false"/>
+          <w:iCs w:val="false"/>
+        </w:rPr>
+      </w:pPr>
+      <w:r>
+        <w:rPr>
+          <w:i w:val="false"/>
+          <w:iCs w:val="false"/>
+        </w:rPr>
+      </w:r>
+    </w:p>
+    <w:p>
+      <w:pPr>
+        <w:pStyle w:val="TextBody"/>
+        <w:widowControl/>
+        <w:suppressAutoHyphens w:val="true"/>
+        <w:bidi w:val="0"/>
+        <w:spacing w:lineRule="auto" w:line="276" w:before="0" w:after="140"/>
         <w:ind w:left="540" w:right="0" w:hanging="0"/>
         <w:jc w:val="both"/>
         <w:rPr>
@@ -3931,7 +4024,7 @@
       <w:r>
         <w:rPr/>
         <w:tab/>
-        <w:t>Penelitian ini akan dilaksanakan pada bulan Agustus 2022 – Desember 2022 di Kecamatan Suruh, Kabupaten Semarang</w:t>
+        <w:t>Penelitian ini akan dilaksanakan pada bulan Agustus 2022 – Desember 2022 di Kecamatan Suruh, Kabupaten Semarang.</w:t>
       </w:r>
     </w:p>
     <w:p>
@@ -3980,7 +4073,7 @@
         <w:pStyle w:val="TextBody"/>
         <w:widowControl/>
         <w:suppressAutoHyphens w:val="true"/>
-        <w:overflowPunct w:val="false"/>
+        <w:overflowPunct w:val="true"/>
         <w:bidi w:val="0"/>
         <w:spacing w:lineRule="auto" w:line="276" w:before="0" w:after="140"/>
         <w:ind w:left="269" w:right="0" w:hanging="0"/>
@@ -4014,7 +4107,7 @@
         <w:pStyle w:val="TextBody"/>
         <w:widowControl/>
         <w:suppressAutoHyphens w:val="true"/>
-        <w:overflowPunct w:val="false"/>
+        <w:overflowPunct w:val="true"/>
         <w:bidi w:val="0"/>
         <w:spacing w:lineRule="auto" w:line="276" w:before="0" w:after="140"/>
         <w:ind w:left="540" w:right="0" w:hanging="269"/>
@@ -4040,15 +4133,22 @@
           <w:i w:val="false"/>
           <w:iCs w:val="false"/>
         </w:rPr>
-        <w:t>1,6 GHz, RAM 2 GB</w:t>
-      </w:r>
-    </w:p>
-    <w:p>
-      <w:pPr>
-        <w:pStyle w:val="TextBody"/>
-        <w:widowControl/>
-        <w:suppressAutoHyphens w:val="true"/>
-        <w:overflowPunct w:val="false"/>
+        <w:t>1,6 GHz, RAM 2 GB (sebagai</w:t>
+      </w:r>
+      <w:r>
+        <w:rPr>
+          <w:i/>
+          <w:iCs/>
+        </w:rPr>
+        <w:t xml:space="preserve"> client)</w:t>
+      </w:r>
+    </w:p>
+    <w:p>
+      <w:pPr>
+        <w:pStyle w:val="TextBody"/>
+        <w:widowControl/>
+        <w:suppressAutoHyphens w:val="true"/>
+        <w:overflowPunct w:val="true"/>
         <w:bidi w:val="0"/>
         <w:spacing w:lineRule="auto" w:line="276" w:before="0" w:after="140"/>
         <w:ind w:left="269" w:right="0" w:hanging="0"/>
@@ -4060,15 +4160,22 @@
           <w:i w:val="false"/>
           <w:iCs w:val="false"/>
         </w:rPr>
-        <w:t xml:space="preserve">c) Smartphone VIVO Y55, </w:t>
-      </w:r>
-    </w:p>
-    <w:p>
-      <w:pPr>
-        <w:pStyle w:val="TextBody"/>
-        <w:widowControl/>
-        <w:suppressAutoHyphens w:val="true"/>
-        <w:overflowPunct w:val="false"/>
+        <w:t xml:space="preserve">c) Smartphone VIVO Y55, Android Marshmallow 6.0, RAM 2 GB (sebagai </w:t>
+      </w:r>
+      <w:r>
+        <w:rPr>
+          <w:i/>
+          <w:iCs/>
+        </w:rPr>
+        <w:t>client)</w:t>
+      </w:r>
+    </w:p>
+    <w:p>
+      <w:pPr>
+        <w:pStyle w:val="TextBody"/>
+        <w:widowControl/>
+        <w:suppressAutoHyphens w:val="true"/>
+        <w:overflowPunct w:val="true"/>
         <w:bidi w:val="0"/>
         <w:spacing w:lineRule="auto" w:line="276" w:before="0" w:after="140"/>
         <w:ind w:left="269" w:right="0" w:hanging="0"/>
@@ -4088,7 +4195,7 @@
         <w:pStyle w:val="TextBody"/>
         <w:widowControl/>
         <w:suppressAutoHyphens w:val="true"/>
-        <w:overflowPunct w:val="false"/>
+        <w:overflowPunct w:val="true"/>
         <w:bidi w:val="0"/>
         <w:spacing w:lineRule="auto" w:line="276" w:before="0" w:after="140"/>
         <w:ind w:left="269" w:right="0" w:hanging="0"/>
@@ -4108,7 +4215,7 @@
         <w:pStyle w:val="TextBody"/>
         <w:widowControl/>
         <w:suppressAutoHyphens w:val="true"/>
-        <w:overflowPunct w:val="false"/>
+        <w:overflowPunct w:val="true"/>
         <w:bidi w:val="0"/>
         <w:spacing w:lineRule="auto" w:line="276" w:before="0" w:after="140"/>
         <w:ind w:left="269" w:right="0" w:hanging="0"/>
@@ -4141,7 +4248,7 @@
         <w:pStyle w:val="TextBody"/>
         <w:widowControl/>
         <w:suppressAutoHyphens w:val="true"/>
-        <w:overflowPunct w:val="false"/>
+        <w:overflowPunct w:val="true"/>
         <w:bidi w:val="0"/>
         <w:spacing w:lineRule="auto" w:line="276" w:before="0" w:after="140"/>
         <w:ind w:left="269" w:right="0" w:hanging="0"/>
@@ -4161,7 +4268,7 @@
         <w:pStyle w:val="TextBody"/>
         <w:widowControl/>
         <w:suppressAutoHyphens w:val="true"/>
-        <w:overflowPunct w:val="false"/>
+        <w:overflowPunct w:val="true"/>
         <w:bidi w:val="0"/>
         <w:spacing w:lineRule="auto" w:line="276" w:before="0" w:after="140"/>
         <w:ind w:left="269" w:right="0" w:hanging="0"/>
@@ -4181,7 +4288,7 @@
         <w:pStyle w:val="TextBody"/>
         <w:widowControl/>
         <w:suppressAutoHyphens w:val="true"/>
-        <w:overflowPunct w:val="false"/>
+        <w:overflowPunct w:val="true"/>
         <w:bidi w:val="0"/>
         <w:spacing w:lineRule="auto" w:line="276" w:before="0" w:after="140"/>
         <w:ind w:left="269" w:right="0" w:hanging="0"/>
@@ -4201,12 +4308,16 @@
         <w:pStyle w:val="TextBody"/>
         <w:widowControl/>
         <w:suppressAutoHyphens w:val="true"/>
-        <w:overflowPunct w:val="false"/>
+        <w:overflowPunct w:val="true"/>
         <w:bidi w:val="0"/>
         <w:spacing w:lineRule="auto" w:line="276" w:before="0" w:after="140"/>
         <w:ind w:left="269" w:right="0" w:hanging="0"/>
         <w:jc w:val="both"/>
-        <w:rPr/>
+        <w:rPr>
+          <w:i w:val="false"/>
+          <w:i w:val="false"/>
+          <w:iCs w:val="false"/>
+        </w:rPr>
       </w:pPr>
       <w:r>
         <w:rPr>
@@ -4240,22 +4351,387 @@
           <w:i w:val="false"/>
           <w:iCs w:val="false"/>
         </w:rPr>
-      </w:r>
-    </w:p>
-    <w:p>
-      <w:pPr>
-        <w:pStyle w:val="TextBody"/>
-        <w:rPr>
-          <w:i w:val="false"/>
-          <w:i w:val="false"/>
-          <w:iCs w:val="false"/>
-        </w:rPr>
-      </w:pPr>
-      <w:r>
-        <w:rPr>
-          <w:i w:val="false"/>
-          <w:iCs w:val="false"/>
-        </w:rPr>
+        <w:tab/>
+        <w:t xml:space="preserve">Dalam menjelaskan sebuah permasalahan kerangka pemikiran atau alur penelitian disajikan </w:t>
+      </w:r>
+      <w:r>
+        <w:rPr>
+          <w:i w:val="false"/>
+          <w:iCs w:val="false"/>
+        </w:rPr>
+        <w:t xml:space="preserve">dalam bentuk flowchart </w:t>
+      </w:r>
+      <w:r>
+        <w:rPr>
+          <w:i w:val="false"/>
+          <w:iCs w:val="false"/>
+        </w:rPr>
+        <w:t xml:space="preserve">untuk mempermudah pemahaman dalam penelitian tersebut. </w:t>
+      </w:r>
+      <w:r>
+        <w:rPr>
+          <w:rFonts w:eastAsia="DejaVu Sans" w:cs="Noto Sans Devanagari"/>
+          <w:i w:val="false"/>
+          <w:iCs w:val="false"/>
+          <w:color w:val="auto"/>
+          <w:kern w:val="2"/>
+          <w:sz w:val="24"/>
+          <w:szCs w:val="24"/>
+          <w:lang w:val="en-US" w:eastAsia="zh-CN" w:bidi="hi-IN"/>
+        </w:rPr>
+        <w:t>Berikut flowchart dari alur penelitian yang akan dilakukan:</w:t>
+      </w:r>
+    </w:p>
+    <w:p>
+      <w:pPr>
+        <w:pStyle w:val="TextBody"/>
+        <w:rPr>
+          <w:i w:val="false"/>
+          <w:i w:val="false"/>
+          <w:iCs w:val="false"/>
+        </w:rPr>
+      </w:pPr>
+      <w:r>
+        <w:rPr>
+          <w:i w:val="false"/>
+          <w:iCs w:val="false"/>
+        </w:rPr>
+      </w:r>
+    </w:p>
+    <w:p>
+      <w:pPr>
+        <w:pStyle w:val="TextBody"/>
+        <w:jc w:val="center"/>
+        <w:rPr>
+          <w:i w:val="false"/>
+          <w:i w:val="false"/>
+          <w:iCs w:val="false"/>
+        </w:rPr>
+      </w:pPr>
+      <w:r>
+        <w:rPr>
+          <w:i w:val="false"/>
+          <w:iCs w:val="false"/>
+        </w:rPr>
+      </w:r>
+    </w:p>
+    <w:p>
+      <w:pPr>
+        <w:pStyle w:val="TextBody"/>
+        <w:jc w:val="center"/>
+        <w:rPr>
+          <w:i w:val="false"/>
+          <w:i w:val="false"/>
+          <w:iCs w:val="false"/>
+        </w:rPr>
+      </w:pPr>
+      <w:r>
+        <w:drawing>
+          <wp:anchor behindDoc="0" distT="0" distB="0" distL="0" distR="0" simplePos="0" locked="0" layoutInCell="0" allowOverlap="1" relativeHeight="3">
+            <wp:simplePos x="0" y="0"/>
+            <wp:positionH relativeFrom="column">
+              <wp:align>center</wp:align>
+            </wp:positionH>
+            <wp:positionV relativeFrom="paragraph">
+              <wp:posOffset>635</wp:posOffset>
+            </wp:positionV>
+            <wp:extent cx="2621280" cy="3408680"/>
+            <wp:effectExtent l="0" t="0" r="0" b="0"/>
+            <wp:wrapTopAndBottom/>
+            <wp:docPr id="2" name="Image2" descr=""/>
+            <wp:cNvGraphicFramePr>
+              <a:graphicFrameLocks xmlns:a="http://schemas.openxmlformats.org/drawingml/2006/main" noChangeAspect="1"/>
+            </wp:cNvGraphicFramePr>
+            <a:graphic xmlns:a="http://schemas.openxmlformats.org/drawingml/2006/main">
+              <a:graphicData uri="http://schemas.openxmlformats.org/drawingml/2006/picture">
+                <pic:pic xmlns:pic="http://schemas.openxmlformats.org/drawingml/2006/picture">
+                  <pic:nvPicPr>
+                    <pic:cNvPr id="2" name="Image2" descr=""/>
+                    <pic:cNvPicPr>
+                      <a:picLocks noChangeAspect="1" noChangeArrowheads="1"/>
+                    </pic:cNvPicPr>
+                  </pic:nvPicPr>
+                  <pic:blipFill>
+                    <a:blip r:embed="rId4"/>
+                    <a:stretch>
+                      <a:fillRect/>
+                    </a:stretch>
+                  </pic:blipFill>
+                  <pic:spPr bwMode="auto">
+                    <a:xfrm>
+                      <a:off x="0" y="0"/>
+                      <a:ext cx="2621280" cy="3408680"/>
+                    </a:xfrm>
+                    <a:prstGeom prst="rect">
+                      <a:avLst/>
+                    </a:prstGeom>
+                  </pic:spPr>
+                </pic:pic>
+              </a:graphicData>
+            </a:graphic>
+          </wp:anchor>
+        </w:drawing>
+      </w:r>
+      <w:r>
+        <w:rPr>
+          <w:i w:val="false"/>
+          <w:iCs w:val="false"/>
+        </w:rPr>
+        <w:t xml:space="preserve"> </w:t>
+      </w:r>
+    </w:p>
+    <w:p>
+      <w:pPr>
+        <w:pStyle w:val="TextBody"/>
+        <w:jc w:val="center"/>
+        <w:rPr>
+          <w:i w:val="false"/>
+          <w:i w:val="false"/>
+          <w:iCs w:val="false"/>
+        </w:rPr>
+      </w:pPr>
+      <w:r>
+        <w:rPr>
+          <w:i w:val="false"/>
+          <w:iCs w:val="false"/>
+        </w:rPr>
+        <w:t>Gambar 3.1. Flowchart Alur Penelitian</w:t>
+      </w:r>
+    </w:p>
+    <w:p>
+      <w:pPr>
+        <w:pStyle w:val="Judulbagian"/>
+        <w:rPr/>
+      </w:pPr>
+      <w:r>
+        <w:rPr/>
+        <w:t>3.4 Tahapan Instalasi dan Konfigurasi Software</w:t>
+      </w:r>
+    </w:p>
+    <w:p>
+      <w:pPr>
+        <w:pStyle w:val="TextBody"/>
+        <w:rPr/>
+      </w:pPr>
+      <w:r>
+        <w:rPr/>
+        <w:t>1. Instalasi Terminator pada Mabox Linux</w:t>
+      </w:r>
+    </w:p>
+    <w:p>
+      <w:pPr>
+        <w:pStyle w:val="TextBody"/>
+        <w:widowControl/>
+        <w:suppressAutoHyphens w:val="true"/>
+        <w:overflowPunct w:val="true"/>
+        <w:bidi w:val="0"/>
+        <w:spacing w:lineRule="auto" w:line="276" w:before="0" w:after="140"/>
+        <w:ind w:left="180" w:right="0" w:hanging="0"/>
+        <w:jc w:val="both"/>
+        <w:rPr/>
+      </w:pPr>
+      <w:r>
+        <w:rPr/>
+        <w:t>- Buka Terminal dengan menggunakan Ctrl + T</w:t>
+      </w:r>
+    </w:p>
+    <w:p>
+      <w:pPr>
+        <w:pStyle w:val="TextBody"/>
+        <w:widowControl/>
+        <w:suppressAutoHyphens w:val="true"/>
+        <w:overflowPunct w:val="true"/>
+        <w:bidi w:val="0"/>
+        <w:spacing w:lineRule="auto" w:line="276" w:before="0" w:after="140"/>
+        <w:ind w:left="180" w:right="0" w:hanging="0"/>
+        <w:jc w:val="both"/>
+        <w:rPr/>
+      </w:pPr>
+      <w:r>
+        <w:rPr/>
+        <w:t>- Update package dengan “sudo pacman -Syu”</w:t>
+      </w:r>
+    </w:p>
+    <w:p>
+      <w:pPr>
+        <w:pStyle w:val="TextBody"/>
+        <w:widowControl/>
+        <w:suppressAutoHyphens w:val="true"/>
+        <w:overflowPunct w:val="true"/>
+        <w:bidi w:val="0"/>
+        <w:spacing w:lineRule="auto" w:line="276" w:before="0" w:after="140"/>
+        <w:ind w:left="180" w:right="0" w:hanging="0"/>
+        <w:jc w:val="both"/>
+        <w:rPr/>
+      </w:pPr>
+      <w:r>
+        <w:rPr/>
+        <w:t>- Setelah update selesai, install Terminator dengan “sudo pacman -S terminator”</w:t>
+      </w:r>
+    </w:p>
+    <w:p>
+      <w:pPr>
+        <w:pStyle w:val="TextBody"/>
+        <w:widowControl/>
+        <w:suppressAutoHyphens w:val="true"/>
+        <w:overflowPunct w:val="true"/>
+        <w:bidi w:val="0"/>
+        <w:spacing w:lineRule="auto" w:line="276" w:before="0" w:after="140"/>
+        <w:ind w:left="180" w:right="0" w:hanging="0"/>
+        <w:jc w:val="both"/>
+        <w:rPr/>
+      </w:pPr>
+      <w:r>
+        <w:rPr/>
+        <w:t>- Tunggu hingga proses installasi selesai</w:t>
+      </w:r>
+    </w:p>
+    <w:p>
+      <w:pPr>
+        <w:pStyle w:val="TextBody"/>
+        <w:rPr/>
+      </w:pPr>
+      <w:r>
+        <w:rPr/>
+        <w:t>2. Instalasi Vim</w:t>
+      </w:r>
+    </w:p>
+    <w:p>
+      <w:pPr>
+        <w:pStyle w:val="TextBody"/>
+        <w:widowControl/>
+        <w:suppressAutoHyphens w:val="true"/>
+        <w:overflowPunct w:val="true"/>
+        <w:bidi w:val="0"/>
+        <w:spacing w:lineRule="auto" w:line="276" w:before="0" w:after="140"/>
+        <w:ind w:left="180" w:right="0" w:hanging="0"/>
+        <w:jc w:val="both"/>
+        <w:rPr/>
+      </w:pPr>
+      <w:r>
+        <w:rPr/>
+        <w:t>- Ketikkan “sudo pacman -S vim”, lalu tekan enter pada terminal</w:t>
+      </w:r>
+    </w:p>
+    <w:p>
+      <w:pPr>
+        <w:pStyle w:val="TextBody"/>
+        <w:widowControl/>
+        <w:suppressAutoHyphens w:val="true"/>
+        <w:overflowPunct w:val="true"/>
+        <w:bidi w:val="0"/>
+        <w:spacing w:lineRule="auto" w:line="276" w:before="0" w:after="140"/>
+        <w:ind w:left="180" w:right="0" w:hanging="0"/>
+        <w:jc w:val="both"/>
+        <w:rPr/>
+      </w:pPr>
+      <w:r>
+        <w:rPr/>
+        <w:t>- Tunggu hingga proses instalasi selesai</w:t>
+      </w:r>
+    </w:p>
+    <w:p>
+      <w:pPr>
+        <w:pStyle w:val="TextBody"/>
+        <w:rPr/>
+      </w:pPr>
+      <w:r>
+        <w:rPr/>
+        <w:t>3. Instalasi Aircrack-ng</w:t>
+      </w:r>
+    </w:p>
+    <w:p>
+      <w:pPr>
+        <w:pStyle w:val="TextBody"/>
+        <w:widowControl/>
+        <w:suppressAutoHyphens w:val="true"/>
+        <w:overflowPunct w:val="true"/>
+        <w:bidi w:val="0"/>
+        <w:spacing w:lineRule="auto" w:line="276" w:before="0" w:after="140"/>
+        <w:ind w:left="180" w:right="0" w:hanging="0"/>
+        <w:jc w:val="both"/>
+        <w:rPr/>
+      </w:pPr>
+      <w:r>
+        <w:rPr/>
+        <w:t xml:space="preserve">- Ketikkan “sudo pacman -S </w:t>
+      </w:r>
+      <w:r>
+        <w:rPr>
+          <w:rFonts w:eastAsia="DejaVu Sans" w:cs="Noto Sans Devanagari"/>
+          <w:color w:val="auto"/>
+          <w:kern w:val="2"/>
+          <w:sz w:val="24"/>
+          <w:szCs w:val="24"/>
+          <w:lang w:val="en-US" w:eastAsia="zh-CN" w:bidi="hi-IN"/>
+        </w:rPr>
+        <w:t>aircrack-ng</w:t>
+      </w:r>
+      <w:r>
+        <w:rPr/>
+        <w:t>”, lalu tekan enter pada terminal</w:t>
+      </w:r>
+    </w:p>
+    <w:p>
+      <w:pPr>
+        <w:pStyle w:val="TextBody"/>
+        <w:widowControl/>
+        <w:suppressAutoHyphens w:val="true"/>
+        <w:overflowPunct w:val="true"/>
+        <w:bidi w:val="0"/>
+        <w:spacing w:lineRule="auto" w:line="276" w:before="0" w:after="140"/>
+        <w:ind w:left="180" w:right="0" w:hanging="0"/>
+        <w:jc w:val="both"/>
+        <w:rPr/>
+      </w:pPr>
+      <w:r>
+        <w:rPr/>
+        <w:t>- Tunggu hingga proses instalasi selesai</w:t>
+      </w:r>
+    </w:p>
+    <w:p>
+      <w:pPr>
+        <w:pStyle w:val="TextBody"/>
+        <w:rPr/>
+      </w:pPr>
+      <w:r>
+        <w:rPr/>
+        <w:t>4. Instalasi Wireshark</w:t>
+      </w:r>
+    </w:p>
+    <w:p>
+      <w:pPr>
+        <w:pStyle w:val="TextBody"/>
+        <w:rPr/>
+      </w:pPr>
+      <w:r>
+        <w:rPr/>
+        <w:t xml:space="preserve">- Ketikkan “sudo pacman -S </w:t>
+      </w:r>
+      <w:r>
+        <w:rPr>
+          <w:rFonts w:eastAsia="DejaVu Sans" w:cs="Noto Sans Devanagari"/>
+          <w:color w:val="auto"/>
+          <w:kern w:val="2"/>
+          <w:sz w:val="24"/>
+          <w:szCs w:val="24"/>
+          <w:lang w:val="en-US" w:eastAsia="zh-CN" w:bidi="hi-IN"/>
+        </w:rPr>
+        <w:t>wireshark</w:t>
+      </w:r>
+      <w:r>
+        <w:rPr/>
+        <w:t>”, lalu tekan enter pada terminal</w:t>
+      </w:r>
+    </w:p>
+    <w:p>
+      <w:pPr>
+        <w:pStyle w:val="TextBody"/>
+        <w:rPr/>
+      </w:pPr>
+      <w:r>
+        <w:rPr/>
+        <w:t>- Tunggu hingga proses instalasi selesai</w:t>
       </w:r>
       <w:r>
         <w:br w:type="page"/>
@@ -4293,11 +4769,9 @@
       </w:pPr>
       <w:r>
         <w:rPr/>
-        <w:t>Aircrack Home Page.</w:t>
-        <w:tab/>
-        <w:t>2022. “AIRCRACK-NG”, (</w:t>
-      </w:r>
-      <w:hyperlink r:id="rId4">
+        <w:t xml:space="preserve">Aircrack Home Page. (2022). AIRCRACK-NG. Diakses pada 6 April 2022, dari </w:t>
+      </w:r>
+      <w:hyperlink r:id="rId5">
         <w:r>
           <w:rPr>
             <w:rStyle w:val="InternetLink"/>
@@ -4305,10 +4779,6 @@
           <w:t>http://aircrackng.com</w:t>
         </w:r>
       </w:hyperlink>
-      <w:r>
-        <w:rPr/>
-        <w:t xml:space="preserve">) </w:t>
-      </w:r>
     </w:p>
     <w:p>
       <w:pPr>
@@ -4323,65 +4793,9 @@
       </w:pPr>
       <w:r>
         <w:rPr/>
-        <w:t>Kissi, Michael.</w:t>
-        <w:tab/>
-        <w:t>2020.</w:t>
-        <w:tab/>
-        <w:t>Penetration Testing of IEEE 802.11 Encryption Protocols using Kali Linux Hacking Tools.</w:t>
-        <w:tab/>
-        <w:t>Diakses pada tanggal 5 April 2022</w:t>
-      </w:r>
-    </w:p>
-    <w:p>
-      <w:pPr>
-        <w:pStyle w:val="TextBody"/>
-        <w:widowControl/>
-        <w:suppressAutoHyphens w:val="true"/>
-        <w:bidi w:val="0"/>
-        <w:spacing w:lineRule="auto" w:line="276" w:before="0" w:after="140"/>
-        <w:ind w:left="629" w:right="0" w:hanging="629"/>
-        <w:jc w:val="left"/>
-        <w:rPr/>
-      </w:pPr>
-      <w:r>
-        <w:rPr/>
-        <w:t>Lovinger, Norbert.</w:t>
-        <w:tab/>
-        <w:t>2020.</w:t>
-        <w:tab/>
-        <w:t>Detection of wireless fake access points.</w:t>
-        <w:tab/>
-        <w:t>Diakses pada tanggal 4 April 2022</w:t>
-      </w:r>
-    </w:p>
-    <w:p>
-      <w:pPr>
-        <w:pStyle w:val="TextBody"/>
-        <w:widowControl/>
-        <w:suppressAutoHyphens w:val="true"/>
-        <w:bidi w:val="0"/>
-        <w:spacing w:lineRule="auto" w:line="276" w:before="0" w:after="140"/>
-        <w:ind w:left="629" w:right="0" w:hanging="629"/>
-        <w:jc w:val="left"/>
-        <w:rPr/>
-      </w:pPr>
-      <w:r>
-        <w:rPr/>
-        <w:t>VanSickle, Ryan.</w:t>
-        <w:tab/>
-        <w:t>2019.</w:t>
-        <w:tab/>
-        <w:t>Effectiveness of Tools in Identifying Rogue Access Points on a Wireless Network.</w:t>
-        <w:tab/>
-        <w:t>Diakses pada tanggal 4 April 2022</w:t>
-      </w:r>
-    </w:p>
-    <w:p>
-      <w:pPr>
-        <w:pStyle w:val="TextBody"/>
-        <w:rPr/>
-      </w:pPr>
-      <w:hyperlink r:id="rId5">
+        <w:t xml:space="preserve">Jaringan Wireless. (2020). Jaringan Wireless : Pengertian, Cara Kerja, Tipe, Kelebihan Dan Kekurangannya. Diakses pada 9 April 2022, dari </w:t>
+      </w:r>
+      <w:hyperlink r:id="rId6">
         <w:r>
           <w:rPr>
             <w:rStyle w:val="InternetLink"/>
@@ -4397,10 +4811,82 @@
     <w:p>
       <w:pPr>
         <w:pStyle w:val="TextBody"/>
-        <w:spacing w:before="0" w:after="140"/>
-        <w:rPr/>
-      </w:pPr>
-      <w:hyperlink r:id="rId6">
+        <w:widowControl/>
+        <w:suppressAutoHyphens w:val="true"/>
+        <w:bidi w:val="0"/>
+        <w:spacing w:lineRule="auto" w:line="276" w:before="0" w:after="140"/>
+        <w:ind w:left="629" w:right="0" w:hanging="629"/>
+        <w:jc w:val="left"/>
+        <w:rPr/>
+      </w:pPr>
+      <w:r>
+        <w:rPr/>
+        <w:t xml:space="preserve">Kissi, Michael Kyei &amp; Asante, Michael. (2020). Penetration Testing of IEEE 802.11 Encryption Protocols using Kali Linux Hacking Tools. </w:t>
+      </w:r>
+      <w:r>
+        <w:rPr>
+          <w:i/>
+          <w:iCs/>
+        </w:rPr>
+        <w:t xml:space="preserve">International Journal of Computer Applications, </w:t>
+      </w:r>
+      <w:r>
+        <w:rPr>
+          <w:i w:val="false"/>
+          <w:iCs w:val="false"/>
+        </w:rPr>
+        <w:t>176(32)</w:t>
+      </w:r>
+      <w:r>
+        <w:rPr>
+          <w:i/>
+          <w:iCs/>
+        </w:rPr>
+        <w:t xml:space="preserve">, </w:t>
+      </w:r>
+      <w:r>
+        <w:rPr/>
+        <w:t>975 – 8887. Diakses pada tanggal 5 April 2022</w:t>
+      </w:r>
+    </w:p>
+    <w:p>
+      <w:pPr>
+        <w:pStyle w:val="TextBody"/>
+        <w:widowControl/>
+        <w:suppressAutoHyphens w:val="true"/>
+        <w:bidi w:val="0"/>
+        <w:spacing w:lineRule="auto" w:line="276" w:before="0" w:after="140"/>
+        <w:ind w:left="629" w:right="0" w:hanging="629"/>
+        <w:jc w:val="left"/>
+        <w:rPr/>
+      </w:pPr>
+      <w:r>
+        <w:rPr/>
+        <w:t>Lovinger, Norbert.</w:t>
+        <w:tab/>
+        <w:t>(2020).</w:t>
+        <w:tab/>
+        <w:t>Detection of wireless fake access points.</w:t>
+        <w:tab/>
+        <w:t>Diakses pada tanggal 4 April 2022</w:t>
+      </w:r>
+    </w:p>
+    <w:p>
+      <w:pPr>
+        <w:pStyle w:val="TextBody"/>
+        <w:widowControl/>
+        <w:suppressAutoHyphens w:val="true"/>
+        <w:bidi w:val="0"/>
+        <w:spacing w:lineRule="auto" w:line="276" w:before="0" w:after="140"/>
+        <w:ind w:left="629" w:right="0" w:hanging="629"/>
+        <w:jc w:val="left"/>
+        <w:rPr/>
+      </w:pPr>
+      <w:r>
+        <w:rPr/>
+        <w:t xml:space="preserve">eTutorial.org. 2018. Security Threats. Diakses pada 10 April 2022, dari </w:t>
+      </w:r>
+      <w:hyperlink r:id="rId7">
         <w:r>
           <w:rPr>
             <w:rStyle w:val="InternetLink"/>
@@ -4413,11 +4899,67 @@
         <w:t xml:space="preserve"> </w:t>
       </w:r>
     </w:p>
+    <w:p>
+      <w:pPr>
+        <w:pStyle w:val="TextBody"/>
+        <w:widowControl/>
+        <w:suppressAutoHyphens w:val="true"/>
+        <w:bidi w:val="0"/>
+        <w:spacing w:lineRule="auto" w:line="276" w:before="0" w:after="140"/>
+        <w:ind w:left="629" w:right="0" w:hanging="629"/>
+        <w:jc w:val="left"/>
+        <w:rPr/>
+      </w:pPr>
+      <w:r>
+        <w:rPr/>
+        <w:t>VanSickle, Ryan.</w:t>
+        <w:tab/>
+        <w:t>2019.</w:t>
+        <w:tab/>
+        <w:t>Effectiveness of Tools in Identifying Rogue Access Points on a Wireless Network.</w:t>
+        <w:tab/>
+        <w:t>Diakses pada tanggal 4 April 2022</w:t>
+      </w:r>
+    </w:p>
+    <w:p>
+      <w:pPr>
+        <w:pStyle w:val="TextBody"/>
+        <w:widowControl/>
+        <w:suppressAutoHyphens w:val="true"/>
+        <w:bidi w:val="0"/>
+        <w:spacing w:lineRule="auto" w:line="276" w:before="0" w:after="140"/>
+        <w:ind w:left="629" w:right="0" w:hanging="629"/>
+        <w:jc w:val="left"/>
+        <w:rPr/>
+      </w:pPr>
+      <w:r>
+        <w:rPr/>
+      </w:r>
+    </w:p>
+    <w:p>
+      <w:pPr>
+        <w:pStyle w:val="TextBody"/>
+        <w:rPr/>
+      </w:pPr>
+      <w:r>
+        <w:rPr/>
+      </w:r>
+    </w:p>
+    <w:p>
+      <w:pPr>
+        <w:pStyle w:val="TextBody"/>
+        <w:spacing w:before="0" w:after="140"/>
+        <w:rPr/>
+      </w:pPr>
+      <w:r>
+        <w:rPr/>
+      </w:r>
+    </w:p>
     <w:sectPr>
-      <w:footerReference w:type="default" r:id="rId7"/>
+      <w:footerReference w:type="default" r:id="rId8"/>
       <w:type w:val="nextPage"/>
       <w:pgSz w:w="11906" w:h="16838"/>
-      <w:pgMar w:left="2261" w:right="1699" w:header="0" w:top="1699" w:footer="1699" w:bottom="2258" w:gutter="0"/>
+      <w:pgMar w:left="2261" w:right="1699" w:gutter="0" w:header="0" w:top="1699" w:footer="1699" w:bottom="2258"/>
       <w:pgNumType w:start="1" w:fmt="decimal"/>
       <w:formProt w:val="false"/>
       <w:textDirection w:val="lrTb"/>
@@ -4479,7 +5021,7 @@
     </w:r>
     <w:r>
       <w:rPr/>
-      <w:t>9</w:t>
+      <w:t>10</w:t>
     </w:r>
     <w:r>
       <w:rPr/>
@@ -4494,6 +5036,7 @@
   <w:abstractNum w:abstractNumId="1">
     <w:lvl w:ilvl="0">
       <w:start w:val="1"/>
+      <w:pStyle w:val="Heading1"/>
       <w:numFmt w:val="none"/>
       <w:suff w:val="nothing"/>
       <w:lvlText w:val=""/>
@@ -4981,7 +5524,7 @@
     <w:pPr>
       <w:widowControl/>
       <w:suppressAutoHyphens w:val="true"/>
-      <w:overflowPunct w:val="false"/>
+      <w:overflowPunct w:val="true"/>
       <w:bidi w:val="0"/>
       <w:spacing w:before="0" w:after="0"/>
       <w:jc w:val="left"/>
@@ -4993,6 +5536,27 @@
       <w:sz w:val="24"/>
       <w:szCs w:val="24"/>
       <w:lang w:val="en-US" w:eastAsia="zh-CN" w:bidi="hi-IN"/>
+    </w:rPr>
+  </w:style>
+  <w:style w:type="paragraph" w:styleId="Heading1">
+    <w:name w:val="Heading 1"/>
+    <w:basedOn w:val="Heading"/>
+    <w:next w:val="TextBody"/>
+    <w:qFormat/>
+    <w:pPr>
+      <w:numPr>
+        <w:ilvl w:val="0"/>
+        <w:numId w:val="1"/>
+      </w:numPr>
+      <w:spacing w:before="240" w:after="120"/>
+      <w:outlineLvl w:val="0"/>
+    </w:pPr>
+    <w:rPr>
+      <w:rFonts w:ascii="Liberation Serif" w:hAnsi="Liberation Serif" w:eastAsia="DejaVu Sans" w:cs="Noto Sans Devanagari"/>
+      <w:b/>
+      <w:bCs/>
+      <w:sz w:val="48"/>
+      <w:szCs w:val="48"/>
     </w:rPr>
   </w:style>
   <w:style w:type="paragraph" w:styleId="Heading2">
@@ -5142,7 +5706,7 @@
     <w:pPr>
       <w:widowControl/>
       <w:suppressAutoHyphens w:val="true"/>
-      <w:overflowPunct w:val="false"/>
+      <w:overflowPunct w:val="true"/>
       <w:bidi w:val="0"/>
       <w:spacing w:before="0" w:after="0"/>
       <w:jc w:val="left"/>

</xml_diff>